<commit_message>
Criando conteúdo: Git checkout
</commit_message>
<xml_diff>
--- a/01.Conteudo do curso.docx
+++ b/01.Conteudo do curso.docx
@@ -5343,212 +5343,20 @@
       <w:pPr>
         <w:pStyle w:val="NormalWeb"/>
         <w:spacing w:before="0" w:beforeAutospacing="0" w:after="0" w:afterAutospacing="0"/>
-        <w:rPr>
-          <w:sz w:val="28"/>
-          <w:szCs w:val="28"/>
-        </w:rPr>
-      </w:pPr>
-      <w:r>
-        <w:rPr>
-          <w:sz w:val="28"/>
-          <w:szCs w:val="28"/>
-        </w:rPr>
-        <w:t> </w:t>
-      </w:r>
-    </w:p>
-    <w:p>
-      <w:pPr>
-        <w:pStyle w:val="NormalWeb"/>
-        <w:spacing w:before="0" w:beforeAutospacing="0" w:after="0" w:afterAutospacing="0"/>
-        <w:rPr>
-          <w:sz w:val="28"/>
-          <w:szCs w:val="28"/>
-        </w:rPr>
-      </w:pPr>
-      <w:r>
-        <w:rPr>
-          <w:sz w:val="28"/>
-          <w:szCs w:val="28"/>
-        </w:rPr>
-        <w:t> </w:t>
-      </w:r>
-    </w:p>
-    <w:p>
-      <w:pPr>
-        <w:pStyle w:val="NormalWeb"/>
-        <w:spacing w:before="0" w:beforeAutospacing="0" w:after="0" w:afterAutospacing="0"/>
-        <w:rPr>
-          <w:sz w:val="28"/>
-          <w:szCs w:val="28"/>
-        </w:rPr>
-      </w:pPr>
-      <w:r>
-        <w:rPr>
-          <w:sz w:val="28"/>
-          <w:szCs w:val="28"/>
-        </w:rPr>
-        <w:t> </w:t>
-      </w:r>
-    </w:p>
-    <w:p>
-      <w:pPr>
-        <w:pStyle w:val="NormalWeb"/>
-        <w:spacing w:before="0" w:beforeAutospacing="0" w:after="0" w:afterAutospacing="0"/>
-        <w:rPr>
-          <w:sz w:val="28"/>
-          <w:szCs w:val="28"/>
-        </w:rPr>
-      </w:pPr>
-      <w:r>
-        <w:rPr>
-          <w:sz w:val="28"/>
-          <w:szCs w:val="28"/>
-        </w:rPr>
-        <w:t> </w:t>
-      </w:r>
-    </w:p>
-    <w:p>
-      <w:pPr>
-        <w:pStyle w:val="NormalWeb"/>
-        <w:spacing w:before="0" w:beforeAutospacing="0" w:after="0" w:afterAutospacing="0"/>
-        <w:rPr>
-          <w:sz w:val="28"/>
-          <w:szCs w:val="28"/>
-        </w:rPr>
-      </w:pPr>
-      <w:r>
-        <w:rPr>
-          <w:sz w:val="28"/>
-          <w:szCs w:val="28"/>
-        </w:rPr>
-        <w:t> </w:t>
-      </w:r>
-    </w:p>
-    <w:p>
-      <w:pPr>
-        <w:pStyle w:val="NormalWeb"/>
-        <w:spacing w:before="0" w:beforeAutospacing="0" w:after="0" w:afterAutospacing="0"/>
-        <w:rPr>
-          <w:sz w:val="40"/>
-          <w:szCs w:val="40"/>
-        </w:rPr>
-      </w:pPr>
-      <w:r>
-        <w:rPr>
-          <w:sz w:val="40"/>
-          <w:szCs w:val="40"/>
-        </w:rPr>
-        <w:t>Comandos</w:t>
-      </w:r>
-    </w:p>
-    <w:p>
-      <w:pPr>
-        <w:pStyle w:val="NormalWeb"/>
-        <w:spacing w:before="0" w:beforeAutospacing="0" w:after="0" w:afterAutospacing="0"/>
-        <w:rPr>
-          <w:rFonts w:ascii="Calibri" w:hAnsi="Calibri" w:cs="Calibri"/>
-          <w:color w:val="767676"/>
-          <w:sz w:val="20"/>
-          <w:szCs w:val="20"/>
-        </w:rPr>
-      </w:pPr>
-      <w:r>
-        <w:rPr>
-          <w:rFonts w:ascii="Calibri" w:hAnsi="Calibri" w:cs="Calibri"/>
-          <w:color w:val="767676"/>
-          <w:sz w:val="20"/>
-          <w:szCs w:val="20"/>
-        </w:rPr>
-        <w:t>ter</w:t>
-      </w:r>
-      <w:r>
-        <w:rPr>
-          <w:rFonts w:ascii="Calibri" w:hAnsi="Calibri" w:cs="Calibri"/>
-          <w:color w:val="767676"/>
-          <w:sz w:val="20"/>
-          <w:szCs w:val="20"/>
-          <w:lang w:val="pt-AO"/>
-        </w:rPr>
-        <w:t>ç</w:t>
-      </w:r>
-      <w:r>
-        <w:rPr>
-          <w:rFonts w:ascii="Calibri" w:hAnsi="Calibri" w:cs="Calibri"/>
-          <w:color w:val="767676"/>
-          <w:sz w:val="20"/>
-          <w:szCs w:val="20"/>
-        </w:rPr>
-        <w:t>a-feira, 20 de junho de 2023</w:t>
-      </w:r>
-    </w:p>
-    <w:p>
-      <w:pPr>
-        <w:pStyle w:val="NormalWeb"/>
-        <w:spacing w:before="0" w:beforeAutospacing="0" w:after="0" w:afterAutospacing="0"/>
-        <w:rPr>
-          <w:rFonts w:ascii="Calibri" w:hAnsi="Calibri" w:cs="Calibri"/>
-          <w:color w:val="767676"/>
-          <w:sz w:val="20"/>
-          <w:szCs w:val="20"/>
-        </w:rPr>
-      </w:pPr>
-      <w:r>
-        <w:rPr>
-          <w:rFonts w:ascii="Calibri" w:hAnsi="Calibri" w:cs="Calibri"/>
-          <w:color w:val="767676"/>
-          <w:sz w:val="20"/>
-          <w:szCs w:val="20"/>
-        </w:rPr>
-        <w:t>14:19</w:t>
-      </w:r>
-    </w:p>
-    <w:p>
-      <w:pPr>
-        <w:pStyle w:val="NormalWeb"/>
-        <w:spacing w:before="0" w:beforeAutospacing="0" w:after="0" w:afterAutospacing="0"/>
-        <w:rPr>
-          <w:sz w:val="28"/>
-          <w:szCs w:val="28"/>
-        </w:rPr>
-      </w:pPr>
-      <w:r>
-        <w:rPr>
-          <w:sz w:val="28"/>
-          <w:szCs w:val="28"/>
-        </w:rPr>
-        <w:t> </w:t>
-      </w:r>
-    </w:p>
-    <w:p>
-      <w:pPr>
-        <w:numPr>
-          <w:ilvl w:val="0"/>
-          <w:numId w:val="17"/>
-        </w:numPr>
-        <w:textAlignment w:val="center"/>
-        <w:rPr>
-          <w:rFonts w:eastAsia="Times New Roman"/>
-          <w:sz w:val="28"/>
-          <w:szCs w:val="28"/>
-        </w:rPr>
-      </w:pPr>
-      <w:r>
-        <w:rPr>
-          <w:rFonts w:eastAsia="Times New Roman"/>
+        <w:ind w:left="540"/>
+        <w:rPr>
+          <w:sz w:val="28"/>
+          <w:szCs w:val="28"/>
+        </w:rPr>
+      </w:pPr>
+      <w:r>
+        <w:rPr>
           <w:b/>
           <w:bCs/>
           <w:sz w:val="28"/>
           <w:szCs w:val="28"/>
         </w:rPr>
-        <w:t>git init</w:t>
-      </w:r>
-      <w:r>
-        <w:rPr>
-          <w:rFonts w:eastAsia="Times New Roman"/>
-          <w:sz w:val="28"/>
-          <w:szCs w:val="28"/>
-        </w:rPr>
-        <w:t xml:space="preserve"> - Iniciando uma repo</w:t>
+        <w:t>Cancelando modificação do arquivo para o estado original do repositório do github</w:t>
       </w:r>
     </w:p>
     <w:p>
@@ -5571,668 +5379,9 @@
     </w:p>
     <w:p>
       <w:pPr>
-        <w:numPr>
-          <w:ilvl w:val="0"/>
-          <w:numId w:val="18"/>
-        </w:numPr>
-        <w:textAlignment w:val="center"/>
-        <w:rPr>
-          <w:rFonts w:eastAsia="Times New Roman"/>
-          <w:sz w:val="28"/>
-          <w:szCs w:val="28"/>
-        </w:rPr>
-      </w:pPr>
-      <w:r>
-        <w:rPr>
-          <w:rFonts w:eastAsia="Times New Roman"/>
-          <w:b/>
-          <w:bCs/>
-          <w:sz w:val="28"/>
-          <w:szCs w:val="28"/>
-        </w:rPr>
-        <w:t>git add nomearquivo</w:t>
-      </w:r>
-      <w:r>
-        <w:rPr>
-          <w:rFonts w:eastAsia="Times New Roman"/>
-          <w:sz w:val="28"/>
-          <w:szCs w:val="28"/>
-        </w:rPr>
-        <w:t xml:space="preserve"> - trackeia um arquivo para ficar pronto pro commit</w:t>
-      </w:r>
-    </w:p>
-    <w:p>
-      <w:pPr>
         <w:pStyle w:val="NormalWeb"/>
         <w:spacing w:before="0" w:beforeAutospacing="0" w:after="0" w:afterAutospacing="0"/>
         <w:ind w:left="540"/>
-        <w:rPr>
-          <w:sz w:val="28"/>
-          <w:szCs w:val="28"/>
-        </w:rPr>
-      </w:pPr>
-      <w:r>
-        <w:rPr>
-          <w:sz w:val="28"/>
-          <w:szCs w:val="28"/>
-        </w:rPr>
-        <w:t> </w:t>
-      </w:r>
-    </w:p>
-    <w:p>
-      <w:pPr>
-        <w:numPr>
-          <w:ilvl w:val="0"/>
-          <w:numId w:val="19"/>
-        </w:numPr>
-        <w:textAlignment w:val="center"/>
-        <w:rPr>
-          <w:rFonts w:eastAsia="Times New Roman"/>
-          <w:sz w:val="28"/>
-          <w:szCs w:val="28"/>
-        </w:rPr>
-      </w:pPr>
-      <w:r>
-        <w:rPr>
-          <w:rFonts w:eastAsia="Times New Roman"/>
-          <w:b/>
-          <w:bCs/>
-          <w:sz w:val="28"/>
-          <w:szCs w:val="28"/>
-        </w:rPr>
-        <w:t>git commit -m "Mensagem do commit"</w:t>
-      </w:r>
-      <w:r>
-        <w:rPr>
-          <w:rFonts w:eastAsia="Times New Roman"/>
-          <w:sz w:val="28"/>
-          <w:szCs w:val="28"/>
-        </w:rPr>
-        <w:t xml:space="preserve"> - Sinaliza uma mensagem para enviar </w:t>
-      </w:r>
-      <w:r>
-        <w:rPr>
-          <w:rFonts w:eastAsia="Times New Roman"/>
-          <w:sz w:val="28"/>
-          <w:szCs w:val="28"/>
-        </w:rPr>
-        <w:t>para o repo como anotação</w:t>
-      </w:r>
-    </w:p>
-    <w:p>
-      <w:pPr>
-        <w:pStyle w:val="NormalWeb"/>
-        <w:spacing w:before="0" w:beforeAutospacing="0" w:after="0" w:afterAutospacing="0"/>
-        <w:ind w:left="540"/>
-        <w:rPr>
-          <w:sz w:val="28"/>
-          <w:szCs w:val="28"/>
-        </w:rPr>
-      </w:pPr>
-      <w:r>
-        <w:rPr>
-          <w:sz w:val="28"/>
-          <w:szCs w:val="28"/>
-        </w:rPr>
-        <w:t> </w:t>
-      </w:r>
-    </w:p>
-    <w:p>
-      <w:pPr>
-        <w:numPr>
-          <w:ilvl w:val="0"/>
-          <w:numId w:val="20"/>
-        </w:numPr>
-        <w:textAlignment w:val="center"/>
-        <w:rPr>
-          <w:rFonts w:eastAsia="Times New Roman"/>
-          <w:sz w:val="28"/>
-          <w:szCs w:val="28"/>
-        </w:rPr>
-      </w:pPr>
-      <w:r>
-        <w:rPr>
-          <w:rFonts w:eastAsia="Times New Roman"/>
-          <w:b/>
-          <w:bCs/>
-          <w:sz w:val="28"/>
-          <w:szCs w:val="28"/>
-        </w:rPr>
-        <w:t>git branch -</w:t>
-      </w:r>
-      <w:r>
-        <w:rPr>
-          <w:rFonts w:eastAsia="Times New Roman"/>
-          <w:sz w:val="28"/>
-          <w:szCs w:val="28"/>
-        </w:rPr>
-        <w:t xml:space="preserve"> M nomedabranch - Criação de uma branch no repositório local</w:t>
-      </w:r>
-    </w:p>
-    <w:p>
-      <w:pPr>
-        <w:pStyle w:val="NormalWeb"/>
-        <w:spacing w:before="0" w:beforeAutospacing="0" w:after="0" w:afterAutospacing="0"/>
-        <w:ind w:left="540"/>
-        <w:rPr>
-          <w:sz w:val="28"/>
-          <w:szCs w:val="28"/>
-        </w:rPr>
-      </w:pPr>
-      <w:r>
-        <w:rPr>
-          <w:sz w:val="28"/>
-          <w:szCs w:val="28"/>
-        </w:rPr>
-        <w:t> </w:t>
-      </w:r>
-    </w:p>
-    <w:p>
-      <w:pPr>
-        <w:numPr>
-          <w:ilvl w:val="0"/>
-          <w:numId w:val="21"/>
-        </w:numPr>
-        <w:textAlignment w:val="center"/>
-        <w:rPr>
-          <w:rFonts w:eastAsia="Times New Roman"/>
-          <w:sz w:val="28"/>
-          <w:szCs w:val="28"/>
-        </w:rPr>
-      </w:pPr>
-      <w:r>
-        <w:rPr>
-          <w:rFonts w:eastAsia="Times New Roman"/>
-          <w:b/>
-          <w:bCs/>
-          <w:sz w:val="28"/>
-          <w:szCs w:val="28"/>
-        </w:rPr>
-        <w:t>git status -</w:t>
-      </w:r>
-      <w:r>
-        <w:rPr>
-          <w:rFonts w:eastAsia="Times New Roman"/>
-          <w:sz w:val="28"/>
-          <w:szCs w:val="28"/>
-        </w:rPr>
-        <w:t xml:space="preserve"> verificar mudanças feitas nos arquivos</w:t>
-      </w:r>
-    </w:p>
-    <w:p>
-      <w:pPr>
-        <w:pStyle w:val="NormalWeb"/>
-        <w:spacing w:before="0" w:beforeAutospacing="0" w:after="0" w:afterAutospacing="0"/>
-        <w:rPr>
-          <w:sz w:val="28"/>
-          <w:szCs w:val="28"/>
-        </w:rPr>
-      </w:pPr>
-      <w:r>
-        <w:rPr>
-          <w:sz w:val="28"/>
-          <w:szCs w:val="28"/>
-        </w:rPr>
-        <w:t> </w:t>
-      </w:r>
-    </w:p>
-    <w:p>
-      <w:pPr>
-        <w:numPr>
-          <w:ilvl w:val="0"/>
-          <w:numId w:val="22"/>
-        </w:numPr>
-        <w:textAlignment w:val="center"/>
-        <w:rPr>
-          <w:rFonts w:eastAsia="Times New Roman"/>
-          <w:sz w:val="28"/>
-          <w:szCs w:val="28"/>
-        </w:rPr>
-      </w:pPr>
-      <w:r>
-        <w:rPr>
-          <w:rFonts w:eastAsia="Times New Roman"/>
-          <w:b/>
-          <w:bCs/>
-          <w:sz w:val="28"/>
-          <w:szCs w:val="28"/>
-        </w:rPr>
-        <w:t>git add nomearquivo</w:t>
-      </w:r>
-      <w:r>
-        <w:rPr>
-          <w:rFonts w:eastAsia="Times New Roman"/>
-          <w:sz w:val="28"/>
-          <w:szCs w:val="28"/>
-        </w:rPr>
-        <w:t xml:space="preserve"> - Adicionando arquivos para serem commitados</w:t>
-      </w:r>
-    </w:p>
-    <w:p>
-      <w:pPr>
-        <w:numPr>
-          <w:ilvl w:val="0"/>
-          <w:numId w:val="22"/>
-        </w:numPr>
-        <w:textAlignment w:val="center"/>
-        <w:rPr>
-          <w:rFonts w:eastAsia="Times New Roman"/>
-          <w:sz w:val="28"/>
-          <w:szCs w:val="28"/>
-        </w:rPr>
-      </w:pPr>
-      <w:r>
-        <w:rPr>
-          <w:rFonts w:eastAsia="Times New Roman"/>
-          <w:b/>
-          <w:bCs/>
-          <w:sz w:val="28"/>
-          <w:szCs w:val="28"/>
-        </w:rPr>
-        <w:t>git add .</w:t>
-      </w:r>
-      <w:r>
-        <w:rPr>
-          <w:rFonts w:eastAsia="Times New Roman"/>
-          <w:sz w:val="28"/>
-          <w:szCs w:val="28"/>
-        </w:rPr>
-        <w:t xml:space="preserve"> - Adicionando todos os a</w:t>
-      </w:r>
-      <w:r>
-        <w:rPr>
-          <w:rFonts w:eastAsia="Times New Roman"/>
-          <w:sz w:val="28"/>
-          <w:szCs w:val="28"/>
-        </w:rPr>
-        <w:t>rquivos de uma vez</w:t>
-      </w:r>
-    </w:p>
-    <w:p>
-      <w:pPr>
-        <w:pStyle w:val="NormalWeb"/>
-        <w:spacing w:before="0" w:beforeAutospacing="0" w:after="0" w:afterAutospacing="0"/>
-        <w:rPr>
-          <w:sz w:val="28"/>
-          <w:szCs w:val="28"/>
-        </w:rPr>
-      </w:pPr>
-      <w:r>
-        <w:rPr>
-          <w:sz w:val="28"/>
-          <w:szCs w:val="28"/>
-        </w:rPr>
-        <w:t> </w:t>
-      </w:r>
-    </w:p>
-    <w:p>
-      <w:pPr>
-        <w:numPr>
-          <w:ilvl w:val="0"/>
-          <w:numId w:val="23"/>
-        </w:numPr>
-        <w:textAlignment w:val="center"/>
-        <w:rPr>
-          <w:rFonts w:eastAsia="Times New Roman"/>
-          <w:sz w:val="28"/>
-          <w:szCs w:val="28"/>
-        </w:rPr>
-      </w:pPr>
-      <w:r>
-        <w:rPr>
-          <w:rFonts w:eastAsia="Times New Roman"/>
-          <w:b/>
-          <w:bCs/>
-          <w:sz w:val="28"/>
-          <w:szCs w:val="28"/>
-        </w:rPr>
-        <w:t xml:space="preserve">git rm - </w:t>
-      </w:r>
-      <w:r>
-        <w:rPr>
-          <w:rFonts w:eastAsia="Times New Roman"/>
-          <w:sz w:val="28"/>
-          <w:szCs w:val="28"/>
-        </w:rPr>
-        <w:t xml:space="preserve">removendo arquivos </w:t>
-      </w:r>
-    </w:p>
-    <w:p>
-      <w:pPr>
-        <w:pStyle w:val="NormalWeb"/>
-        <w:spacing w:before="0" w:beforeAutospacing="0" w:after="0" w:afterAutospacing="0"/>
-        <w:rPr>
-          <w:sz w:val="28"/>
-          <w:szCs w:val="28"/>
-        </w:rPr>
-      </w:pPr>
-      <w:r>
-        <w:rPr>
-          <w:sz w:val="28"/>
-          <w:szCs w:val="28"/>
-        </w:rPr>
-        <w:t> </w:t>
-      </w:r>
-    </w:p>
-    <w:p>
-      <w:pPr>
-        <w:numPr>
-          <w:ilvl w:val="0"/>
-          <w:numId w:val="24"/>
-        </w:numPr>
-        <w:textAlignment w:val="center"/>
-        <w:rPr>
-          <w:rFonts w:eastAsia="Times New Roman"/>
-          <w:sz w:val="28"/>
-          <w:szCs w:val="28"/>
-        </w:rPr>
-      </w:pPr>
-      <w:r>
-        <w:rPr>
-          <w:rFonts w:eastAsia="Times New Roman"/>
-          <w:b/>
-          <w:bCs/>
-          <w:sz w:val="28"/>
-          <w:szCs w:val="28"/>
-        </w:rPr>
-        <w:t xml:space="preserve">git log - </w:t>
-      </w:r>
-      <w:r>
-        <w:rPr>
-          <w:rFonts w:eastAsia="Times New Roman"/>
-          <w:sz w:val="28"/>
-          <w:szCs w:val="28"/>
-        </w:rPr>
-        <w:t>Verifica todos os commit's feitos até o momento detalhadamente</w:t>
-      </w:r>
-    </w:p>
-    <w:p>
-      <w:pPr>
-        <w:numPr>
-          <w:ilvl w:val="0"/>
-          <w:numId w:val="24"/>
-        </w:numPr>
-        <w:textAlignment w:val="center"/>
-        <w:rPr>
-          <w:rFonts w:eastAsia="Times New Roman"/>
-          <w:sz w:val="28"/>
-          <w:szCs w:val="28"/>
-        </w:rPr>
-      </w:pPr>
-      <w:r>
-        <w:rPr>
-          <w:rFonts w:eastAsia="Times New Roman"/>
-          <w:b/>
-          <w:bCs/>
-          <w:sz w:val="28"/>
-          <w:szCs w:val="28"/>
-        </w:rPr>
-        <w:t>git log --oneline</w:t>
-      </w:r>
-      <w:r>
-        <w:rPr>
-          <w:rFonts w:eastAsia="Times New Roman"/>
-          <w:sz w:val="28"/>
-          <w:szCs w:val="28"/>
-        </w:rPr>
-        <w:t xml:space="preserve"> - Mostra todos os commits em uma linha só</w:t>
-      </w:r>
-    </w:p>
-    <w:p>
-      <w:pPr>
-        <w:pStyle w:val="NormalWeb"/>
-        <w:spacing w:before="0" w:beforeAutospacing="0" w:after="0" w:afterAutospacing="0"/>
-        <w:rPr>
-          <w:sz w:val="28"/>
-          <w:szCs w:val="28"/>
-        </w:rPr>
-      </w:pPr>
-      <w:r>
-        <w:rPr>
-          <w:sz w:val="28"/>
-          <w:szCs w:val="28"/>
-        </w:rPr>
-        <w:t> </w:t>
-      </w:r>
-    </w:p>
-    <w:p>
-      <w:pPr>
-        <w:numPr>
-          <w:ilvl w:val="0"/>
-          <w:numId w:val="25"/>
-        </w:numPr>
-        <w:textAlignment w:val="center"/>
-        <w:rPr>
-          <w:rFonts w:eastAsia="Times New Roman"/>
-          <w:sz w:val="28"/>
-          <w:szCs w:val="28"/>
-        </w:rPr>
-      </w:pPr>
-      <w:r>
-        <w:rPr>
-          <w:rFonts w:eastAsia="Times New Roman"/>
-          <w:b/>
-          <w:bCs/>
-          <w:sz w:val="28"/>
-          <w:szCs w:val="28"/>
-        </w:rPr>
-        <w:t>git revert HEAD</w:t>
-      </w:r>
-      <w:r>
-        <w:rPr>
-          <w:rFonts w:eastAsia="Times New Roman"/>
-          <w:sz w:val="28"/>
-          <w:szCs w:val="28"/>
-        </w:rPr>
-        <w:t xml:space="preserve"> - Reverte o último commit feito</w:t>
-      </w:r>
-    </w:p>
-    <w:p>
-      <w:pPr>
-        <w:pStyle w:val="NormalWeb"/>
-        <w:spacing w:before="0" w:beforeAutospacing="0" w:after="0" w:afterAutospacing="0"/>
-        <w:ind w:left="540"/>
-        <w:rPr>
-          <w:sz w:val="28"/>
-          <w:szCs w:val="28"/>
-        </w:rPr>
-      </w:pPr>
-      <w:r>
-        <w:rPr>
-          <w:sz w:val="28"/>
-          <w:szCs w:val="28"/>
-        </w:rPr>
-        <w:t> </w:t>
-      </w:r>
-    </w:p>
-    <w:p>
-      <w:pPr>
-        <w:pStyle w:val="NormalWeb"/>
-        <w:spacing w:before="0" w:beforeAutospacing="0" w:after="0" w:afterAutospacing="0"/>
-        <w:rPr>
-          <w:sz w:val="28"/>
-          <w:szCs w:val="28"/>
-        </w:rPr>
-      </w:pPr>
-      <w:r>
-        <w:rPr>
-          <w:sz w:val="28"/>
-          <w:szCs w:val="28"/>
-        </w:rPr>
-        <w:t> </w:t>
-      </w:r>
-    </w:p>
-    <w:p>
-      <w:pPr>
-        <w:pStyle w:val="NormalWeb"/>
-        <w:spacing w:before="0" w:beforeAutospacing="0" w:after="0" w:afterAutospacing="0"/>
-        <w:rPr>
-          <w:sz w:val="28"/>
-          <w:szCs w:val="28"/>
-        </w:rPr>
-      </w:pPr>
-      <w:r>
-        <w:rPr>
-          <w:sz w:val="28"/>
-          <w:szCs w:val="28"/>
-        </w:rPr>
-        <w:t> </w:t>
-      </w:r>
-    </w:p>
-    <w:p>
-      <w:pPr>
-        <w:pStyle w:val="NormalWeb"/>
-        <w:spacing w:before="0" w:beforeAutospacing="0" w:after="0" w:afterAutospacing="0"/>
-        <w:rPr>
-          <w:sz w:val="28"/>
-          <w:szCs w:val="28"/>
-        </w:rPr>
-      </w:pPr>
-      <w:r>
-        <w:rPr>
-          <w:sz w:val="28"/>
-          <w:szCs w:val="28"/>
-        </w:rPr>
-        <w:t> </w:t>
-      </w:r>
-    </w:p>
-    <w:p>
-      <w:pPr>
-        <w:pStyle w:val="NormalWeb"/>
-        <w:spacing w:before="0" w:beforeAutospacing="0" w:after="0" w:afterAutospacing="0"/>
-        <w:rPr>
-          <w:sz w:val="40"/>
-          <w:szCs w:val="40"/>
-        </w:rPr>
-      </w:pPr>
-      <w:r>
-        <w:rPr>
-          <w:b/>
-          <w:bCs/>
-          <w:sz w:val="40"/>
-          <w:szCs w:val="40"/>
-        </w:rPr>
-        <w:t>Casos específicos</w:t>
-      </w:r>
-    </w:p>
-    <w:p>
-      <w:pPr>
-        <w:pStyle w:val="NormalWeb"/>
-        <w:spacing w:before="0" w:beforeAutospacing="0" w:after="0" w:afterAutospacing="0"/>
-        <w:rPr>
-          <w:rFonts w:ascii="Calibri" w:hAnsi="Calibri" w:cs="Calibri"/>
-          <w:color w:val="767676"/>
-          <w:sz w:val="20"/>
-          <w:szCs w:val="20"/>
-        </w:rPr>
-      </w:pPr>
-      <w:r>
-        <w:rPr>
-          <w:rFonts w:ascii="Calibri" w:hAnsi="Calibri" w:cs="Calibri"/>
-          <w:color w:val="767676"/>
-          <w:sz w:val="20"/>
-          <w:szCs w:val="20"/>
-        </w:rPr>
-        <w:t>ter</w:t>
-      </w:r>
-      <w:r>
-        <w:rPr>
-          <w:rFonts w:ascii="Calibri" w:hAnsi="Calibri" w:cs="Calibri"/>
-          <w:color w:val="767676"/>
-          <w:sz w:val="20"/>
-          <w:szCs w:val="20"/>
-          <w:lang w:val="pt-AO"/>
-        </w:rPr>
-        <w:t>ç</w:t>
-      </w:r>
-      <w:r>
-        <w:rPr>
-          <w:rFonts w:ascii="Calibri" w:hAnsi="Calibri" w:cs="Calibri"/>
-          <w:color w:val="767676"/>
-          <w:sz w:val="20"/>
-          <w:szCs w:val="20"/>
-        </w:rPr>
-        <w:t>a-feira, 20 de junho de 2023</w:t>
-      </w:r>
-    </w:p>
-    <w:p>
-      <w:pPr>
-        <w:pStyle w:val="NormalWeb"/>
-        <w:spacing w:before="0" w:beforeAutospacing="0" w:after="0" w:afterAutospacing="0"/>
-        <w:rPr>
-          <w:rFonts w:ascii="Calibri" w:hAnsi="Calibri" w:cs="Calibri"/>
-          <w:color w:val="767676"/>
-          <w:sz w:val="20"/>
-          <w:szCs w:val="20"/>
-        </w:rPr>
-      </w:pPr>
-      <w:r>
-        <w:rPr>
-          <w:rFonts w:ascii="Calibri" w:hAnsi="Calibri" w:cs="Calibri"/>
-          <w:color w:val="767676"/>
-          <w:sz w:val="20"/>
-          <w:szCs w:val="20"/>
-        </w:rPr>
-        <w:t>18:20</w:t>
-      </w:r>
-    </w:p>
-    <w:p>
-      <w:pPr>
-        <w:pStyle w:val="NormalWeb"/>
-        <w:spacing w:before="0" w:beforeAutospacing="0" w:after="0" w:afterAutospacing="0"/>
-        <w:rPr>
-          <w:sz w:val="28"/>
-          <w:szCs w:val="28"/>
-        </w:rPr>
-      </w:pPr>
-      <w:r>
-        <w:rPr>
-          <w:sz w:val="28"/>
-          <w:szCs w:val="28"/>
-        </w:rPr>
-        <w:t> </w:t>
-      </w:r>
-    </w:p>
-    <w:p>
-      <w:pPr>
-        <w:pStyle w:val="NormalWeb"/>
-        <w:spacing w:before="0" w:beforeAutospacing="0" w:after="0" w:afterAutospacing="0"/>
-        <w:rPr>
-          <w:sz w:val="28"/>
-          <w:szCs w:val="28"/>
-        </w:rPr>
-      </w:pPr>
-      <w:r>
-        <w:rPr>
-          <w:b/>
-          <w:bCs/>
-          <w:sz w:val="28"/>
-          <w:szCs w:val="28"/>
-        </w:rPr>
-        <w:t>Caso o arquivo contenha espaços no nome como excluir?</w:t>
-      </w:r>
-    </w:p>
-    <w:p>
-      <w:pPr>
-        <w:pStyle w:val="NormalWeb"/>
-        <w:spacing w:before="0" w:beforeAutospacing="0" w:after="0" w:afterAutospacing="0"/>
-        <w:rPr>
-          <w:sz w:val="28"/>
-          <w:szCs w:val="28"/>
-        </w:rPr>
-      </w:pPr>
-      <w:r>
-        <w:rPr>
-          <w:sz w:val="28"/>
-          <w:szCs w:val="28"/>
-        </w:rPr>
-        <w:t> </w:t>
-      </w:r>
-    </w:p>
-    <w:p>
-      <w:pPr>
-        <w:pStyle w:val="NormalWeb"/>
-        <w:spacing w:before="0" w:beforeAutospacing="0" w:after="0" w:afterAutospacing="0"/>
         <w:rPr>
           <w:sz w:val="28"/>
           <w:szCs w:val="28"/>
@@ -6246,7 +5395,7 @@
         </w:rPr>
         <w:drawing>
           <wp:inline distT="0" distB="0" distL="0" distR="0">
-            <wp:extent cx="4619625" cy="1057275"/>
+            <wp:extent cx="4943475" cy="3114675"/>
             <wp:effectExtent l="0" t="0" r="9525" b="9525"/>
             <wp:docPr id="15" name="Imagem 15"/>
             <wp:cNvGraphicFramePr>
@@ -6277,6 +5426,972 @@
                   <pic:spPr bwMode="auto">
                     <a:xfrm>
                       <a:off x="0" y="0"/>
+                      <a:ext cx="4943475" cy="3114675"/>
+                    </a:xfrm>
+                    <a:prstGeom prst="rect">
+                      <a:avLst/>
+                    </a:prstGeom>
+                    <a:noFill/>
+                    <a:ln>
+                      <a:noFill/>
+                    </a:ln>
+                  </pic:spPr>
+                </pic:pic>
+              </a:graphicData>
+            </a:graphic>
+          </wp:inline>
+        </w:drawing>
+      </w:r>
+    </w:p>
+    <w:p>
+      <w:pPr>
+        <w:pStyle w:val="NormalWeb"/>
+        <w:spacing w:before="0" w:beforeAutospacing="0" w:after="0" w:afterAutospacing="0"/>
+        <w:rPr>
+          <w:sz w:val="28"/>
+          <w:szCs w:val="28"/>
+        </w:rPr>
+      </w:pPr>
+      <w:r>
+        <w:rPr>
+          <w:sz w:val="28"/>
+          <w:szCs w:val="28"/>
+        </w:rPr>
+        <w:t> </w:t>
+      </w:r>
+    </w:p>
+    <w:p>
+      <w:pPr>
+        <w:pStyle w:val="NormalWeb"/>
+        <w:spacing w:before="0" w:beforeAutospacing="0" w:after="0" w:afterAutospacing="0"/>
+        <w:ind w:left="540"/>
+        <w:rPr>
+          <w:sz w:val="28"/>
+          <w:szCs w:val="28"/>
+        </w:rPr>
+      </w:pPr>
+      <w:r>
+        <w:rPr>
+          <w:sz w:val="28"/>
+          <w:szCs w:val="28"/>
+        </w:rPr>
+        <w:t>git checkout nomedoarquivo.formato</w:t>
+      </w:r>
+    </w:p>
+    <w:p>
+      <w:pPr>
+        <w:pStyle w:val="NormalWeb"/>
+        <w:spacing w:before="0" w:beforeAutospacing="0" w:after="0" w:afterAutospacing="0"/>
+        <w:rPr>
+          <w:sz w:val="28"/>
+          <w:szCs w:val="28"/>
+        </w:rPr>
+      </w:pPr>
+      <w:r>
+        <w:rPr>
+          <w:sz w:val="28"/>
+          <w:szCs w:val="28"/>
+        </w:rPr>
+        <w:t> </w:t>
+      </w:r>
+    </w:p>
+    <w:p>
+      <w:pPr>
+        <w:pStyle w:val="NormalWeb"/>
+        <w:spacing w:before="0" w:beforeAutospacing="0" w:after="0" w:afterAutospacing="0"/>
+        <w:rPr>
+          <w:sz w:val="28"/>
+          <w:szCs w:val="28"/>
+        </w:rPr>
+      </w:pPr>
+      <w:r>
+        <w:rPr>
+          <w:sz w:val="28"/>
+          <w:szCs w:val="28"/>
+        </w:rPr>
+        <w:t> </w:t>
+      </w:r>
+    </w:p>
+    <w:p>
+      <w:pPr>
+        <w:pStyle w:val="NormalWeb"/>
+        <w:spacing w:before="0" w:beforeAutospacing="0" w:after="0" w:afterAutospacing="0"/>
+        <w:rPr>
+          <w:sz w:val="28"/>
+          <w:szCs w:val="28"/>
+        </w:rPr>
+      </w:pPr>
+      <w:r>
+        <w:rPr>
+          <w:sz w:val="28"/>
+          <w:szCs w:val="28"/>
+        </w:rPr>
+        <w:t> </w:t>
+      </w:r>
+    </w:p>
+    <w:p>
+      <w:pPr>
+        <w:pStyle w:val="NormalWeb"/>
+        <w:spacing w:before="0" w:beforeAutospacing="0" w:after="0" w:afterAutospacing="0"/>
+        <w:rPr>
+          <w:sz w:val="40"/>
+          <w:szCs w:val="40"/>
+        </w:rPr>
+      </w:pPr>
+      <w:r>
+        <w:rPr>
+          <w:sz w:val="40"/>
+          <w:szCs w:val="40"/>
+        </w:rPr>
+        <w:t>Comandos</w:t>
+      </w:r>
+    </w:p>
+    <w:p>
+      <w:pPr>
+        <w:pStyle w:val="NormalWeb"/>
+        <w:spacing w:before="0" w:beforeAutospacing="0" w:after="0" w:afterAutospacing="0"/>
+        <w:rPr>
+          <w:rFonts w:ascii="Calibri" w:hAnsi="Calibri" w:cs="Calibri"/>
+          <w:color w:val="767676"/>
+          <w:sz w:val="20"/>
+          <w:szCs w:val="20"/>
+        </w:rPr>
+      </w:pPr>
+      <w:r>
+        <w:rPr>
+          <w:rFonts w:ascii="Calibri" w:hAnsi="Calibri" w:cs="Calibri"/>
+          <w:color w:val="767676"/>
+          <w:sz w:val="20"/>
+          <w:szCs w:val="20"/>
+        </w:rPr>
+        <w:t>ter</w:t>
+      </w:r>
+      <w:r>
+        <w:rPr>
+          <w:rFonts w:ascii="Calibri" w:hAnsi="Calibri" w:cs="Calibri"/>
+          <w:color w:val="767676"/>
+          <w:sz w:val="20"/>
+          <w:szCs w:val="20"/>
+          <w:lang w:val="pt-AO"/>
+        </w:rPr>
+        <w:t>ç</w:t>
+      </w:r>
+      <w:r>
+        <w:rPr>
+          <w:rFonts w:ascii="Calibri" w:hAnsi="Calibri" w:cs="Calibri"/>
+          <w:color w:val="767676"/>
+          <w:sz w:val="20"/>
+          <w:szCs w:val="20"/>
+        </w:rPr>
+        <w:t>a-feira, 20 de junho de 2023</w:t>
+      </w:r>
+    </w:p>
+    <w:p>
+      <w:pPr>
+        <w:pStyle w:val="NormalWeb"/>
+        <w:spacing w:before="0" w:beforeAutospacing="0" w:after="0" w:afterAutospacing="0"/>
+        <w:rPr>
+          <w:rFonts w:ascii="Calibri" w:hAnsi="Calibri" w:cs="Calibri"/>
+          <w:color w:val="767676"/>
+          <w:sz w:val="20"/>
+          <w:szCs w:val="20"/>
+        </w:rPr>
+      </w:pPr>
+      <w:r>
+        <w:rPr>
+          <w:rFonts w:ascii="Calibri" w:hAnsi="Calibri" w:cs="Calibri"/>
+          <w:color w:val="767676"/>
+          <w:sz w:val="20"/>
+          <w:szCs w:val="20"/>
+        </w:rPr>
+        <w:t>14:19</w:t>
+      </w:r>
+    </w:p>
+    <w:p>
+      <w:pPr>
+        <w:pStyle w:val="NormalWeb"/>
+        <w:spacing w:before="0" w:beforeAutospacing="0" w:after="0" w:afterAutospacing="0"/>
+        <w:rPr>
+          <w:sz w:val="28"/>
+          <w:szCs w:val="28"/>
+        </w:rPr>
+      </w:pPr>
+      <w:r>
+        <w:rPr>
+          <w:sz w:val="28"/>
+          <w:szCs w:val="28"/>
+        </w:rPr>
+        <w:t> </w:t>
+      </w:r>
+    </w:p>
+    <w:p>
+      <w:pPr>
+        <w:numPr>
+          <w:ilvl w:val="0"/>
+          <w:numId w:val="17"/>
+        </w:numPr>
+        <w:textAlignment w:val="center"/>
+        <w:rPr>
+          <w:rFonts w:eastAsia="Times New Roman"/>
+          <w:sz w:val="28"/>
+          <w:szCs w:val="28"/>
+        </w:rPr>
+      </w:pPr>
+      <w:r>
+        <w:rPr>
+          <w:rFonts w:eastAsia="Times New Roman"/>
+          <w:b/>
+          <w:bCs/>
+          <w:sz w:val="28"/>
+          <w:szCs w:val="28"/>
+        </w:rPr>
+        <w:t>git init</w:t>
+      </w:r>
+      <w:r>
+        <w:rPr>
+          <w:rFonts w:eastAsia="Times New Roman"/>
+          <w:sz w:val="28"/>
+          <w:szCs w:val="28"/>
+        </w:rPr>
+        <w:t xml:space="preserve"> - Iniciando uma repo</w:t>
+      </w:r>
+    </w:p>
+    <w:p>
+      <w:pPr>
+        <w:pStyle w:val="NormalWeb"/>
+        <w:spacing w:before="0" w:beforeAutospacing="0" w:after="0" w:afterAutospacing="0"/>
+        <w:ind w:left="540"/>
+        <w:rPr>
+          <w:sz w:val="28"/>
+          <w:szCs w:val="28"/>
+        </w:rPr>
+      </w:pPr>
+      <w:r>
+        <w:rPr>
+          <w:sz w:val="28"/>
+          <w:szCs w:val="28"/>
+        </w:rPr>
+        <w:t> </w:t>
+      </w:r>
+    </w:p>
+    <w:p>
+      <w:pPr>
+        <w:numPr>
+          <w:ilvl w:val="0"/>
+          <w:numId w:val="18"/>
+        </w:numPr>
+        <w:textAlignment w:val="center"/>
+        <w:rPr>
+          <w:rFonts w:eastAsia="Times New Roman"/>
+          <w:sz w:val="28"/>
+          <w:szCs w:val="28"/>
+        </w:rPr>
+      </w:pPr>
+      <w:r>
+        <w:rPr>
+          <w:rFonts w:eastAsia="Times New Roman"/>
+          <w:b/>
+          <w:bCs/>
+          <w:sz w:val="28"/>
+          <w:szCs w:val="28"/>
+        </w:rPr>
+        <w:t>git add nomearquivo</w:t>
+      </w:r>
+      <w:r>
+        <w:rPr>
+          <w:rFonts w:eastAsia="Times New Roman"/>
+          <w:sz w:val="28"/>
+          <w:szCs w:val="28"/>
+        </w:rPr>
+        <w:t xml:space="preserve"> </w:t>
+      </w:r>
+      <w:r>
+        <w:rPr>
+          <w:rFonts w:eastAsia="Times New Roman"/>
+          <w:sz w:val="28"/>
+          <w:szCs w:val="28"/>
+        </w:rPr>
+        <w:t>- trackeia um arquivo para ficar pronto pro commit</w:t>
+      </w:r>
+    </w:p>
+    <w:p>
+      <w:pPr>
+        <w:pStyle w:val="NormalWeb"/>
+        <w:spacing w:before="0" w:beforeAutospacing="0" w:after="0" w:afterAutospacing="0"/>
+        <w:ind w:left="540"/>
+        <w:rPr>
+          <w:sz w:val="28"/>
+          <w:szCs w:val="28"/>
+        </w:rPr>
+      </w:pPr>
+      <w:r>
+        <w:rPr>
+          <w:sz w:val="28"/>
+          <w:szCs w:val="28"/>
+        </w:rPr>
+        <w:t> </w:t>
+      </w:r>
+    </w:p>
+    <w:p>
+      <w:pPr>
+        <w:numPr>
+          <w:ilvl w:val="0"/>
+          <w:numId w:val="19"/>
+        </w:numPr>
+        <w:textAlignment w:val="center"/>
+        <w:rPr>
+          <w:rFonts w:eastAsia="Times New Roman"/>
+          <w:sz w:val="28"/>
+          <w:szCs w:val="28"/>
+        </w:rPr>
+      </w:pPr>
+      <w:r>
+        <w:rPr>
+          <w:rFonts w:eastAsia="Times New Roman"/>
+          <w:b/>
+          <w:bCs/>
+          <w:sz w:val="28"/>
+          <w:szCs w:val="28"/>
+        </w:rPr>
+        <w:t>git commit -m "Mensagem do commit"</w:t>
+      </w:r>
+      <w:r>
+        <w:rPr>
+          <w:rFonts w:eastAsia="Times New Roman"/>
+          <w:sz w:val="28"/>
+          <w:szCs w:val="28"/>
+        </w:rPr>
+        <w:t xml:space="preserve"> - Sinaliza uma mensagem para enviar para o repo como anotação</w:t>
+      </w:r>
+    </w:p>
+    <w:p>
+      <w:pPr>
+        <w:pStyle w:val="NormalWeb"/>
+        <w:spacing w:before="0" w:beforeAutospacing="0" w:after="0" w:afterAutospacing="0"/>
+        <w:ind w:left="540"/>
+        <w:rPr>
+          <w:sz w:val="28"/>
+          <w:szCs w:val="28"/>
+        </w:rPr>
+      </w:pPr>
+      <w:r>
+        <w:rPr>
+          <w:sz w:val="28"/>
+          <w:szCs w:val="28"/>
+        </w:rPr>
+        <w:t> </w:t>
+      </w:r>
+    </w:p>
+    <w:p>
+      <w:pPr>
+        <w:numPr>
+          <w:ilvl w:val="0"/>
+          <w:numId w:val="20"/>
+        </w:numPr>
+        <w:textAlignment w:val="center"/>
+        <w:rPr>
+          <w:rFonts w:eastAsia="Times New Roman"/>
+          <w:sz w:val="28"/>
+          <w:szCs w:val="28"/>
+        </w:rPr>
+      </w:pPr>
+      <w:r>
+        <w:rPr>
+          <w:rFonts w:eastAsia="Times New Roman"/>
+          <w:b/>
+          <w:bCs/>
+          <w:sz w:val="28"/>
+          <w:szCs w:val="28"/>
+        </w:rPr>
+        <w:t>git branch -</w:t>
+      </w:r>
+      <w:r>
+        <w:rPr>
+          <w:rFonts w:eastAsia="Times New Roman"/>
+          <w:sz w:val="28"/>
+          <w:szCs w:val="28"/>
+        </w:rPr>
+        <w:t xml:space="preserve"> M nomedabranch - Criação de uma branch no repositório local</w:t>
+      </w:r>
+    </w:p>
+    <w:p>
+      <w:pPr>
+        <w:pStyle w:val="NormalWeb"/>
+        <w:spacing w:before="0" w:beforeAutospacing="0" w:after="0" w:afterAutospacing="0"/>
+        <w:ind w:left="540"/>
+        <w:rPr>
+          <w:sz w:val="28"/>
+          <w:szCs w:val="28"/>
+        </w:rPr>
+      </w:pPr>
+      <w:r>
+        <w:rPr>
+          <w:sz w:val="28"/>
+          <w:szCs w:val="28"/>
+        </w:rPr>
+        <w:t> </w:t>
+      </w:r>
+    </w:p>
+    <w:p>
+      <w:pPr>
+        <w:numPr>
+          <w:ilvl w:val="0"/>
+          <w:numId w:val="21"/>
+        </w:numPr>
+        <w:textAlignment w:val="center"/>
+        <w:rPr>
+          <w:rFonts w:eastAsia="Times New Roman"/>
+          <w:sz w:val="28"/>
+          <w:szCs w:val="28"/>
+        </w:rPr>
+      </w:pPr>
+      <w:r>
+        <w:rPr>
+          <w:rFonts w:eastAsia="Times New Roman"/>
+          <w:b/>
+          <w:bCs/>
+          <w:sz w:val="28"/>
+          <w:szCs w:val="28"/>
+        </w:rPr>
+        <w:t>git status -</w:t>
+      </w:r>
+      <w:r>
+        <w:rPr>
+          <w:rFonts w:eastAsia="Times New Roman"/>
+          <w:sz w:val="28"/>
+          <w:szCs w:val="28"/>
+        </w:rPr>
+        <w:t xml:space="preserve"> verificar mudanç</w:t>
+      </w:r>
+      <w:r>
+        <w:rPr>
+          <w:rFonts w:eastAsia="Times New Roman"/>
+          <w:sz w:val="28"/>
+          <w:szCs w:val="28"/>
+        </w:rPr>
+        <w:t>as feitas nos arquivos</w:t>
+      </w:r>
+    </w:p>
+    <w:p>
+      <w:pPr>
+        <w:pStyle w:val="NormalWeb"/>
+        <w:spacing w:before="0" w:beforeAutospacing="0" w:after="0" w:afterAutospacing="0"/>
+        <w:rPr>
+          <w:sz w:val="28"/>
+          <w:szCs w:val="28"/>
+        </w:rPr>
+      </w:pPr>
+      <w:r>
+        <w:rPr>
+          <w:sz w:val="28"/>
+          <w:szCs w:val="28"/>
+        </w:rPr>
+        <w:t> </w:t>
+      </w:r>
+    </w:p>
+    <w:p>
+      <w:pPr>
+        <w:numPr>
+          <w:ilvl w:val="0"/>
+          <w:numId w:val="22"/>
+        </w:numPr>
+        <w:textAlignment w:val="center"/>
+        <w:rPr>
+          <w:rFonts w:eastAsia="Times New Roman"/>
+          <w:sz w:val="28"/>
+          <w:szCs w:val="28"/>
+        </w:rPr>
+      </w:pPr>
+      <w:r>
+        <w:rPr>
+          <w:rFonts w:eastAsia="Times New Roman"/>
+          <w:b/>
+          <w:bCs/>
+          <w:sz w:val="28"/>
+          <w:szCs w:val="28"/>
+        </w:rPr>
+        <w:t>git add nomearquivo</w:t>
+      </w:r>
+      <w:r>
+        <w:rPr>
+          <w:rFonts w:eastAsia="Times New Roman"/>
+          <w:sz w:val="28"/>
+          <w:szCs w:val="28"/>
+        </w:rPr>
+        <w:t xml:space="preserve"> - Adicionando arquivos para serem commitados</w:t>
+      </w:r>
+    </w:p>
+    <w:p>
+      <w:pPr>
+        <w:numPr>
+          <w:ilvl w:val="0"/>
+          <w:numId w:val="22"/>
+        </w:numPr>
+        <w:textAlignment w:val="center"/>
+        <w:rPr>
+          <w:rFonts w:eastAsia="Times New Roman"/>
+          <w:sz w:val="28"/>
+          <w:szCs w:val="28"/>
+        </w:rPr>
+      </w:pPr>
+      <w:r>
+        <w:rPr>
+          <w:rFonts w:eastAsia="Times New Roman"/>
+          <w:b/>
+          <w:bCs/>
+          <w:sz w:val="28"/>
+          <w:szCs w:val="28"/>
+        </w:rPr>
+        <w:t>git add .</w:t>
+      </w:r>
+      <w:r>
+        <w:rPr>
+          <w:rFonts w:eastAsia="Times New Roman"/>
+          <w:sz w:val="28"/>
+          <w:szCs w:val="28"/>
+        </w:rPr>
+        <w:t xml:space="preserve"> - Adicionando todos os arquivos de uma vez</w:t>
+      </w:r>
+    </w:p>
+    <w:p>
+      <w:pPr>
+        <w:pStyle w:val="NormalWeb"/>
+        <w:spacing w:before="0" w:beforeAutospacing="0" w:after="0" w:afterAutospacing="0"/>
+        <w:rPr>
+          <w:sz w:val="28"/>
+          <w:szCs w:val="28"/>
+        </w:rPr>
+      </w:pPr>
+      <w:r>
+        <w:rPr>
+          <w:sz w:val="28"/>
+          <w:szCs w:val="28"/>
+        </w:rPr>
+        <w:t> </w:t>
+      </w:r>
+    </w:p>
+    <w:p>
+      <w:pPr>
+        <w:numPr>
+          <w:ilvl w:val="0"/>
+          <w:numId w:val="23"/>
+        </w:numPr>
+        <w:textAlignment w:val="center"/>
+        <w:rPr>
+          <w:rFonts w:eastAsia="Times New Roman"/>
+          <w:sz w:val="28"/>
+          <w:szCs w:val="28"/>
+        </w:rPr>
+      </w:pPr>
+      <w:r>
+        <w:rPr>
+          <w:rFonts w:eastAsia="Times New Roman"/>
+          <w:b/>
+          <w:bCs/>
+          <w:sz w:val="28"/>
+          <w:szCs w:val="28"/>
+        </w:rPr>
+        <w:t xml:space="preserve">git rm - </w:t>
+      </w:r>
+      <w:r>
+        <w:rPr>
+          <w:rFonts w:eastAsia="Times New Roman"/>
+          <w:sz w:val="28"/>
+          <w:szCs w:val="28"/>
+        </w:rPr>
+        <w:t xml:space="preserve">removendo arquivos </w:t>
+      </w:r>
+    </w:p>
+    <w:p>
+      <w:pPr>
+        <w:pStyle w:val="NormalWeb"/>
+        <w:spacing w:before="0" w:beforeAutospacing="0" w:after="0" w:afterAutospacing="0"/>
+        <w:rPr>
+          <w:sz w:val="28"/>
+          <w:szCs w:val="28"/>
+        </w:rPr>
+      </w:pPr>
+      <w:r>
+        <w:rPr>
+          <w:sz w:val="28"/>
+          <w:szCs w:val="28"/>
+        </w:rPr>
+        <w:t> </w:t>
+      </w:r>
+    </w:p>
+    <w:p>
+      <w:pPr>
+        <w:numPr>
+          <w:ilvl w:val="0"/>
+          <w:numId w:val="24"/>
+        </w:numPr>
+        <w:textAlignment w:val="center"/>
+        <w:rPr>
+          <w:rFonts w:eastAsia="Times New Roman"/>
+          <w:sz w:val="28"/>
+          <w:szCs w:val="28"/>
+        </w:rPr>
+      </w:pPr>
+      <w:r>
+        <w:rPr>
+          <w:rFonts w:eastAsia="Times New Roman"/>
+          <w:b/>
+          <w:bCs/>
+          <w:sz w:val="28"/>
+          <w:szCs w:val="28"/>
+        </w:rPr>
+        <w:t xml:space="preserve">git log - </w:t>
+      </w:r>
+      <w:r>
+        <w:rPr>
+          <w:rFonts w:eastAsia="Times New Roman"/>
+          <w:sz w:val="28"/>
+          <w:szCs w:val="28"/>
+        </w:rPr>
+        <w:t>Verifica todos os commit's feitos até o momento detalhadamente</w:t>
+      </w:r>
+    </w:p>
+    <w:p>
+      <w:pPr>
+        <w:numPr>
+          <w:ilvl w:val="0"/>
+          <w:numId w:val="24"/>
+        </w:numPr>
+        <w:textAlignment w:val="center"/>
+        <w:rPr>
+          <w:rFonts w:eastAsia="Times New Roman"/>
+          <w:sz w:val="28"/>
+          <w:szCs w:val="28"/>
+        </w:rPr>
+      </w:pPr>
+      <w:r>
+        <w:rPr>
+          <w:rFonts w:eastAsia="Times New Roman"/>
+          <w:b/>
+          <w:bCs/>
+          <w:sz w:val="28"/>
+          <w:szCs w:val="28"/>
+        </w:rPr>
+        <w:t>git log</w:t>
+      </w:r>
+      <w:r>
+        <w:rPr>
+          <w:rFonts w:eastAsia="Times New Roman"/>
+          <w:b/>
+          <w:bCs/>
+          <w:sz w:val="28"/>
+          <w:szCs w:val="28"/>
+        </w:rPr>
+        <w:t xml:space="preserve"> --oneline</w:t>
+      </w:r>
+      <w:r>
+        <w:rPr>
+          <w:rFonts w:eastAsia="Times New Roman"/>
+          <w:sz w:val="28"/>
+          <w:szCs w:val="28"/>
+        </w:rPr>
+        <w:t xml:space="preserve"> - Mostra todos os commits em uma linha só</w:t>
+      </w:r>
+    </w:p>
+    <w:p>
+      <w:pPr>
+        <w:pStyle w:val="NormalWeb"/>
+        <w:spacing w:before="0" w:beforeAutospacing="0" w:after="0" w:afterAutospacing="0"/>
+        <w:rPr>
+          <w:sz w:val="28"/>
+          <w:szCs w:val="28"/>
+        </w:rPr>
+      </w:pPr>
+      <w:r>
+        <w:rPr>
+          <w:sz w:val="28"/>
+          <w:szCs w:val="28"/>
+        </w:rPr>
+        <w:t> </w:t>
+      </w:r>
+    </w:p>
+    <w:p>
+      <w:pPr>
+        <w:numPr>
+          <w:ilvl w:val="0"/>
+          <w:numId w:val="25"/>
+        </w:numPr>
+        <w:textAlignment w:val="center"/>
+        <w:rPr>
+          <w:rFonts w:eastAsia="Times New Roman"/>
+          <w:sz w:val="28"/>
+          <w:szCs w:val="28"/>
+        </w:rPr>
+      </w:pPr>
+      <w:r>
+        <w:rPr>
+          <w:rFonts w:eastAsia="Times New Roman"/>
+          <w:b/>
+          <w:bCs/>
+          <w:sz w:val="28"/>
+          <w:szCs w:val="28"/>
+        </w:rPr>
+        <w:t>git revert HEAD</w:t>
+      </w:r>
+      <w:r>
+        <w:rPr>
+          <w:rFonts w:eastAsia="Times New Roman"/>
+          <w:sz w:val="28"/>
+          <w:szCs w:val="28"/>
+        </w:rPr>
+        <w:t xml:space="preserve"> - Reverte o último commit feito</w:t>
+      </w:r>
+    </w:p>
+    <w:p>
+      <w:pPr>
+        <w:pStyle w:val="NormalWeb"/>
+        <w:spacing w:before="0" w:beforeAutospacing="0" w:after="0" w:afterAutospacing="0"/>
+        <w:ind w:left="540"/>
+        <w:rPr>
+          <w:sz w:val="28"/>
+          <w:szCs w:val="28"/>
+        </w:rPr>
+      </w:pPr>
+      <w:r>
+        <w:rPr>
+          <w:sz w:val="28"/>
+          <w:szCs w:val="28"/>
+        </w:rPr>
+        <w:t> </w:t>
+      </w:r>
+    </w:p>
+    <w:p>
+      <w:pPr>
+        <w:pStyle w:val="NormalWeb"/>
+        <w:spacing w:before="0" w:beforeAutospacing="0" w:after="0" w:afterAutospacing="0"/>
+        <w:rPr>
+          <w:sz w:val="28"/>
+          <w:szCs w:val="28"/>
+        </w:rPr>
+      </w:pPr>
+      <w:r>
+        <w:rPr>
+          <w:sz w:val="28"/>
+          <w:szCs w:val="28"/>
+        </w:rPr>
+        <w:t> </w:t>
+      </w:r>
+    </w:p>
+    <w:p>
+      <w:pPr>
+        <w:pStyle w:val="NormalWeb"/>
+        <w:spacing w:before="0" w:beforeAutospacing="0" w:after="0" w:afterAutospacing="0"/>
+        <w:rPr>
+          <w:sz w:val="28"/>
+          <w:szCs w:val="28"/>
+        </w:rPr>
+      </w:pPr>
+      <w:r>
+        <w:rPr>
+          <w:sz w:val="28"/>
+          <w:szCs w:val="28"/>
+        </w:rPr>
+        <w:t> </w:t>
+      </w:r>
+    </w:p>
+    <w:p>
+      <w:pPr>
+        <w:pStyle w:val="NormalWeb"/>
+        <w:spacing w:before="0" w:beforeAutospacing="0" w:after="0" w:afterAutospacing="0"/>
+        <w:rPr>
+          <w:sz w:val="28"/>
+          <w:szCs w:val="28"/>
+        </w:rPr>
+      </w:pPr>
+      <w:r>
+        <w:rPr>
+          <w:sz w:val="28"/>
+          <w:szCs w:val="28"/>
+        </w:rPr>
+        <w:t> </w:t>
+      </w:r>
+    </w:p>
+    <w:p>
+      <w:pPr>
+        <w:pStyle w:val="NormalWeb"/>
+        <w:spacing w:before="0" w:beforeAutospacing="0" w:after="0" w:afterAutospacing="0"/>
+        <w:rPr>
+          <w:sz w:val="40"/>
+          <w:szCs w:val="40"/>
+        </w:rPr>
+      </w:pPr>
+      <w:r>
+        <w:rPr>
+          <w:b/>
+          <w:bCs/>
+          <w:sz w:val="40"/>
+          <w:szCs w:val="40"/>
+        </w:rPr>
+        <w:t>Casos específicos</w:t>
+      </w:r>
+    </w:p>
+    <w:p>
+      <w:pPr>
+        <w:pStyle w:val="NormalWeb"/>
+        <w:spacing w:before="0" w:beforeAutospacing="0" w:after="0" w:afterAutospacing="0"/>
+        <w:rPr>
+          <w:rFonts w:ascii="Calibri" w:hAnsi="Calibri" w:cs="Calibri"/>
+          <w:color w:val="767676"/>
+          <w:sz w:val="20"/>
+          <w:szCs w:val="20"/>
+        </w:rPr>
+      </w:pPr>
+      <w:r>
+        <w:rPr>
+          <w:rFonts w:ascii="Calibri" w:hAnsi="Calibri" w:cs="Calibri"/>
+          <w:color w:val="767676"/>
+          <w:sz w:val="20"/>
+          <w:szCs w:val="20"/>
+        </w:rPr>
+        <w:t>ter</w:t>
+      </w:r>
+      <w:r>
+        <w:rPr>
+          <w:rFonts w:ascii="Calibri" w:hAnsi="Calibri" w:cs="Calibri"/>
+          <w:color w:val="767676"/>
+          <w:sz w:val="20"/>
+          <w:szCs w:val="20"/>
+          <w:lang w:val="pt-AO"/>
+        </w:rPr>
+        <w:t>ç</w:t>
+      </w:r>
+      <w:r>
+        <w:rPr>
+          <w:rFonts w:ascii="Calibri" w:hAnsi="Calibri" w:cs="Calibri"/>
+          <w:color w:val="767676"/>
+          <w:sz w:val="20"/>
+          <w:szCs w:val="20"/>
+        </w:rPr>
+        <w:t>a-feira, 20 de junho de 2023</w:t>
+      </w:r>
+    </w:p>
+    <w:p>
+      <w:pPr>
+        <w:pStyle w:val="NormalWeb"/>
+        <w:spacing w:before="0" w:beforeAutospacing="0" w:after="0" w:afterAutospacing="0"/>
+        <w:rPr>
+          <w:rFonts w:ascii="Calibri" w:hAnsi="Calibri" w:cs="Calibri"/>
+          <w:color w:val="767676"/>
+          <w:sz w:val="20"/>
+          <w:szCs w:val="20"/>
+        </w:rPr>
+      </w:pPr>
+      <w:r>
+        <w:rPr>
+          <w:rFonts w:ascii="Calibri" w:hAnsi="Calibri" w:cs="Calibri"/>
+          <w:color w:val="767676"/>
+          <w:sz w:val="20"/>
+          <w:szCs w:val="20"/>
+        </w:rPr>
+        <w:t>18:20</w:t>
+      </w:r>
+    </w:p>
+    <w:p>
+      <w:pPr>
+        <w:pStyle w:val="NormalWeb"/>
+        <w:spacing w:before="0" w:beforeAutospacing="0" w:after="0" w:afterAutospacing="0"/>
+        <w:rPr>
+          <w:sz w:val="28"/>
+          <w:szCs w:val="28"/>
+        </w:rPr>
+      </w:pPr>
+      <w:r>
+        <w:rPr>
+          <w:sz w:val="28"/>
+          <w:szCs w:val="28"/>
+        </w:rPr>
+        <w:t> </w:t>
+      </w:r>
+    </w:p>
+    <w:p>
+      <w:pPr>
+        <w:pStyle w:val="NormalWeb"/>
+        <w:spacing w:before="0" w:beforeAutospacing="0" w:after="0" w:afterAutospacing="0"/>
+        <w:rPr>
+          <w:sz w:val="28"/>
+          <w:szCs w:val="28"/>
+        </w:rPr>
+      </w:pPr>
+      <w:r>
+        <w:rPr>
+          <w:b/>
+          <w:bCs/>
+          <w:sz w:val="28"/>
+          <w:szCs w:val="28"/>
+        </w:rPr>
+        <w:t>Caso o arquivo contenha espaços no nome como excluir?</w:t>
+      </w:r>
+    </w:p>
+    <w:p>
+      <w:pPr>
+        <w:pStyle w:val="NormalWeb"/>
+        <w:spacing w:before="0" w:beforeAutospacing="0" w:after="0" w:afterAutospacing="0"/>
+        <w:rPr>
+          <w:sz w:val="28"/>
+          <w:szCs w:val="28"/>
+        </w:rPr>
+      </w:pPr>
+      <w:r>
+        <w:rPr>
+          <w:sz w:val="28"/>
+          <w:szCs w:val="28"/>
+        </w:rPr>
+        <w:t> </w:t>
+      </w:r>
+    </w:p>
+    <w:p>
+      <w:pPr>
+        <w:pStyle w:val="NormalWeb"/>
+        <w:spacing w:before="0" w:beforeAutospacing="0" w:after="0" w:afterAutospacing="0"/>
+        <w:rPr>
+          <w:sz w:val="28"/>
+          <w:szCs w:val="28"/>
+        </w:rPr>
+      </w:pPr>
+      <w:r>
+        <w:rPr>
+          <w:noProof/>
+          <w:sz w:val="28"/>
+          <w:szCs w:val="28"/>
+        </w:rPr>
+        <w:drawing>
+          <wp:inline distT="0" distB="0" distL="0" distR="0">
+            <wp:extent cx="4619625" cy="1057275"/>
+            <wp:effectExtent l="0" t="0" r="9525" b="9525"/>
+            <wp:docPr id="16" name="Imagem 16"/>
+            <wp:cNvGraphicFramePr>
+              <a:graphicFrameLocks xmlns:a="http://schemas.openxmlformats.org/drawingml/2006/main" noChangeAspect="1"/>
+            </wp:cNvGraphicFramePr>
+            <a:graphic xmlns:a="http://schemas.openxmlformats.org/drawingml/2006/main">
+              <a:graphicData uri="http://schemas.openxmlformats.org/drawingml/2006/picture">
+                <pic:pic xmlns:pic="http://schemas.openxmlformats.org/drawingml/2006/picture">
+                  <pic:nvPicPr>
+                    <pic:cNvPr id="0" name="Picture 16"/>
+                    <pic:cNvPicPr>
+                      <a:picLocks noChangeAspect="1" noChangeArrowheads="1"/>
+                    </pic:cNvPicPr>
+                  </pic:nvPicPr>
+                  <pic:blipFill>
+                    <a:blip r:embed="rId20">
+                      <a:extLst>
+                        <a:ext uri="{28A0092B-C50C-407E-A947-70E740481C1C}">
+                          <a14:useLocalDpi xmlns:a14="http://schemas.microsoft.com/office/drawing/2010/main" val="0"/>
+                        </a:ext>
+                      </a:extLst>
+                    </a:blip>
+                    <a:srcRect/>
+                    <a:stretch>
+                      <a:fillRect/>
+                    </a:stretch>
+                  </pic:blipFill>
+                  <pic:spPr bwMode="auto">
+                    <a:xfrm>
+                      <a:off x="0" y="0"/>
                       <a:ext cx="4619625" cy="1057275"/>
                     </a:xfrm>
                     <a:prstGeom prst="rect">
@@ -6341,9 +6456,9 @@
 <file path=word/numbering.xml><?xml version="1.0" encoding="utf-8"?>
 <w:numbering xmlns:wpc="http://schemas.microsoft.com/office/word/2010/wordprocessingCanvas" xmlns:cx="http://schemas.microsoft.com/office/drawing/2014/chartex" xmlns:cx1="http://schemas.microsoft.com/office/drawing/2015/9/8/chartex" xmlns:cx2="http://schemas.microsoft.com/office/drawing/2015/10/21/chartex" xmlns:cx3="http://schemas.microsoft.com/office/drawing/2016/5/9/chartex" xmlns:cx4="http://schemas.microsoft.com/office/drawing/2016/5/10/chartex" xmlns:cx5="http://schemas.microsoft.com/office/drawing/2016/5/11/chartex" xmlns:cx6="http://schemas.microsoft.com/office/drawing/2016/5/12/chartex" xmlns:cx7="http://schemas.microsoft.com/office/drawing/2016/5/13/chartex" xmlns:cx8="http://schemas.microsoft.com/office/drawing/2016/5/14/chartex" xmlns:mc="http://schemas.openxmlformats.org/markup-compatibility/2006" xmlns:aink="http://schemas.microsoft.com/office/drawing/2016/ink" xmlns:am3d="http://schemas.microsoft.com/office/drawing/2017/model3d" xmlns:o="urn:schemas-microsoft-com:office:office" xmlns:oel="http://schemas.microsoft.com/office/2019/extlst" xmlns:r="http://schemas.openxmlformats.org/officeDocument/2006/relationships" xmlns:m="http://schemas.openxmlformats.org/officeDocument/2006/math" xmlns:v="urn:schemas-microsoft-com:vml" xmlns:wp14="http://schemas.microsoft.com/office/word/2010/wordprocessingDrawing" xmlns:wp="http://schemas.openxmlformats.org/drawingml/2006/wordprocessingDrawing" xmlns:w10="urn:schemas-microsoft-com:office:word" xmlns:w="http://schemas.openxmlformats.org/wordprocessingml/2006/main" xmlns:w14="http://schemas.microsoft.com/office/word/2010/wordml" xmlns:w15="http://schemas.microsoft.com/office/word/2012/wordml" xmlns:w16cex="http://schemas.microsoft.com/office/word/2018/wordml/cex" xmlns:w16cid="http://schemas.microsoft.com/office/word/2016/wordml/cid" xmlns:w16="http://schemas.microsoft.com/office/word/2018/wordml" xmlns:w16sdtdh="http://schemas.microsoft.com/office/word/2020/wordml/sdtdatahash" xmlns:w16se="http://schemas.microsoft.com/office/word/2015/wordml/symex" xmlns:wpg="http://schemas.microsoft.com/office/word/2010/wordprocessingGroup" xmlns:wpi="http://schemas.microsoft.com/office/word/2010/wordprocessingInk" xmlns:wne="http://schemas.microsoft.com/office/word/2006/wordml" xmlns:wps="http://schemas.microsoft.com/office/word/2010/wordprocessingShape" mc:Ignorable="w14 w15 w16se w16cid w16 w16cex w16sdtdh wp14">
   <w:abstractNum w:abstractNumId="0" w15:restartNumberingAfterBreak="0">
-    <w:nsid w:val="01D45733"/>
+    <w:nsid w:val="03503D46"/>
     <w:multiLevelType w:val="multilevel"/>
-    <w:tmpl w:val="3078DF76"/>
+    <w:tmpl w:val="A8320C38"/>
     <w:lvl w:ilvl="0">
       <w:start w:val="1"/>
       <w:numFmt w:val="bullet"/>
@@ -6490,9 +6605,9 @@
     </w:lvl>
   </w:abstractNum>
   <w:abstractNum w:abstractNumId="1" w15:restartNumberingAfterBreak="0">
-    <w:nsid w:val="043A59BF"/>
+    <w:nsid w:val="067C6BB2"/>
     <w:multiLevelType w:val="multilevel"/>
-    <w:tmpl w:val="7C12538A"/>
+    <w:tmpl w:val="D8A01E82"/>
     <w:lvl w:ilvl="0">
       <w:start w:val="1"/>
       <w:numFmt w:val="bullet"/>
@@ -6639,9 +6754,9 @@
     </w:lvl>
   </w:abstractNum>
   <w:abstractNum w:abstractNumId="2" w15:restartNumberingAfterBreak="0">
-    <w:nsid w:val="0453206A"/>
+    <w:nsid w:val="11226FF5"/>
     <w:multiLevelType w:val="multilevel"/>
-    <w:tmpl w:val="83C0BE52"/>
+    <w:tmpl w:val="A0124362"/>
     <w:lvl w:ilvl="0">
       <w:start w:val="1"/>
       <w:numFmt w:val="bullet"/>
@@ -6788,9 +6903,9 @@
     </w:lvl>
   </w:abstractNum>
   <w:abstractNum w:abstractNumId="3" w15:restartNumberingAfterBreak="0">
-    <w:nsid w:val="0C60740A"/>
+    <w:nsid w:val="13E1431B"/>
     <w:multiLevelType w:val="multilevel"/>
-    <w:tmpl w:val="F5C29FF2"/>
+    <w:tmpl w:val="2CC2622C"/>
     <w:lvl w:ilvl="0">
       <w:start w:val="1"/>
       <w:numFmt w:val="bullet"/>
@@ -6937,9 +7052,9 @@
     </w:lvl>
   </w:abstractNum>
   <w:abstractNum w:abstractNumId="4" w15:restartNumberingAfterBreak="0">
-    <w:nsid w:val="13113728"/>
+    <w:nsid w:val="16E21131"/>
     <w:multiLevelType w:val="multilevel"/>
-    <w:tmpl w:val="7EBEDB70"/>
+    <w:tmpl w:val="600294CA"/>
     <w:lvl w:ilvl="0">
       <w:start w:val="1"/>
       <w:numFmt w:val="bullet"/>
@@ -6956,7 +7071,7 @@
         <w:sz w:val="20"/>
       </w:rPr>
     </w:lvl>
-    <w:lvl w:ilvl="1" w:tentative="1">
+    <w:lvl w:ilvl="1">
       <w:start w:val="1"/>
       <w:numFmt w:val="bullet"/>
       <w:lvlText w:val=""/>
@@ -6975,7 +7090,7 @@
     <w:lvl w:ilvl="2" w:tentative="1">
       <w:start w:val="1"/>
       <w:numFmt w:val="bullet"/>
-      <w:lvlText w:val=""/>
+      <w:lvlText w:val=""/>
       <w:lvlJc w:val="left"/>
       <w:pPr>
         <w:tabs>
@@ -6984,14 +7099,14 @@
         <w:ind w:left="2160" w:hanging="360"/>
       </w:pPr>
       <w:rPr>
-        <w:rFonts w:ascii="Symbol" w:hAnsi="Symbol" w:hint="default"/>
+        <w:rFonts w:ascii="Wingdings" w:hAnsi="Wingdings" w:hint="default"/>
         <w:sz w:val="20"/>
       </w:rPr>
     </w:lvl>
     <w:lvl w:ilvl="3" w:tentative="1">
       <w:start w:val="1"/>
       <w:numFmt w:val="bullet"/>
-      <w:lvlText w:val=""/>
+      <w:lvlText w:val=""/>
       <w:lvlJc w:val="left"/>
       <w:pPr>
         <w:tabs>
@@ -7000,14 +7115,14 @@
         <w:ind w:left="2880" w:hanging="360"/>
       </w:pPr>
       <w:rPr>
-        <w:rFonts w:ascii="Symbol" w:hAnsi="Symbol" w:hint="default"/>
+        <w:rFonts w:ascii="Wingdings" w:hAnsi="Wingdings" w:hint="default"/>
         <w:sz w:val="20"/>
       </w:rPr>
     </w:lvl>
     <w:lvl w:ilvl="4" w:tentative="1">
       <w:start w:val="1"/>
       <w:numFmt w:val="bullet"/>
-      <w:lvlText w:val=""/>
+      <w:lvlText w:val=""/>
       <w:lvlJc w:val="left"/>
       <w:pPr>
         <w:tabs>
@@ -7016,14 +7131,14 @@
         <w:ind w:left="3600" w:hanging="360"/>
       </w:pPr>
       <w:rPr>
-        <w:rFonts w:ascii="Symbol" w:hAnsi="Symbol" w:hint="default"/>
+        <w:rFonts w:ascii="Wingdings" w:hAnsi="Wingdings" w:hint="default"/>
         <w:sz w:val="20"/>
       </w:rPr>
     </w:lvl>
     <w:lvl w:ilvl="5" w:tentative="1">
       <w:start w:val="1"/>
       <w:numFmt w:val="bullet"/>
-      <w:lvlText w:val=""/>
+      <w:lvlText w:val=""/>
       <w:lvlJc w:val="left"/>
       <w:pPr>
         <w:tabs>
@@ -7032,14 +7147,14 @@
         <w:ind w:left="4320" w:hanging="360"/>
       </w:pPr>
       <w:rPr>
-        <w:rFonts w:ascii="Symbol" w:hAnsi="Symbol" w:hint="default"/>
+        <w:rFonts w:ascii="Wingdings" w:hAnsi="Wingdings" w:hint="default"/>
         <w:sz w:val="20"/>
       </w:rPr>
     </w:lvl>
     <w:lvl w:ilvl="6" w:tentative="1">
       <w:start w:val="1"/>
       <w:numFmt w:val="bullet"/>
-      <w:lvlText w:val=""/>
+      <w:lvlText w:val=""/>
       <w:lvlJc w:val="left"/>
       <w:pPr>
         <w:tabs>
@@ -7048,14 +7163,14 @@
         <w:ind w:left="5040" w:hanging="360"/>
       </w:pPr>
       <w:rPr>
-        <w:rFonts w:ascii="Symbol" w:hAnsi="Symbol" w:hint="default"/>
+        <w:rFonts w:ascii="Wingdings" w:hAnsi="Wingdings" w:hint="default"/>
         <w:sz w:val="20"/>
       </w:rPr>
     </w:lvl>
     <w:lvl w:ilvl="7" w:tentative="1">
       <w:start w:val="1"/>
       <w:numFmt w:val="bullet"/>
-      <w:lvlText w:val=""/>
+      <w:lvlText w:val=""/>
       <w:lvlJc w:val="left"/>
       <w:pPr>
         <w:tabs>
@@ -7064,14 +7179,14 @@
         <w:ind w:left="5760" w:hanging="360"/>
       </w:pPr>
       <w:rPr>
-        <w:rFonts w:ascii="Symbol" w:hAnsi="Symbol" w:hint="default"/>
+        <w:rFonts w:ascii="Wingdings" w:hAnsi="Wingdings" w:hint="default"/>
         <w:sz w:val="20"/>
       </w:rPr>
     </w:lvl>
     <w:lvl w:ilvl="8" w:tentative="1">
       <w:start w:val="1"/>
       <w:numFmt w:val="bullet"/>
-      <w:lvlText w:val=""/>
+      <w:lvlText w:val=""/>
       <w:lvlJc w:val="left"/>
       <w:pPr>
         <w:tabs>
@@ -7080,15 +7195,15 @@
         <w:ind w:left="6480" w:hanging="360"/>
       </w:pPr>
       <w:rPr>
-        <w:rFonts w:ascii="Symbol" w:hAnsi="Symbol" w:hint="default"/>
+        <w:rFonts w:ascii="Wingdings" w:hAnsi="Wingdings" w:hint="default"/>
         <w:sz w:val="20"/>
       </w:rPr>
     </w:lvl>
   </w:abstractNum>
   <w:abstractNum w:abstractNumId="5" w15:restartNumberingAfterBreak="0">
-    <w:nsid w:val="15AB0080"/>
+    <w:nsid w:val="1CA80A4C"/>
     <w:multiLevelType w:val="multilevel"/>
-    <w:tmpl w:val="BBEE211A"/>
+    <w:tmpl w:val="5D7CE064"/>
     <w:lvl w:ilvl="0">
       <w:start w:val="1"/>
       <w:numFmt w:val="bullet"/>
@@ -7235,9 +7350,9 @@
     </w:lvl>
   </w:abstractNum>
   <w:abstractNum w:abstractNumId="6" w15:restartNumberingAfterBreak="0">
-    <w:nsid w:val="16283ACA"/>
+    <w:nsid w:val="20336D09"/>
     <w:multiLevelType w:val="multilevel"/>
-    <w:tmpl w:val="3056A798"/>
+    <w:tmpl w:val="9A506372"/>
     <w:lvl w:ilvl="0">
       <w:start w:val="1"/>
       <w:numFmt w:val="bullet"/>
@@ -7384,9 +7499,9 @@
     </w:lvl>
   </w:abstractNum>
   <w:abstractNum w:abstractNumId="7" w15:restartNumberingAfterBreak="0">
-    <w:nsid w:val="1A2E7F4F"/>
+    <w:nsid w:val="234307FB"/>
     <w:multiLevelType w:val="multilevel"/>
-    <w:tmpl w:val="B24A6312"/>
+    <w:tmpl w:val="8C7C17FA"/>
     <w:lvl w:ilvl="0">
       <w:start w:val="1"/>
       <w:numFmt w:val="bullet"/>
@@ -7403,7 +7518,7 @@
         <w:sz w:val="20"/>
       </w:rPr>
     </w:lvl>
-    <w:lvl w:ilvl="1">
+    <w:lvl w:ilvl="1" w:tentative="1">
       <w:start w:val="1"/>
       <w:numFmt w:val="bullet"/>
       <w:lvlText w:val=""/>
@@ -7422,7 +7537,7 @@
     <w:lvl w:ilvl="2" w:tentative="1">
       <w:start w:val="1"/>
       <w:numFmt w:val="bullet"/>
-      <w:lvlText w:val=""/>
+      <w:lvlText w:val=""/>
       <w:lvlJc w:val="left"/>
       <w:pPr>
         <w:tabs>
@@ -7431,14 +7546,14 @@
         <w:ind w:left="2160" w:hanging="360"/>
       </w:pPr>
       <w:rPr>
-        <w:rFonts w:ascii="Wingdings" w:hAnsi="Wingdings" w:hint="default"/>
+        <w:rFonts w:ascii="Symbol" w:hAnsi="Symbol" w:hint="default"/>
         <w:sz w:val="20"/>
       </w:rPr>
     </w:lvl>
     <w:lvl w:ilvl="3" w:tentative="1">
       <w:start w:val="1"/>
       <w:numFmt w:val="bullet"/>
-      <w:lvlText w:val=""/>
+      <w:lvlText w:val=""/>
       <w:lvlJc w:val="left"/>
       <w:pPr>
         <w:tabs>
@@ -7447,14 +7562,14 @@
         <w:ind w:left="2880" w:hanging="360"/>
       </w:pPr>
       <w:rPr>
-        <w:rFonts w:ascii="Wingdings" w:hAnsi="Wingdings" w:hint="default"/>
+        <w:rFonts w:ascii="Symbol" w:hAnsi="Symbol" w:hint="default"/>
         <w:sz w:val="20"/>
       </w:rPr>
     </w:lvl>
     <w:lvl w:ilvl="4" w:tentative="1">
       <w:start w:val="1"/>
       <w:numFmt w:val="bullet"/>
-      <w:lvlText w:val=""/>
+      <w:lvlText w:val=""/>
       <w:lvlJc w:val="left"/>
       <w:pPr>
         <w:tabs>
@@ -7463,14 +7578,14 @@
         <w:ind w:left="3600" w:hanging="360"/>
       </w:pPr>
       <w:rPr>
-        <w:rFonts w:ascii="Wingdings" w:hAnsi="Wingdings" w:hint="default"/>
+        <w:rFonts w:ascii="Symbol" w:hAnsi="Symbol" w:hint="default"/>
         <w:sz w:val="20"/>
       </w:rPr>
     </w:lvl>
     <w:lvl w:ilvl="5" w:tentative="1">
       <w:start w:val="1"/>
       <w:numFmt w:val="bullet"/>
-      <w:lvlText w:val=""/>
+      <w:lvlText w:val=""/>
       <w:lvlJc w:val="left"/>
       <w:pPr>
         <w:tabs>
@@ -7479,14 +7594,14 @@
         <w:ind w:left="4320" w:hanging="360"/>
       </w:pPr>
       <w:rPr>
-        <w:rFonts w:ascii="Wingdings" w:hAnsi="Wingdings" w:hint="default"/>
+        <w:rFonts w:ascii="Symbol" w:hAnsi="Symbol" w:hint="default"/>
         <w:sz w:val="20"/>
       </w:rPr>
     </w:lvl>
     <w:lvl w:ilvl="6" w:tentative="1">
       <w:start w:val="1"/>
       <w:numFmt w:val="bullet"/>
-      <w:lvlText w:val=""/>
+      <w:lvlText w:val=""/>
       <w:lvlJc w:val="left"/>
       <w:pPr>
         <w:tabs>
@@ -7495,14 +7610,14 @@
         <w:ind w:left="5040" w:hanging="360"/>
       </w:pPr>
       <w:rPr>
-        <w:rFonts w:ascii="Wingdings" w:hAnsi="Wingdings" w:hint="default"/>
+        <w:rFonts w:ascii="Symbol" w:hAnsi="Symbol" w:hint="default"/>
         <w:sz w:val="20"/>
       </w:rPr>
     </w:lvl>
     <w:lvl w:ilvl="7" w:tentative="1">
       <w:start w:val="1"/>
       <w:numFmt w:val="bullet"/>
-      <w:lvlText w:val=""/>
+      <w:lvlText w:val=""/>
       <w:lvlJc w:val="left"/>
       <w:pPr>
         <w:tabs>
@@ -7511,14 +7626,14 @@
         <w:ind w:left="5760" w:hanging="360"/>
       </w:pPr>
       <w:rPr>
-        <w:rFonts w:ascii="Wingdings" w:hAnsi="Wingdings" w:hint="default"/>
+        <w:rFonts w:ascii="Symbol" w:hAnsi="Symbol" w:hint="default"/>
         <w:sz w:val="20"/>
       </w:rPr>
     </w:lvl>
     <w:lvl w:ilvl="8" w:tentative="1">
       <w:start w:val="1"/>
       <w:numFmt w:val="bullet"/>
-      <w:lvlText w:val=""/>
+      <w:lvlText w:val=""/>
       <w:lvlJc w:val="left"/>
       <w:pPr>
         <w:tabs>
@@ -7527,15 +7642,15 @@
         <w:ind w:left="6480" w:hanging="360"/>
       </w:pPr>
       <w:rPr>
-        <w:rFonts w:ascii="Wingdings" w:hAnsi="Wingdings" w:hint="default"/>
+        <w:rFonts w:ascii="Symbol" w:hAnsi="Symbol" w:hint="default"/>
         <w:sz w:val="20"/>
       </w:rPr>
     </w:lvl>
   </w:abstractNum>
   <w:abstractNum w:abstractNumId="8" w15:restartNumberingAfterBreak="0">
-    <w:nsid w:val="1B5E0C23"/>
+    <w:nsid w:val="268D2B53"/>
     <w:multiLevelType w:val="multilevel"/>
-    <w:tmpl w:val="96BA06B4"/>
+    <w:tmpl w:val="72D4C778"/>
     <w:lvl w:ilvl="0">
       <w:start w:val="1"/>
       <w:numFmt w:val="bullet"/>
@@ -7682,9 +7797,9 @@
     </w:lvl>
   </w:abstractNum>
   <w:abstractNum w:abstractNumId="9" w15:restartNumberingAfterBreak="0">
-    <w:nsid w:val="1BD61150"/>
+    <w:nsid w:val="2A0D7AA1"/>
     <w:multiLevelType w:val="multilevel"/>
-    <w:tmpl w:val="D536F520"/>
+    <w:tmpl w:val="9E686C7C"/>
     <w:lvl w:ilvl="0">
       <w:start w:val="1"/>
       <w:numFmt w:val="bullet"/>
@@ -7831,9 +7946,9 @@
     </w:lvl>
   </w:abstractNum>
   <w:abstractNum w:abstractNumId="10" w15:restartNumberingAfterBreak="0">
-    <w:nsid w:val="256834E4"/>
+    <w:nsid w:val="2E105718"/>
     <w:multiLevelType w:val="multilevel"/>
-    <w:tmpl w:val="B4EEBB24"/>
+    <w:tmpl w:val="E6C4855C"/>
     <w:lvl w:ilvl="0">
       <w:start w:val="1"/>
       <w:numFmt w:val="bullet"/>
@@ -7980,9 +8095,9 @@
     </w:lvl>
   </w:abstractNum>
   <w:abstractNum w:abstractNumId="11" w15:restartNumberingAfterBreak="0">
-    <w:nsid w:val="2CE21B01"/>
+    <w:nsid w:val="33A8602A"/>
     <w:multiLevelType w:val="multilevel"/>
-    <w:tmpl w:val="52808CA2"/>
+    <w:tmpl w:val="FABEF2E2"/>
     <w:lvl w:ilvl="0">
       <w:start w:val="1"/>
       <w:numFmt w:val="bullet"/>
@@ -8129,9 +8244,9 @@
     </w:lvl>
   </w:abstractNum>
   <w:abstractNum w:abstractNumId="12" w15:restartNumberingAfterBreak="0">
-    <w:nsid w:val="3B0E40A6"/>
+    <w:nsid w:val="35E0155E"/>
     <w:multiLevelType w:val="multilevel"/>
-    <w:tmpl w:val="D4020310"/>
+    <w:tmpl w:val="C522450C"/>
     <w:lvl w:ilvl="0">
       <w:start w:val="1"/>
       <w:numFmt w:val="bullet"/>
@@ -8278,9 +8393,9 @@
     </w:lvl>
   </w:abstractNum>
   <w:abstractNum w:abstractNumId="13" w15:restartNumberingAfterBreak="0">
-    <w:nsid w:val="3B211F85"/>
+    <w:nsid w:val="37AB5196"/>
     <w:multiLevelType w:val="multilevel"/>
-    <w:tmpl w:val="EBC44348"/>
+    <w:tmpl w:val="4134FBFC"/>
     <w:lvl w:ilvl="0">
       <w:start w:val="1"/>
       <w:numFmt w:val="bullet"/>
@@ -8427,9 +8542,9 @@
     </w:lvl>
   </w:abstractNum>
   <w:abstractNum w:abstractNumId="14" w15:restartNumberingAfterBreak="0">
-    <w:nsid w:val="45422BEC"/>
+    <w:nsid w:val="385B4179"/>
     <w:multiLevelType w:val="multilevel"/>
-    <w:tmpl w:val="703043C8"/>
+    <w:tmpl w:val="1CB0F0C4"/>
     <w:lvl w:ilvl="0">
       <w:start w:val="1"/>
       <w:numFmt w:val="bullet"/>
@@ -8576,9 +8691,9 @@
     </w:lvl>
   </w:abstractNum>
   <w:abstractNum w:abstractNumId="15" w15:restartNumberingAfterBreak="0">
-    <w:nsid w:val="4FA251AD"/>
+    <w:nsid w:val="38EF5602"/>
     <w:multiLevelType w:val="multilevel"/>
-    <w:tmpl w:val="63F883A4"/>
+    <w:tmpl w:val="9E62C2F0"/>
     <w:lvl w:ilvl="0">
       <w:start w:val="1"/>
       <w:numFmt w:val="bullet"/>
@@ -8725,9 +8840,9 @@
     </w:lvl>
   </w:abstractNum>
   <w:abstractNum w:abstractNumId="16" w15:restartNumberingAfterBreak="0">
-    <w:nsid w:val="52024DDE"/>
+    <w:nsid w:val="3FF00E4E"/>
     <w:multiLevelType w:val="multilevel"/>
-    <w:tmpl w:val="1CA40E14"/>
+    <w:tmpl w:val="14AC8832"/>
     <w:lvl w:ilvl="0">
       <w:start w:val="1"/>
       <w:numFmt w:val="bullet"/>
@@ -8874,9 +8989,9 @@
     </w:lvl>
   </w:abstractNum>
   <w:abstractNum w:abstractNumId="17" w15:restartNumberingAfterBreak="0">
-    <w:nsid w:val="5A7051D6"/>
+    <w:nsid w:val="4B720BB6"/>
     <w:multiLevelType w:val="multilevel"/>
-    <w:tmpl w:val="7ED09966"/>
+    <w:tmpl w:val="CB9CCD9A"/>
     <w:lvl w:ilvl="0">
       <w:start w:val="1"/>
       <w:numFmt w:val="bullet"/>
@@ -9023,9 +9138,9 @@
     </w:lvl>
   </w:abstractNum>
   <w:abstractNum w:abstractNumId="18" w15:restartNumberingAfterBreak="0">
-    <w:nsid w:val="650662E9"/>
+    <w:nsid w:val="4BB1784B"/>
     <w:multiLevelType w:val="multilevel"/>
-    <w:tmpl w:val="93885426"/>
+    <w:tmpl w:val="6B10A116"/>
     <w:lvl w:ilvl="0">
       <w:start w:val="1"/>
       <w:numFmt w:val="bullet"/>
@@ -9172,9 +9287,9 @@
     </w:lvl>
   </w:abstractNum>
   <w:abstractNum w:abstractNumId="19" w15:restartNumberingAfterBreak="0">
-    <w:nsid w:val="66AB7C9A"/>
+    <w:nsid w:val="4DB556F2"/>
     <w:multiLevelType w:val="multilevel"/>
-    <w:tmpl w:val="D0EC82CE"/>
+    <w:tmpl w:val="9CEE00A4"/>
     <w:lvl w:ilvl="0">
       <w:start w:val="1"/>
       <w:numFmt w:val="bullet"/>
@@ -9321,9 +9436,9 @@
     </w:lvl>
   </w:abstractNum>
   <w:abstractNum w:abstractNumId="20" w15:restartNumberingAfterBreak="0">
-    <w:nsid w:val="67527FDE"/>
+    <w:nsid w:val="545C12DB"/>
     <w:multiLevelType w:val="multilevel"/>
-    <w:tmpl w:val="9DDC892A"/>
+    <w:tmpl w:val="068C6814"/>
     <w:lvl w:ilvl="0">
       <w:start w:val="1"/>
       <w:numFmt w:val="bullet"/>
@@ -9470,9 +9585,9 @@
     </w:lvl>
   </w:abstractNum>
   <w:abstractNum w:abstractNumId="21" w15:restartNumberingAfterBreak="0">
-    <w:nsid w:val="6BB96471"/>
+    <w:nsid w:val="59F41ECB"/>
     <w:multiLevelType w:val="multilevel"/>
-    <w:tmpl w:val="18722C42"/>
+    <w:tmpl w:val="08D8CB94"/>
     <w:lvl w:ilvl="0">
       <w:start w:val="1"/>
       <w:numFmt w:val="bullet"/>
@@ -9619,9 +9734,9 @@
     </w:lvl>
   </w:abstractNum>
   <w:abstractNum w:abstractNumId="22" w15:restartNumberingAfterBreak="0">
-    <w:nsid w:val="6D2F7FB1"/>
+    <w:nsid w:val="61FB1D51"/>
     <w:multiLevelType w:val="multilevel"/>
-    <w:tmpl w:val="F954963A"/>
+    <w:tmpl w:val="A2063916"/>
     <w:lvl w:ilvl="0">
       <w:start w:val="1"/>
       <w:numFmt w:val="bullet"/>
@@ -9768,9 +9883,9 @@
     </w:lvl>
   </w:abstractNum>
   <w:abstractNum w:abstractNumId="23" w15:restartNumberingAfterBreak="0">
-    <w:nsid w:val="757D05DC"/>
+    <w:nsid w:val="7EE26D61"/>
     <w:multiLevelType w:val="multilevel"/>
-    <w:tmpl w:val="D91C9B94"/>
+    <w:tmpl w:val="E18EC9FC"/>
     <w:lvl w:ilvl="0">
       <w:start w:val="1"/>
       <w:numFmt w:val="bullet"/>
@@ -9917,9 +10032,9 @@
     </w:lvl>
   </w:abstractNum>
   <w:abstractNum w:abstractNumId="24" w15:restartNumberingAfterBreak="0">
-    <w:nsid w:val="78D12A81"/>
+    <w:nsid w:val="7F924609"/>
     <w:multiLevelType w:val="multilevel"/>
-    <w:tmpl w:val="B75CEB6C"/>
+    <w:tmpl w:val="1F8C9BDC"/>
     <w:lvl w:ilvl="0">
       <w:start w:val="1"/>
       <w:numFmt w:val="bullet"/>
@@ -10065,80 +10180,80 @@
       </w:rPr>
     </w:lvl>
   </w:abstractNum>
-  <w:num w:numId="1" w16cid:durableId="37247878">
+  <w:num w:numId="1" w16cid:durableId="1133525648">
+    <w:abstractNumId w:val="16"/>
+  </w:num>
+  <w:num w:numId="2" w16cid:durableId="1237864253">
+    <w:abstractNumId w:val="22"/>
+  </w:num>
+  <w:num w:numId="3" w16cid:durableId="425736029">
     <w:abstractNumId w:val="7"/>
   </w:num>
-  <w:num w:numId="2" w16cid:durableId="291861635">
+  <w:num w:numId="4" w16cid:durableId="425612173">
+    <w:abstractNumId w:val="14"/>
+  </w:num>
+  <w:num w:numId="5" w16cid:durableId="1910188882">
+    <w:abstractNumId w:val="5"/>
+  </w:num>
+  <w:num w:numId="6" w16cid:durableId="1062026501">
+    <w:abstractNumId w:val="11"/>
+  </w:num>
+  <w:num w:numId="7" w16cid:durableId="1416248117">
+    <w:abstractNumId w:val="4"/>
+  </w:num>
+  <w:num w:numId="8" w16cid:durableId="1176110009">
+    <w:abstractNumId w:val="10"/>
+  </w:num>
+  <w:num w:numId="9" w16cid:durableId="1713967829">
     <w:abstractNumId w:val="24"/>
   </w:num>
-  <w:num w:numId="3" w16cid:durableId="1289042787">
+  <w:num w:numId="10" w16cid:durableId="1360164628">
+    <w:abstractNumId w:val="6"/>
+  </w:num>
+  <w:num w:numId="11" w16cid:durableId="983119623">
+    <w:abstractNumId w:val="23"/>
+  </w:num>
+  <w:num w:numId="12" w16cid:durableId="2000617550">
+    <w:abstractNumId w:val="15"/>
+  </w:num>
+  <w:num w:numId="13" w16cid:durableId="1974217500">
+    <w:abstractNumId w:val="19"/>
+  </w:num>
+  <w:num w:numId="14" w16cid:durableId="1757629846">
     <w:abstractNumId w:val="3"/>
   </w:num>
-  <w:num w:numId="4" w16cid:durableId="1938058756">
-    <w:abstractNumId w:val="6"/>
+  <w:num w:numId="15" w16cid:durableId="612369258">
+    <w:abstractNumId w:val="18"/>
   </w:num>
-  <w:num w:numId="5" w16cid:durableId="1660378004">
-    <w:abstractNumId w:val="22"/>
+  <w:num w:numId="16" w16cid:durableId="666519786">
+    <w:abstractNumId w:val="12"/>
   </w:num>
-  <w:num w:numId="6" w16cid:durableId="572667482">
+  <w:num w:numId="17" w16cid:durableId="200093056">
     <w:abstractNumId w:val="0"/>
   </w:num>
-  <w:num w:numId="7" w16cid:durableId="1083524846">
-    <w:abstractNumId w:val="16"/>
+  <w:num w:numId="18" w16cid:durableId="329140497">
+    <w:abstractNumId w:val="17"/>
   </w:num>
-  <w:num w:numId="8" w16cid:durableId="423040438">
+  <w:num w:numId="19" w16cid:durableId="609164076">
+    <w:abstractNumId w:val="20"/>
+  </w:num>
+  <w:num w:numId="20" w16cid:durableId="1689286789">
+    <w:abstractNumId w:val="8"/>
+  </w:num>
+  <w:num w:numId="21" w16cid:durableId="1348369483">
     <w:abstractNumId w:val="21"/>
   </w:num>
-  <w:num w:numId="9" w16cid:durableId="12733002">
-    <w:abstractNumId w:val="4"/>
+  <w:num w:numId="22" w16cid:durableId="664166219">
+    <w:abstractNumId w:val="9"/>
   </w:num>
-  <w:num w:numId="10" w16cid:durableId="1627352309">
-    <w:abstractNumId w:val="11"/>
-  </w:num>
-  <w:num w:numId="11" w16cid:durableId="1305624205">
-    <w:abstractNumId w:val="14"/>
-  </w:num>
-  <w:num w:numId="12" w16cid:durableId="971209207">
-    <w:abstractNumId w:val="20"/>
-  </w:num>
-  <w:num w:numId="13" w16cid:durableId="857961219">
-    <w:abstractNumId w:val="17"/>
-  </w:num>
-  <w:num w:numId="14" w16cid:durableId="57755736">
+  <w:num w:numId="23" w16cid:durableId="1017926529">
     <w:abstractNumId w:val="2"/>
   </w:num>
-  <w:num w:numId="15" w16cid:durableId="1732264077">
-    <w:abstractNumId w:val="10"/>
-  </w:num>
-  <w:num w:numId="16" w16cid:durableId="699235186">
-    <w:abstractNumId w:val="9"/>
-  </w:num>
-  <w:num w:numId="17" w16cid:durableId="862790076">
-    <w:abstractNumId w:val="8"/>
-  </w:num>
-  <w:num w:numId="18" w16cid:durableId="1607730270">
-    <w:abstractNumId w:val="18"/>
-  </w:num>
-  <w:num w:numId="19" w16cid:durableId="1891457202">
-    <w:abstractNumId w:val="12"/>
-  </w:num>
-  <w:num w:numId="20" w16cid:durableId="2130855566">
-    <w:abstractNumId w:val="23"/>
-  </w:num>
-  <w:num w:numId="21" w16cid:durableId="1220282608">
-    <w:abstractNumId w:val="19"/>
-  </w:num>
-  <w:num w:numId="22" w16cid:durableId="708729199">
-    <w:abstractNumId w:val="1"/>
-  </w:num>
-  <w:num w:numId="23" w16cid:durableId="1428885628">
+  <w:num w:numId="24" w16cid:durableId="1363823570">
     <w:abstractNumId w:val="13"/>
   </w:num>
-  <w:num w:numId="24" w16cid:durableId="834684440">
-    <w:abstractNumId w:val="5"/>
-  </w:num>
-  <w:num w:numId="25" w16cid:durableId="1372924376">
-    <w:abstractNumId w:val="15"/>
+  <w:num w:numId="25" w16cid:durableId="1763917994">
+    <w:abstractNumId w:val="1"/>
   </w:num>
 </w:numbering>
 </file>

</xml_diff>

<commit_message>
Criando conteúdo: Desfazendo alterações (git checkout) / ignorando arquivos .gitignore / Resetando branch (git reset)
</commit_message>
<xml_diff>
--- a/01.Conteudo do curso.docx
+++ b/01.Conteudo do curso.docx
@@ -5540,10 +5540,12 @@
       </w:pPr>
       <w:r>
         <w:rPr>
+          <w:b/>
+          <w:bCs/>
           <w:sz w:val="40"/>
           <w:szCs w:val="40"/>
         </w:rPr>
-        <w:t>Comandos</w:t>
+        <w:t>Ignorando arquivos - .gitignore</w:t>
       </w:r>
     </w:p>
     <w:p>
@@ -5564,18 +5566,20 @@
           <w:sz w:val="20"/>
           <w:szCs w:val="20"/>
         </w:rPr>
-        <w:t>ter</w:t>
-      </w:r>
-      <w:r>
+        <w:t>quinta-feira, 22 de junho de 2023</w:t>
+      </w:r>
+    </w:p>
+    <w:p>
+      <w:pPr>
+        <w:pStyle w:val="NormalWeb"/>
+        <w:spacing w:before="0" w:beforeAutospacing="0" w:after="0" w:afterAutospacing="0"/>
         <w:rPr>
           <w:rFonts w:ascii="Calibri" w:hAnsi="Calibri" w:cs="Calibri"/>
           <w:color w:val="767676"/>
           <w:sz w:val="20"/>
           <w:szCs w:val="20"/>
-          <w:lang w:val="pt-AO"/>
-        </w:rPr>
-        <w:t>ç</w:t>
-      </w:r>
+        </w:rPr>
+      </w:pPr>
       <w:r>
         <w:rPr>
           <w:rFonts w:ascii="Calibri" w:hAnsi="Calibri" w:cs="Calibri"/>
@@ -5583,28 +5587,7 @@
           <w:sz w:val="20"/>
           <w:szCs w:val="20"/>
         </w:rPr>
-        <w:t>a-feira, 20 de junho de 2023</w:t>
-      </w:r>
-    </w:p>
-    <w:p>
-      <w:pPr>
-        <w:pStyle w:val="NormalWeb"/>
-        <w:spacing w:before="0" w:beforeAutospacing="0" w:after="0" w:afterAutospacing="0"/>
-        <w:rPr>
-          <w:rFonts w:ascii="Calibri" w:hAnsi="Calibri" w:cs="Calibri"/>
-          <w:color w:val="767676"/>
-          <w:sz w:val="20"/>
-          <w:szCs w:val="20"/>
-        </w:rPr>
-      </w:pPr>
-      <w:r>
-        <w:rPr>
-          <w:rFonts w:ascii="Calibri" w:hAnsi="Calibri" w:cs="Calibri"/>
-          <w:color w:val="767676"/>
-          <w:sz w:val="20"/>
-          <w:szCs w:val="20"/>
-        </w:rPr>
-        <w:t>14:19</w:t>
+        <w:t>16:53</w:t>
       </w:r>
     </w:p>
     <w:p>
@@ -5640,45 +5623,57 @@
       <w:r>
         <w:rPr>
           <w:rFonts w:eastAsia="Times New Roman"/>
+          <w:sz w:val="28"/>
+          <w:szCs w:val="28"/>
+        </w:rPr>
+        <w:t xml:space="preserve">É uma forma muito </w:t>
+      </w:r>
+      <w:r>
+        <w:rPr>
+          <w:rFonts w:eastAsia="Times New Roman"/>
+          <w:sz w:val="28"/>
+          <w:szCs w:val="28"/>
+        </w:rPr>
+        <w:t>utilizada por desenvolvedores para ignorar extensão ou arquivos específicos desnecessários ou que outras pessoas não precisam saber</w:t>
+      </w:r>
+    </w:p>
+    <w:p>
+      <w:pPr>
+        <w:numPr>
+          <w:ilvl w:val="0"/>
+          <w:numId w:val="17"/>
+        </w:numPr>
+        <w:textAlignment w:val="center"/>
+        <w:rPr>
+          <w:rFonts w:eastAsia="Times New Roman"/>
+          <w:sz w:val="28"/>
+          <w:szCs w:val="28"/>
+        </w:rPr>
+      </w:pPr>
+      <w:r>
+        <w:rPr>
+          <w:rFonts w:eastAsia="Times New Roman"/>
+          <w:sz w:val="28"/>
+          <w:szCs w:val="28"/>
+        </w:rPr>
+        <w:t xml:space="preserve">Deve-se criar um arquivo na raiz do projeto com o nome </w:t>
+      </w:r>
+      <w:r>
+        <w:rPr>
+          <w:rFonts w:eastAsia="Times New Roman"/>
           <w:b/>
           <w:bCs/>
           <w:sz w:val="28"/>
           <w:szCs w:val="28"/>
         </w:rPr>
-        <w:t>git init</w:t>
-      </w:r>
-      <w:r>
-        <w:rPr>
-          <w:rFonts w:eastAsia="Times New Roman"/>
-          <w:sz w:val="28"/>
-          <w:szCs w:val="28"/>
-        </w:rPr>
-        <w:t xml:space="preserve"> - Iniciando uma repo</w:t>
-      </w:r>
-    </w:p>
-    <w:p>
-      <w:pPr>
-        <w:pStyle w:val="NormalWeb"/>
-        <w:spacing w:before="0" w:beforeAutospacing="0" w:after="0" w:afterAutospacing="0"/>
-        <w:ind w:left="540"/>
-        <w:rPr>
-          <w:sz w:val="28"/>
-          <w:szCs w:val="28"/>
-        </w:rPr>
-      </w:pPr>
-      <w:r>
-        <w:rPr>
-          <w:sz w:val="28"/>
-          <w:szCs w:val="28"/>
-        </w:rPr>
-        <w:t> </w:t>
+        <w:t>.gitignore</w:t>
       </w:r>
     </w:p>
     <w:p>
       <w:pPr>
         <w:numPr>
           <w:ilvl w:val="0"/>
-          <w:numId w:val="18"/>
+          <w:numId w:val="17"/>
         </w:numPr>
         <w:textAlignment w:val="center"/>
         <w:rPr>
@@ -5690,664 +5685,150 @@
       <w:r>
         <w:rPr>
           <w:rFonts w:eastAsia="Times New Roman"/>
+          <w:sz w:val="28"/>
+          <w:szCs w:val="28"/>
+        </w:rPr>
+        <w:t>Existem arquivos gerados automaticamente que são ignorados</w:t>
+      </w:r>
+      <w:r>
+        <w:rPr>
+          <w:rFonts w:eastAsia="Times New Roman"/>
+          <w:sz w:val="28"/>
+          <w:szCs w:val="28"/>
+        </w:rPr>
+        <w:t xml:space="preserve"> dessa forma</w:t>
+      </w:r>
+    </w:p>
+    <w:p>
+      <w:pPr>
+        <w:numPr>
+          <w:ilvl w:val="0"/>
+          <w:numId w:val="17"/>
+        </w:numPr>
+        <w:textAlignment w:val="center"/>
+        <w:rPr>
+          <w:rFonts w:eastAsia="Times New Roman"/>
+          <w:sz w:val="28"/>
+          <w:szCs w:val="28"/>
+        </w:rPr>
+      </w:pPr>
+      <w:r>
+        <w:rPr>
+          <w:rFonts w:eastAsia="Times New Roman"/>
+          <w:sz w:val="28"/>
+          <w:szCs w:val="28"/>
+        </w:rPr>
+        <w:t>Podemos inserir arquivos que não devem entrar no versionamento ( Github )</w:t>
+      </w:r>
+    </w:p>
+    <w:p>
+      <w:pPr>
+        <w:numPr>
+          <w:ilvl w:val="0"/>
+          <w:numId w:val="17"/>
+        </w:numPr>
+        <w:textAlignment w:val="center"/>
+        <w:rPr>
+          <w:rFonts w:eastAsia="Times New Roman"/>
+          <w:sz w:val="28"/>
+          <w:szCs w:val="28"/>
+        </w:rPr>
+      </w:pPr>
+      <w:r>
+        <w:rPr>
+          <w:rFonts w:eastAsia="Times New Roman"/>
+          <w:sz w:val="28"/>
+          <w:szCs w:val="28"/>
+        </w:rPr>
+        <w:t>Primeiro deve-se adicionar no gitignore antes de adicionar ou fazer a criação automática do arquivo, ou seja caso utilize algum projeto que precise ser ignorado, coloque</w:t>
+      </w:r>
+      <w:r>
+        <w:rPr>
+          <w:rFonts w:eastAsia="Times New Roman"/>
+          <w:sz w:val="28"/>
+          <w:szCs w:val="28"/>
+        </w:rPr>
+        <w:t xml:space="preserve"> o nome dos arquivos ou pasta antes de iniciar o projeto.</w:t>
+      </w:r>
+    </w:p>
+    <w:p>
+      <w:pPr>
+        <w:pStyle w:val="NormalWeb"/>
+        <w:spacing w:before="0" w:beforeAutospacing="0" w:after="0" w:afterAutospacing="0"/>
+        <w:rPr>
+          <w:sz w:val="28"/>
+          <w:szCs w:val="28"/>
+        </w:rPr>
+      </w:pPr>
+      <w:r>
+        <w:rPr>
+          <w:sz w:val="28"/>
+          <w:szCs w:val="28"/>
+        </w:rPr>
+        <w:t> </w:t>
+      </w:r>
+    </w:p>
+    <w:p>
+      <w:pPr>
+        <w:pStyle w:val="NormalWeb"/>
+        <w:spacing w:before="0" w:beforeAutospacing="0" w:after="0" w:afterAutospacing="0"/>
+        <w:ind w:left="1080"/>
+        <w:rPr>
+          <w:sz w:val="28"/>
+          <w:szCs w:val="28"/>
+        </w:rPr>
+      </w:pPr>
+      <w:r>
+        <w:rPr>
+          <w:sz w:val="28"/>
+          <w:szCs w:val="28"/>
+        </w:rPr>
+        <w:t> </w:t>
+      </w:r>
+    </w:p>
+    <w:p>
+      <w:pPr>
+        <w:pStyle w:val="NormalWeb"/>
+        <w:spacing w:before="0" w:beforeAutospacing="0" w:after="0" w:afterAutospacing="0"/>
+        <w:ind w:left="1080"/>
+        <w:rPr>
+          <w:sz w:val="28"/>
+          <w:szCs w:val="28"/>
+        </w:rPr>
+      </w:pPr>
+      <w:r>
+        <w:rPr>
           <w:b/>
           <w:bCs/>
           <w:sz w:val="28"/>
           <w:szCs w:val="28"/>
         </w:rPr>
-        <w:t>git add nomearquivo</w:t>
-      </w:r>
-      <w:r>
-        <w:rPr>
-          <w:rFonts w:eastAsia="Times New Roman"/>
-          <w:sz w:val="28"/>
-          <w:szCs w:val="28"/>
-        </w:rPr>
-        <w:t xml:space="preserve"> </w:t>
-      </w:r>
-      <w:r>
-        <w:rPr>
-          <w:rFonts w:eastAsia="Times New Roman"/>
-          <w:sz w:val="28"/>
-          <w:szCs w:val="28"/>
-        </w:rPr>
-        <w:t>- trackeia um arquivo para ficar pronto pro commit</w:t>
-      </w:r>
-    </w:p>
-    <w:p>
-      <w:pPr>
-        <w:pStyle w:val="NormalWeb"/>
-        <w:spacing w:before="0" w:beforeAutospacing="0" w:after="0" w:afterAutospacing="0"/>
-        <w:ind w:left="540"/>
-        <w:rPr>
-          <w:sz w:val="28"/>
-          <w:szCs w:val="28"/>
-        </w:rPr>
-      </w:pPr>
-      <w:r>
-        <w:rPr>
-          <w:sz w:val="28"/>
-          <w:szCs w:val="28"/>
-        </w:rPr>
-        <w:t> </w:t>
-      </w:r>
-    </w:p>
-    <w:p>
-      <w:pPr>
-        <w:numPr>
-          <w:ilvl w:val="0"/>
-          <w:numId w:val="19"/>
-        </w:numPr>
-        <w:textAlignment w:val="center"/>
-        <w:rPr>
-          <w:rFonts w:eastAsia="Times New Roman"/>
-          <w:sz w:val="28"/>
-          <w:szCs w:val="28"/>
-        </w:rPr>
-      </w:pPr>
-      <w:r>
-        <w:rPr>
-          <w:rFonts w:eastAsia="Times New Roman"/>
-          <w:b/>
-          <w:bCs/>
-          <w:sz w:val="28"/>
-          <w:szCs w:val="28"/>
-        </w:rPr>
-        <w:t>git commit -m "Mensagem do commit"</w:t>
-      </w:r>
-      <w:r>
-        <w:rPr>
-          <w:rFonts w:eastAsia="Times New Roman"/>
-          <w:sz w:val="28"/>
-          <w:szCs w:val="28"/>
-        </w:rPr>
-        <w:t xml:space="preserve"> - Sinaliza uma mensagem para enviar para o repo como anotação</w:t>
-      </w:r>
-    </w:p>
-    <w:p>
-      <w:pPr>
-        <w:pStyle w:val="NormalWeb"/>
-        <w:spacing w:before="0" w:beforeAutospacing="0" w:after="0" w:afterAutospacing="0"/>
-        <w:ind w:left="540"/>
-        <w:rPr>
-          <w:sz w:val="28"/>
-          <w:szCs w:val="28"/>
-        </w:rPr>
-      </w:pPr>
-      <w:r>
-        <w:rPr>
-          <w:sz w:val="28"/>
-          <w:szCs w:val="28"/>
-        </w:rPr>
-        <w:t> </w:t>
-      </w:r>
-    </w:p>
-    <w:p>
-      <w:pPr>
-        <w:numPr>
-          <w:ilvl w:val="0"/>
-          <w:numId w:val="20"/>
-        </w:numPr>
-        <w:textAlignment w:val="center"/>
-        <w:rPr>
-          <w:rFonts w:eastAsia="Times New Roman"/>
-          <w:sz w:val="28"/>
-          <w:szCs w:val="28"/>
-        </w:rPr>
-      </w:pPr>
-      <w:r>
-        <w:rPr>
-          <w:rFonts w:eastAsia="Times New Roman"/>
-          <w:b/>
-          <w:bCs/>
-          <w:sz w:val="28"/>
-          <w:szCs w:val="28"/>
-        </w:rPr>
-        <w:t>git branch -</w:t>
-      </w:r>
-      <w:r>
-        <w:rPr>
-          <w:rFonts w:eastAsia="Times New Roman"/>
-          <w:sz w:val="28"/>
-          <w:szCs w:val="28"/>
-        </w:rPr>
-        <w:t xml:space="preserve"> M nomedabranch - Criação de uma branch no repositório local</w:t>
-      </w:r>
-    </w:p>
-    <w:p>
-      <w:pPr>
-        <w:pStyle w:val="NormalWeb"/>
-        <w:spacing w:before="0" w:beforeAutospacing="0" w:after="0" w:afterAutospacing="0"/>
-        <w:ind w:left="540"/>
-        <w:rPr>
-          <w:sz w:val="28"/>
-          <w:szCs w:val="28"/>
-        </w:rPr>
-      </w:pPr>
-      <w:r>
-        <w:rPr>
-          <w:sz w:val="28"/>
-          <w:szCs w:val="28"/>
-        </w:rPr>
-        <w:t> </w:t>
-      </w:r>
-    </w:p>
-    <w:p>
-      <w:pPr>
-        <w:numPr>
-          <w:ilvl w:val="0"/>
-          <w:numId w:val="21"/>
-        </w:numPr>
-        <w:textAlignment w:val="center"/>
-        <w:rPr>
-          <w:rFonts w:eastAsia="Times New Roman"/>
-          <w:sz w:val="28"/>
-          <w:szCs w:val="28"/>
-        </w:rPr>
-      </w:pPr>
-      <w:r>
-        <w:rPr>
-          <w:rFonts w:eastAsia="Times New Roman"/>
-          <w:b/>
-          <w:bCs/>
-          <w:sz w:val="28"/>
-          <w:szCs w:val="28"/>
-        </w:rPr>
-        <w:t>git status -</w:t>
-      </w:r>
-      <w:r>
-        <w:rPr>
-          <w:rFonts w:eastAsia="Times New Roman"/>
-          <w:sz w:val="28"/>
-          <w:szCs w:val="28"/>
-        </w:rPr>
-        <w:t xml:space="preserve"> verificar mudanç</w:t>
-      </w:r>
-      <w:r>
-        <w:rPr>
-          <w:rFonts w:eastAsia="Times New Roman"/>
-          <w:sz w:val="28"/>
-          <w:szCs w:val="28"/>
-        </w:rPr>
-        <w:t>as feitas nos arquivos</w:t>
-      </w:r>
-    </w:p>
-    <w:p>
-      <w:pPr>
-        <w:pStyle w:val="NormalWeb"/>
-        <w:spacing w:before="0" w:beforeAutospacing="0" w:after="0" w:afterAutospacing="0"/>
-        <w:rPr>
-          <w:sz w:val="28"/>
-          <w:szCs w:val="28"/>
-        </w:rPr>
-      </w:pPr>
-      <w:r>
-        <w:rPr>
-          <w:sz w:val="28"/>
-          <w:szCs w:val="28"/>
-        </w:rPr>
-        <w:t> </w:t>
-      </w:r>
-    </w:p>
-    <w:p>
-      <w:pPr>
-        <w:numPr>
-          <w:ilvl w:val="0"/>
-          <w:numId w:val="22"/>
-        </w:numPr>
-        <w:textAlignment w:val="center"/>
-        <w:rPr>
-          <w:rFonts w:eastAsia="Times New Roman"/>
-          <w:sz w:val="28"/>
-          <w:szCs w:val="28"/>
-        </w:rPr>
-      </w:pPr>
-      <w:r>
-        <w:rPr>
-          <w:rFonts w:eastAsia="Times New Roman"/>
-          <w:b/>
-          <w:bCs/>
-          <w:sz w:val="28"/>
-          <w:szCs w:val="28"/>
-        </w:rPr>
-        <w:t>git add nomearquivo</w:t>
-      </w:r>
-      <w:r>
-        <w:rPr>
-          <w:rFonts w:eastAsia="Times New Roman"/>
-          <w:sz w:val="28"/>
-          <w:szCs w:val="28"/>
-        </w:rPr>
-        <w:t xml:space="preserve"> - Adicionando arquivos para serem commitados</w:t>
-      </w:r>
-    </w:p>
-    <w:p>
-      <w:pPr>
-        <w:numPr>
-          <w:ilvl w:val="0"/>
-          <w:numId w:val="22"/>
-        </w:numPr>
-        <w:textAlignment w:val="center"/>
-        <w:rPr>
-          <w:rFonts w:eastAsia="Times New Roman"/>
-          <w:sz w:val="28"/>
-          <w:szCs w:val="28"/>
-        </w:rPr>
-      </w:pPr>
-      <w:r>
-        <w:rPr>
-          <w:rFonts w:eastAsia="Times New Roman"/>
-          <w:b/>
-          <w:bCs/>
-          <w:sz w:val="28"/>
-          <w:szCs w:val="28"/>
-        </w:rPr>
-        <w:t>git add .</w:t>
-      </w:r>
-      <w:r>
-        <w:rPr>
-          <w:rFonts w:eastAsia="Times New Roman"/>
-          <w:sz w:val="28"/>
-          <w:szCs w:val="28"/>
-        </w:rPr>
-        <w:t xml:space="preserve"> - Adicionando todos os arquivos de uma vez</w:t>
-      </w:r>
-    </w:p>
-    <w:p>
-      <w:pPr>
-        <w:pStyle w:val="NormalWeb"/>
-        <w:spacing w:before="0" w:beforeAutospacing="0" w:after="0" w:afterAutospacing="0"/>
-        <w:rPr>
-          <w:sz w:val="28"/>
-          <w:szCs w:val="28"/>
-        </w:rPr>
-      </w:pPr>
-      <w:r>
-        <w:rPr>
-          <w:sz w:val="28"/>
-          <w:szCs w:val="28"/>
-        </w:rPr>
-        <w:t> </w:t>
-      </w:r>
-    </w:p>
-    <w:p>
-      <w:pPr>
-        <w:numPr>
-          <w:ilvl w:val="0"/>
-          <w:numId w:val="23"/>
-        </w:numPr>
-        <w:textAlignment w:val="center"/>
-        <w:rPr>
-          <w:rFonts w:eastAsia="Times New Roman"/>
-          <w:sz w:val="28"/>
-          <w:szCs w:val="28"/>
-        </w:rPr>
-      </w:pPr>
-      <w:r>
-        <w:rPr>
-          <w:rFonts w:eastAsia="Times New Roman"/>
-          <w:b/>
-          <w:bCs/>
-          <w:sz w:val="28"/>
-          <w:szCs w:val="28"/>
-        </w:rPr>
-        <w:t xml:space="preserve">git rm - </w:t>
-      </w:r>
-      <w:r>
-        <w:rPr>
-          <w:rFonts w:eastAsia="Times New Roman"/>
-          <w:sz w:val="28"/>
-          <w:szCs w:val="28"/>
-        </w:rPr>
-        <w:t xml:space="preserve">removendo arquivos </w:t>
-      </w:r>
-    </w:p>
-    <w:p>
-      <w:pPr>
-        <w:pStyle w:val="NormalWeb"/>
-        <w:spacing w:before="0" w:beforeAutospacing="0" w:after="0" w:afterAutospacing="0"/>
-        <w:rPr>
-          <w:sz w:val="28"/>
-          <w:szCs w:val="28"/>
-        </w:rPr>
-      </w:pPr>
-      <w:r>
-        <w:rPr>
-          <w:sz w:val="28"/>
-          <w:szCs w:val="28"/>
-        </w:rPr>
-        <w:t> </w:t>
-      </w:r>
-    </w:p>
-    <w:p>
-      <w:pPr>
-        <w:numPr>
-          <w:ilvl w:val="0"/>
-          <w:numId w:val="24"/>
-        </w:numPr>
-        <w:textAlignment w:val="center"/>
-        <w:rPr>
-          <w:rFonts w:eastAsia="Times New Roman"/>
-          <w:sz w:val="28"/>
-          <w:szCs w:val="28"/>
-        </w:rPr>
-      </w:pPr>
-      <w:r>
-        <w:rPr>
-          <w:rFonts w:eastAsia="Times New Roman"/>
-          <w:b/>
-          <w:bCs/>
-          <w:sz w:val="28"/>
-          <w:szCs w:val="28"/>
-        </w:rPr>
-        <w:t xml:space="preserve">git log - </w:t>
-      </w:r>
-      <w:r>
-        <w:rPr>
-          <w:rFonts w:eastAsia="Times New Roman"/>
-          <w:sz w:val="28"/>
-          <w:szCs w:val="28"/>
-        </w:rPr>
-        <w:t>Verifica todos os commit's feitos até o momento detalhadamente</w:t>
-      </w:r>
-    </w:p>
-    <w:p>
-      <w:pPr>
-        <w:numPr>
-          <w:ilvl w:val="0"/>
-          <w:numId w:val="24"/>
-        </w:numPr>
-        <w:textAlignment w:val="center"/>
-        <w:rPr>
-          <w:rFonts w:eastAsia="Times New Roman"/>
-          <w:sz w:val="28"/>
-          <w:szCs w:val="28"/>
-        </w:rPr>
-      </w:pPr>
-      <w:r>
-        <w:rPr>
-          <w:rFonts w:eastAsia="Times New Roman"/>
-          <w:b/>
-          <w:bCs/>
-          <w:sz w:val="28"/>
-          <w:szCs w:val="28"/>
-        </w:rPr>
-        <w:t>git log</w:t>
-      </w:r>
-      <w:r>
-        <w:rPr>
-          <w:rFonts w:eastAsia="Times New Roman"/>
-          <w:b/>
-          <w:bCs/>
-          <w:sz w:val="28"/>
-          <w:szCs w:val="28"/>
-        </w:rPr>
-        <w:t xml:space="preserve"> --oneline</w:t>
-      </w:r>
-      <w:r>
-        <w:rPr>
-          <w:rFonts w:eastAsia="Times New Roman"/>
-          <w:sz w:val="28"/>
-          <w:szCs w:val="28"/>
-        </w:rPr>
-        <w:t xml:space="preserve"> - Mostra todos os commits em uma linha só</w:t>
-      </w:r>
-    </w:p>
-    <w:p>
-      <w:pPr>
-        <w:pStyle w:val="NormalWeb"/>
-        <w:spacing w:before="0" w:beforeAutospacing="0" w:after="0" w:afterAutospacing="0"/>
-        <w:rPr>
-          <w:sz w:val="28"/>
-          <w:szCs w:val="28"/>
-        </w:rPr>
-      </w:pPr>
-      <w:r>
-        <w:rPr>
-          <w:sz w:val="28"/>
-          <w:szCs w:val="28"/>
-        </w:rPr>
-        <w:t> </w:t>
-      </w:r>
-    </w:p>
-    <w:p>
-      <w:pPr>
-        <w:numPr>
-          <w:ilvl w:val="0"/>
-          <w:numId w:val="25"/>
-        </w:numPr>
-        <w:textAlignment w:val="center"/>
-        <w:rPr>
-          <w:rFonts w:eastAsia="Times New Roman"/>
-          <w:sz w:val="28"/>
-          <w:szCs w:val="28"/>
-        </w:rPr>
-      </w:pPr>
-      <w:r>
-        <w:rPr>
-          <w:rFonts w:eastAsia="Times New Roman"/>
-          <w:b/>
-          <w:bCs/>
-          <w:sz w:val="28"/>
-          <w:szCs w:val="28"/>
-        </w:rPr>
-        <w:t>git revert HEAD</w:t>
-      </w:r>
-      <w:r>
-        <w:rPr>
-          <w:rFonts w:eastAsia="Times New Roman"/>
-          <w:sz w:val="28"/>
-          <w:szCs w:val="28"/>
-        </w:rPr>
-        <w:t xml:space="preserve"> - Reverte o último commit feito</w:t>
-      </w:r>
-    </w:p>
-    <w:p>
-      <w:pPr>
-        <w:pStyle w:val="NormalWeb"/>
-        <w:spacing w:before="0" w:beforeAutospacing="0" w:after="0" w:afterAutospacing="0"/>
-        <w:ind w:left="540"/>
-        <w:rPr>
-          <w:sz w:val="28"/>
-          <w:szCs w:val="28"/>
-        </w:rPr>
-      </w:pPr>
-      <w:r>
-        <w:rPr>
-          <w:sz w:val="28"/>
-          <w:szCs w:val="28"/>
-        </w:rPr>
-        <w:t> </w:t>
-      </w:r>
-    </w:p>
-    <w:p>
-      <w:pPr>
-        <w:pStyle w:val="NormalWeb"/>
-        <w:spacing w:before="0" w:beforeAutospacing="0" w:after="0" w:afterAutospacing="0"/>
-        <w:rPr>
-          <w:sz w:val="28"/>
-          <w:szCs w:val="28"/>
-        </w:rPr>
-      </w:pPr>
-      <w:r>
-        <w:rPr>
-          <w:sz w:val="28"/>
-          <w:szCs w:val="28"/>
-        </w:rPr>
-        <w:t> </w:t>
-      </w:r>
-    </w:p>
-    <w:p>
-      <w:pPr>
-        <w:pStyle w:val="NormalWeb"/>
-        <w:spacing w:before="0" w:beforeAutospacing="0" w:after="0" w:afterAutospacing="0"/>
-        <w:rPr>
-          <w:sz w:val="28"/>
-          <w:szCs w:val="28"/>
-        </w:rPr>
-      </w:pPr>
-      <w:r>
-        <w:rPr>
-          <w:sz w:val="28"/>
-          <w:szCs w:val="28"/>
-        </w:rPr>
-        <w:t> </w:t>
-      </w:r>
-    </w:p>
-    <w:p>
-      <w:pPr>
-        <w:pStyle w:val="NormalWeb"/>
-        <w:spacing w:before="0" w:beforeAutospacing="0" w:after="0" w:afterAutospacing="0"/>
-        <w:rPr>
-          <w:sz w:val="28"/>
-          <w:szCs w:val="28"/>
-        </w:rPr>
-      </w:pPr>
-      <w:r>
-        <w:rPr>
-          <w:sz w:val="28"/>
-          <w:szCs w:val="28"/>
-        </w:rPr>
-        <w:t> </w:t>
-      </w:r>
-    </w:p>
-    <w:p>
-      <w:pPr>
-        <w:pStyle w:val="NormalWeb"/>
-        <w:spacing w:before="0" w:beforeAutospacing="0" w:after="0" w:afterAutospacing="0"/>
-        <w:rPr>
-          <w:sz w:val="40"/>
-          <w:szCs w:val="40"/>
-        </w:rPr>
-      </w:pPr>
-      <w:r>
-        <w:rPr>
-          <w:b/>
-          <w:bCs/>
-          <w:sz w:val="40"/>
-          <w:szCs w:val="40"/>
-        </w:rPr>
-        <w:t>Casos específicos</w:t>
-      </w:r>
-    </w:p>
-    <w:p>
-      <w:pPr>
-        <w:pStyle w:val="NormalWeb"/>
-        <w:spacing w:before="0" w:beforeAutospacing="0" w:after="0" w:afterAutospacing="0"/>
-        <w:rPr>
-          <w:rFonts w:ascii="Calibri" w:hAnsi="Calibri" w:cs="Calibri"/>
-          <w:color w:val="767676"/>
-          <w:sz w:val="20"/>
-          <w:szCs w:val="20"/>
-        </w:rPr>
-      </w:pPr>
-      <w:r>
-        <w:rPr>
-          <w:rFonts w:ascii="Calibri" w:hAnsi="Calibri" w:cs="Calibri"/>
-          <w:color w:val="767676"/>
-          <w:sz w:val="20"/>
-          <w:szCs w:val="20"/>
-        </w:rPr>
-        <w:t>ter</w:t>
-      </w:r>
-      <w:r>
-        <w:rPr>
-          <w:rFonts w:ascii="Calibri" w:hAnsi="Calibri" w:cs="Calibri"/>
-          <w:color w:val="767676"/>
-          <w:sz w:val="20"/>
-          <w:szCs w:val="20"/>
-          <w:lang w:val="pt-AO"/>
-        </w:rPr>
-        <w:t>ç</w:t>
-      </w:r>
-      <w:r>
-        <w:rPr>
-          <w:rFonts w:ascii="Calibri" w:hAnsi="Calibri" w:cs="Calibri"/>
-          <w:color w:val="767676"/>
-          <w:sz w:val="20"/>
-          <w:szCs w:val="20"/>
-        </w:rPr>
-        <w:t>a-feira, 20 de junho de 2023</w:t>
-      </w:r>
-    </w:p>
-    <w:p>
-      <w:pPr>
-        <w:pStyle w:val="NormalWeb"/>
-        <w:spacing w:before="0" w:beforeAutospacing="0" w:after="0" w:afterAutospacing="0"/>
-        <w:rPr>
-          <w:rFonts w:ascii="Calibri" w:hAnsi="Calibri" w:cs="Calibri"/>
-          <w:color w:val="767676"/>
-          <w:sz w:val="20"/>
-          <w:szCs w:val="20"/>
-        </w:rPr>
-      </w:pPr>
-      <w:r>
-        <w:rPr>
-          <w:rFonts w:ascii="Calibri" w:hAnsi="Calibri" w:cs="Calibri"/>
-          <w:color w:val="767676"/>
-          <w:sz w:val="20"/>
-          <w:szCs w:val="20"/>
-        </w:rPr>
-        <w:t>18:20</w:t>
-      </w:r>
-    </w:p>
-    <w:p>
-      <w:pPr>
-        <w:pStyle w:val="NormalWeb"/>
-        <w:spacing w:before="0" w:beforeAutospacing="0" w:after="0" w:afterAutospacing="0"/>
-        <w:rPr>
-          <w:sz w:val="28"/>
-          <w:szCs w:val="28"/>
-        </w:rPr>
-      </w:pPr>
-      <w:r>
-        <w:rPr>
-          <w:sz w:val="28"/>
-          <w:szCs w:val="28"/>
-        </w:rPr>
-        <w:t> </w:t>
-      </w:r>
-    </w:p>
-    <w:p>
-      <w:pPr>
-        <w:pStyle w:val="NormalWeb"/>
-        <w:spacing w:before="0" w:beforeAutospacing="0" w:after="0" w:afterAutospacing="0"/>
-        <w:rPr>
-          <w:sz w:val="28"/>
-          <w:szCs w:val="28"/>
-        </w:rPr>
-      </w:pPr>
-      <w:r>
-        <w:rPr>
-          <w:b/>
-          <w:bCs/>
-          <w:sz w:val="28"/>
-          <w:szCs w:val="28"/>
-        </w:rPr>
-        <w:t>Caso o arquivo contenha espaços no nome como excluir?</w:t>
-      </w:r>
-    </w:p>
-    <w:p>
-      <w:pPr>
-        <w:pStyle w:val="NormalWeb"/>
-        <w:spacing w:before="0" w:beforeAutospacing="0" w:after="0" w:afterAutospacing="0"/>
-        <w:rPr>
-          <w:sz w:val="28"/>
-          <w:szCs w:val="28"/>
-        </w:rPr>
-      </w:pPr>
-      <w:r>
-        <w:rPr>
-          <w:sz w:val="28"/>
-          <w:szCs w:val="28"/>
-        </w:rPr>
-        <w:t> </w:t>
-      </w:r>
-    </w:p>
-    <w:p>
-      <w:pPr>
-        <w:pStyle w:val="NormalWeb"/>
-        <w:spacing w:before="0" w:beforeAutospacing="0" w:after="0" w:afterAutospacing="0"/>
+        <w:t>Ignorando arquivo específico ou pasta e tudo que estiver dentro dela</w:t>
+      </w:r>
+    </w:p>
+    <w:p>
+      <w:pPr>
+        <w:pStyle w:val="NormalWeb"/>
+        <w:spacing w:before="0" w:beforeAutospacing="0" w:after="0" w:afterAutospacing="0"/>
+        <w:ind w:left="1080"/>
+        <w:rPr>
+          <w:sz w:val="28"/>
+          <w:szCs w:val="28"/>
+        </w:rPr>
+      </w:pPr>
+      <w:r>
+        <w:rPr>
+          <w:sz w:val="28"/>
+          <w:szCs w:val="28"/>
+        </w:rPr>
+        <w:t> </w:t>
+      </w:r>
+    </w:p>
+    <w:p>
+      <w:pPr>
+        <w:pStyle w:val="NormalWeb"/>
+        <w:spacing w:before="0" w:beforeAutospacing="0" w:after="0" w:afterAutospacing="0"/>
+        <w:ind w:left="1080"/>
         <w:rPr>
           <w:sz w:val="28"/>
           <w:szCs w:val="28"/>
@@ -6361,8 +5842,8 @@
         </w:rPr>
         <w:drawing>
           <wp:inline distT="0" distB="0" distL="0" distR="0">
-            <wp:extent cx="4619625" cy="1057275"/>
-            <wp:effectExtent l="0" t="0" r="9525" b="9525"/>
+            <wp:extent cx="5686425" cy="2209800"/>
+            <wp:effectExtent l="0" t="0" r="9525" b="0"/>
             <wp:docPr id="16" name="Imagem 16"/>
             <wp:cNvGraphicFramePr>
               <a:graphicFrameLocks xmlns:a="http://schemas.openxmlformats.org/drawingml/2006/main" noChangeAspect="1"/>
@@ -6392,6 +5873,1270 @@
                   <pic:spPr bwMode="auto">
                     <a:xfrm>
                       <a:off x="0" y="0"/>
+                      <a:ext cx="5686425" cy="2209800"/>
+                    </a:xfrm>
+                    <a:prstGeom prst="rect">
+                      <a:avLst/>
+                    </a:prstGeom>
+                    <a:noFill/>
+                    <a:ln>
+                      <a:noFill/>
+                    </a:ln>
+                  </pic:spPr>
+                </pic:pic>
+              </a:graphicData>
+            </a:graphic>
+          </wp:inline>
+        </w:drawing>
+      </w:r>
+    </w:p>
+    <w:p>
+      <w:pPr>
+        <w:pStyle w:val="NormalWeb"/>
+        <w:spacing w:before="0" w:beforeAutospacing="0" w:after="0" w:afterAutospacing="0"/>
+        <w:rPr>
+          <w:sz w:val="28"/>
+          <w:szCs w:val="28"/>
+        </w:rPr>
+      </w:pPr>
+      <w:r>
+        <w:rPr>
+          <w:sz w:val="28"/>
+          <w:szCs w:val="28"/>
+        </w:rPr>
+        <w:t> </w:t>
+      </w:r>
+    </w:p>
+    <w:p>
+      <w:pPr>
+        <w:pStyle w:val="NormalWeb"/>
+        <w:spacing w:before="0" w:beforeAutospacing="0" w:after="0" w:afterAutospacing="0"/>
+        <w:rPr>
+          <w:sz w:val="28"/>
+          <w:szCs w:val="28"/>
+        </w:rPr>
+      </w:pPr>
+      <w:r>
+        <w:rPr>
+          <w:sz w:val="28"/>
+          <w:szCs w:val="28"/>
+        </w:rPr>
+        <w:t> </w:t>
+      </w:r>
+    </w:p>
+    <w:p>
+      <w:pPr>
+        <w:pStyle w:val="NormalWeb"/>
+        <w:spacing w:before="0" w:beforeAutospacing="0" w:after="0" w:afterAutospacing="0"/>
+        <w:rPr>
+          <w:sz w:val="28"/>
+          <w:szCs w:val="28"/>
+        </w:rPr>
+      </w:pPr>
+      <w:r>
+        <w:rPr>
+          <w:sz w:val="28"/>
+          <w:szCs w:val="28"/>
+        </w:rPr>
+        <w:t> </w:t>
+      </w:r>
+    </w:p>
+    <w:p>
+      <w:pPr>
+        <w:pStyle w:val="NormalWeb"/>
+        <w:spacing w:before="0" w:beforeAutospacing="0" w:after="0" w:afterAutospacing="0"/>
+        <w:rPr>
+          <w:sz w:val="40"/>
+          <w:szCs w:val="40"/>
+        </w:rPr>
+      </w:pPr>
+      <w:r>
+        <w:rPr>
+          <w:b/>
+          <w:bCs/>
+          <w:sz w:val="40"/>
+          <w:szCs w:val="40"/>
+        </w:rPr>
+        <w:t>Resetando uma branch - git reset</w:t>
+      </w:r>
+    </w:p>
+    <w:p>
+      <w:pPr>
+        <w:pStyle w:val="NormalWeb"/>
+        <w:spacing w:before="0" w:beforeAutospacing="0" w:after="0" w:afterAutospacing="0"/>
+        <w:rPr>
+          <w:rFonts w:ascii="Calibri" w:hAnsi="Calibri" w:cs="Calibri"/>
+          <w:color w:val="767676"/>
+          <w:sz w:val="20"/>
+          <w:szCs w:val="20"/>
+        </w:rPr>
+      </w:pPr>
+      <w:r>
+        <w:rPr>
+          <w:rFonts w:ascii="Calibri" w:hAnsi="Calibri" w:cs="Calibri"/>
+          <w:color w:val="767676"/>
+          <w:sz w:val="20"/>
+          <w:szCs w:val="20"/>
+        </w:rPr>
+        <w:t>quinta-feira, 22 de junho de 2023</w:t>
+      </w:r>
+    </w:p>
+    <w:p>
+      <w:pPr>
+        <w:pStyle w:val="NormalWeb"/>
+        <w:spacing w:before="0" w:beforeAutospacing="0" w:after="0" w:afterAutospacing="0"/>
+        <w:rPr>
+          <w:rFonts w:ascii="Calibri" w:hAnsi="Calibri" w:cs="Calibri"/>
+          <w:color w:val="767676"/>
+          <w:sz w:val="20"/>
+          <w:szCs w:val="20"/>
+        </w:rPr>
+      </w:pPr>
+      <w:r>
+        <w:rPr>
+          <w:rFonts w:ascii="Calibri" w:hAnsi="Calibri" w:cs="Calibri"/>
+          <w:color w:val="767676"/>
+          <w:sz w:val="20"/>
+          <w:szCs w:val="20"/>
+        </w:rPr>
+        <w:t>17:11</w:t>
+      </w:r>
+    </w:p>
+    <w:p>
+      <w:pPr>
+        <w:pStyle w:val="NormalWeb"/>
+        <w:spacing w:before="0" w:beforeAutospacing="0" w:after="0" w:afterAutospacing="0"/>
+        <w:rPr>
+          <w:sz w:val="28"/>
+          <w:szCs w:val="28"/>
+        </w:rPr>
+      </w:pPr>
+      <w:r>
+        <w:rPr>
+          <w:sz w:val="28"/>
+          <w:szCs w:val="28"/>
+        </w:rPr>
+        <w:t> </w:t>
+      </w:r>
+    </w:p>
+    <w:p>
+      <w:pPr>
+        <w:numPr>
+          <w:ilvl w:val="0"/>
+          <w:numId w:val="18"/>
+        </w:numPr>
+        <w:textAlignment w:val="center"/>
+        <w:rPr>
+          <w:rFonts w:eastAsia="Times New Roman"/>
+          <w:sz w:val="28"/>
+          <w:szCs w:val="28"/>
+        </w:rPr>
+      </w:pPr>
+      <w:r>
+        <w:rPr>
+          <w:rFonts w:eastAsia="Times New Roman"/>
+          <w:sz w:val="28"/>
+          <w:szCs w:val="28"/>
+        </w:rPr>
+        <w:t>Reseta as mudanças feitas</w:t>
+      </w:r>
+    </w:p>
+    <w:p>
+      <w:pPr>
+        <w:numPr>
+          <w:ilvl w:val="0"/>
+          <w:numId w:val="18"/>
+        </w:numPr>
+        <w:textAlignment w:val="center"/>
+        <w:rPr>
+          <w:rFonts w:eastAsia="Times New Roman"/>
+          <w:sz w:val="28"/>
+          <w:szCs w:val="28"/>
+        </w:rPr>
+      </w:pPr>
+      <w:r>
+        <w:rPr>
+          <w:rFonts w:eastAsia="Times New Roman"/>
+          <w:sz w:val="28"/>
+          <w:szCs w:val="28"/>
+        </w:rPr>
+        <w:t>Utilizado com a flag --hard</w:t>
+      </w:r>
+    </w:p>
+    <w:p>
+      <w:pPr>
+        <w:numPr>
+          <w:ilvl w:val="0"/>
+          <w:numId w:val="18"/>
+        </w:numPr>
+        <w:textAlignment w:val="center"/>
+        <w:rPr>
+          <w:rFonts w:eastAsia="Times New Roman"/>
+          <w:sz w:val="28"/>
+          <w:szCs w:val="28"/>
+        </w:rPr>
+      </w:pPr>
+      <w:r>
+        <w:rPr>
+          <w:rFonts w:eastAsia="Times New Roman"/>
+          <w:sz w:val="28"/>
+          <w:szCs w:val="28"/>
+        </w:rPr>
+        <w:t>Todas os commit's feitos no ultimo push e também pendentes são excluidos</w:t>
+      </w:r>
+    </w:p>
+    <w:p>
+      <w:pPr>
+        <w:pStyle w:val="NormalWeb"/>
+        <w:spacing w:before="0" w:beforeAutospacing="0" w:after="0" w:afterAutospacing="0"/>
+        <w:rPr>
+          <w:sz w:val="28"/>
+          <w:szCs w:val="28"/>
+        </w:rPr>
+      </w:pPr>
+      <w:r>
+        <w:rPr>
+          <w:sz w:val="28"/>
+          <w:szCs w:val="28"/>
+        </w:rPr>
+        <w:t> </w:t>
+      </w:r>
+    </w:p>
+    <w:p>
+      <w:pPr>
+        <w:pStyle w:val="NormalWeb"/>
+        <w:spacing w:before="0" w:beforeAutospacing="0" w:after="0" w:afterAutospacing="0"/>
+        <w:rPr>
+          <w:sz w:val="28"/>
+          <w:szCs w:val="28"/>
+        </w:rPr>
+      </w:pPr>
+      <w:r>
+        <w:rPr>
+          <w:sz w:val="28"/>
+          <w:szCs w:val="28"/>
+        </w:rPr>
+        <w:t> </w:t>
+      </w:r>
+    </w:p>
+    <w:p>
+      <w:pPr>
+        <w:pStyle w:val="NormalWeb"/>
+        <w:spacing w:before="0" w:beforeAutospacing="0" w:after="0" w:afterAutospacing="0"/>
+        <w:ind w:left="540"/>
+        <w:rPr>
+          <w:sz w:val="28"/>
+          <w:szCs w:val="28"/>
+        </w:rPr>
+      </w:pPr>
+      <w:r>
+        <w:rPr>
+          <w:sz w:val="28"/>
+          <w:szCs w:val="28"/>
+        </w:rPr>
+        <w:t>Resetando a última alteração feita na branch master</w:t>
+      </w:r>
+    </w:p>
+    <w:p>
+      <w:pPr>
+        <w:pStyle w:val="NormalWeb"/>
+        <w:spacing w:before="0" w:beforeAutospacing="0" w:after="0" w:afterAutospacing="0"/>
+        <w:ind w:left="540"/>
+        <w:rPr>
+          <w:sz w:val="28"/>
+          <w:szCs w:val="28"/>
+        </w:rPr>
+      </w:pPr>
+      <w:r>
+        <w:rPr>
+          <w:sz w:val="28"/>
+          <w:szCs w:val="28"/>
+        </w:rPr>
+        <w:t> </w:t>
+      </w:r>
+    </w:p>
+    <w:p>
+      <w:pPr>
+        <w:pStyle w:val="NormalWeb"/>
+        <w:spacing w:before="0" w:beforeAutospacing="0" w:after="0" w:afterAutospacing="0"/>
+        <w:ind w:left="540"/>
+        <w:rPr>
+          <w:sz w:val="28"/>
+          <w:szCs w:val="28"/>
+        </w:rPr>
+      </w:pPr>
+      <w:r>
+        <w:rPr>
+          <w:noProof/>
+          <w:sz w:val="28"/>
+          <w:szCs w:val="28"/>
+        </w:rPr>
+        <w:drawing>
+          <wp:inline distT="0" distB="0" distL="0" distR="0">
+            <wp:extent cx="5753100" cy="885825"/>
+            <wp:effectExtent l="0" t="0" r="0" b="9525"/>
+            <wp:docPr id="17" name="Imagem 17"/>
+            <wp:cNvGraphicFramePr>
+              <a:graphicFrameLocks xmlns:a="http://schemas.openxmlformats.org/drawingml/2006/main" noChangeAspect="1"/>
+            </wp:cNvGraphicFramePr>
+            <a:graphic xmlns:a="http://schemas.openxmlformats.org/drawingml/2006/main">
+              <a:graphicData uri="http://schemas.openxmlformats.org/drawingml/2006/picture">
+                <pic:pic xmlns:pic="http://schemas.openxmlformats.org/drawingml/2006/picture">
+                  <pic:nvPicPr>
+                    <pic:cNvPr id="0" name="Picture 17"/>
+                    <pic:cNvPicPr>
+                      <a:picLocks noChangeAspect="1" noChangeArrowheads="1"/>
+                    </pic:cNvPicPr>
+                  </pic:nvPicPr>
+                  <pic:blipFill>
+                    <a:blip r:embed="rId21">
+                      <a:extLst>
+                        <a:ext uri="{28A0092B-C50C-407E-A947-70E740481C1C}">
+                          <a14:useLocalDpi xmlns:a14="http://schemas.microsoft.com/office/drawing/2010/main" val="0"/>
+                        </a:ext>
+                      </a:extLst>
+                    </a:blip>
+                    <a:srcRect/>
+                    <a:stretch>
+                      <a:fillRect/>
+                    </a:stretch>
+                  </pic:blipFill>
+                  <pic:spPr bwMode="auto">
+                    <a:xfrm>
+                      <a:off x="0" y="0"/>
+                      <a:ext cx="5753100" cy="885825"/>
+                    </a:xfrm>
+                    <a:prstGeom prst="rect">
+                      <a:avLst/>
+                    </a:prstGeom>
+                    <a:noFill/>
+                    <a:ln>
+                      <a:noFill/>
+                    </a:ln>
+                  </pic:spPr>
+                </pic:pic>
+              </a:graphicData>
+            </a:graphic>
+          </wp:inline>
+        </w:drawing>
+      </w:r>
+    </w:p>
+    <w:p>
+      <w:pPr>
+        <w:pStyle w:val="NormalWeb"/>
+        <w:spacing w:before="0" w:beforeAutospacing="0" w:after="0" w:afterAutospacing="0"/>
+        <w:ind w:left="540"/>
+        <w:rPr>
+          <w:sz w:val="28"/>
+          <w:szCs w:val="28"/>
+        </w:rPr>
+      </w:pPr>
+      <w:r>
+        <w:rPr>
+          <w:sz w:val="28"/>
+          <w:szCs w:val="28"/>
+        </w:rPr>
+        <w:t> </w:t>
+      </w:r>
+    </w:p>
+    <w:p>
+      <w:pPr>
+        <w:pStyle w:val="NormalWeb"/>
+        <w:spacing w:before="0" w:beforeAutospacing="0" w:after="0" w:afterAutospacing="0"/>
+        <w:rPr>
+          <w:sz w:val="28"/>
+          <w:szCs w:val="28"/>
+        </w:rPr>
+      </w:pPr>
+      <w:r>
+        <w:rPr>
+          <w:sz w:val="28"/>
+          <w:szCs w:val="28"/>
+        </w:rPr>
+        <w:t> </w:t>
+      </w:r>
+    </w:p>
+    <w:p>
+      <w:pPr>
+        <w:pStyle w:val="NormalWeb"/>
+        <w:spacing w:before="0" w:beforeAutospacing="0" w:after="0" w:afterAutospacing="0"/>
+        <w:rPr>
+          <w:sz w:val="28"/>
+          <w:szCs w:val="28"/>
+        </w:rPr>
+      </w:pPr>
+      <w:r>
+        <w:rPr>
+          <w:sz w:val="28"/>
+          <w:szCs w:val="28"/>
+        </w:rPr>
+        <w:t> </w:t>
+      </w:r>
+    </w:p>
+    <w:p>
+      <w:pPr>
+        <w:pStyle w:val="NormalWeb"/>
+        <w:spacing w:before="0" w:beforeAutospacing="0" w:after="0" w:afterAutospacing="0"/>
+        <w:rPr>
+          <w:sz w:val="40"/>
+          <w:szCs w:val="40"/>
+        </w:rPr>
+      </w:pPr>
+      <w:r>
+        <w:rPr>
+          <w:sz w:val="40"/>
+          <w:szCs w:val="40"/>
+        </w:rPr>
+        <w:t>Comandos</w:t>
+      </w:r>
+    </w:p>
+    <w:p>
+      <w:pPr>
+        <w:pStyle w:val="NormalWeb"/>
+        <w:spacing w:before="0" w:beforeAutospacing="0" w:after="0" w:afterAutospacing="0"/>
+        <w:rPr>
+          <w:rFonts w:ascii="Calibri" w:hAnsi="Calibri" w:cs="Calibri"/>
+          <w:color w:val="767676"/>
+          <w:sz w:val="20"/>
+          <w:szCs w:val="20"/>
+        </w:rPr>
+      </w:pPr>
+      <w:r>
+        <w:rPr>
+          <w:rFonts w:ascii="Calibri" w:hAnsi="Calibri" w:cs="Calibri"/>
+          <w:color w:val="767676"/>
+          <w:sz w:val="20"/>
+          <w:szCs w:val="20"/>
+        </w:rPr>
+        <w:t>ter</w:t>
+      </w:r>
+      <w:r>
+        <w:rPr>
+          <w:rFonts w:ascii="Calibri" w:hAnsi="Calibri" w:cs="Calibri"/>
+          <w:color w:val="767676"/>
+          <w:sz w:val="20"/>
+          <w:szCs w:val="20"/>
+          <w:lang w:val="pt-AO"/>
+        </w:rPr>
+        <w:t>ç</w:t>
+      </w:r>
+      <w:r>
+        <w:rPr>
+          <w:rFonts w:ascii="Calibri" w:hAnsi="Calibri" w:cs="Calibri"/>
+          <w:color w:val="767676"/>
+          <w:sz w:val="20"/>
+          <w:szCs w:val="20"/>
+        </w:rPr>
+        <w:t xml:space="preserve">a-feira, 20 de </w:t>
+      </w:r>
+      <w:r>
+        <w:rPr>
+          <w:rFonts w:ascii="Calibri" w:hAnsi="Calibri" w:cs="Calibri"/>
+          <w:color w:val="767676"/>
+          <w:sz w:val="20"/>
+          <w:szCs w:val="20"/>
+        </w:rPr>
+        <w:t>junho de 2023</w:t>
+      </w:r>
+    </w:p>
+    <w:p>
+      <w:pPr>
+        <w:pStyle w:val="NormalWeb"/>
+        <w:spacing w:before="0" w:beforeAutospacing="0" w:after="0" w:afterAutospacing="0"/>
+        <w:rPr>
+          <w:rFonts w:ascii="Calibri" w:hAnsi="Calibri" w:cs="Calibri"/>
+          <w:color w:val="767676"/>
+          <w:sz w:val="20"/>
+          <w:szCs w:val="20"/>
+        </w:rPr>
+      </w:pPr>
+      <w:r>
+        <w:rPr>
+          <w:rFonts w:ascii="Calibri" w:hAnsi="Calibri" w:cs="Calibri"/>
+          <w:color w:val="767676"/>
+          <w:sz w:val="20"/>
+          <w:szCs w:val="20"/>
+        </w:rPr>
+        <w:t>14:19</w:t>
+      </w:r>
+    </w:p>
+    <w:p>
+      <w:pPr>
+        <w:pStyle w:val="NormalWeb"/>
+        <w:spacing w:before="0" w:beforeAutospacing="0" w:after="0" w:afterAutospacing="0"/>
+        <w:rPr>
+          <w:sz w:val="28"/>
+          <w:szCs w:val="28"/>
+        </w:rPr>
+      </w:pPr>
+      <w:r>
+        <w:rPr>
+          <w:sz w:val="28"/>
+          <w:szCs w:val="28"/>
+        </w:rPr>
+        <w:t> </w:t>
+      </w:r>
+    </w:p>
+    <w:p>
+      <w:pPr>
+        <w:numPr>
+          <w:ilvl w:val="0"/>
+          <w:numId w:val="19"/>
+        </w:numPr>
+        <w:textAlignment w:val="center"/>
+        <w:rPr>
+          <w:rFonts w:eastAsia="Times New Roman"/>
+          <w:sz w:val="28"/>
+          <w:szCs w:val="28"/>
+        </w:rPr>
+      </w:pPr>
+      <w:r>
+        <w:rPr>
+          <w:rFonts w:eastAsia="Times New Roman"/>
+          <w:b/>
+          <w:bCs/>
+          <w:sz w:val="28"/>
+          <w:szCs w:val="28"/>
+        </w:rPr>
+        <w:t>git init</w:t>
+      </w:r>
+      <w:r>
+        <w:rPr>
+          <w:rFonts w:eastAsia="Times New Roman"/>
+          <w:sz w:val="28"/>
+          <w:szCs w:val="28"/>
+        </w:rPr>
+        <w:t xml:space="preserve"> - Iniciando uma repo</w:t>
+      </w:r>
+    </w:p>
+    <w:p>
+      <w:pPr>
+        <w:pStyle w:val="NormalWeb"/>
+        <w:spacing w:before="0" w:beforeAutospacing="0" w:after="0" w:afterAutospacing="0"/>
+        <w:ind w:left="540"/>
+        <w:rPr>
+          <w:sz w:val="28"/>
+          <w:szCs w:val="28"/>
+        </w:rPr>
+      </w:pPr>
+      <w:r>
+        <w:rPr>
+          <w:sz w:val="28"/>
+          <w:szCs w:val="28"/>
+        </w:rPr>
+        <w:t> </w:t>
+      </w:r>
+    </w:p>
+    <w:p>
+      <w:pPr>
+        <w:numPr>
+          <w:ilvl w:val="0"/>
+          <w:numId w:val="20"/>
+        </w:numPr>
+        <w:textAlignment w:val="center"/>
+        <w:rPr>
+          <w:rFonts w:eastAsia="Times New Roman"/>
+          <w:sz w:val="28"/>
+          <w:szCs w:val="28"/>
+        </w:rPr>
+      </w:pPr>
+      <w:r>
+        <w:rPr>
+          <w:rFonts w:eastAsia="Times New Roman"/>
+          <w:b/>
+          <w:bCs/>
+          <w:sz w:val="28"/>
+          <w:szCs w:val="28"/>
+        </w:rPr>
+        <w:t>git add nomearquivo</w:t>
+      </w:r>
+      <w:r>
+        <w:rPr>
+          <w:rFonts w:eastAsia="Times New Roman"/>
+          <w:sz w:val="28"/>
+          <w:szCs w:val="28"/>
+        </w:rPr>
+        <w:t xml:space="preserve"> - trackeia um arquivo para ficar pronto pro commit</w:t>
+      </w:r>
+    </w:p>
+    <w:p>
+      <w:pPr>
+        <w:pStyle w:val="NormalWeb"/>
+        <w:spacing w:before="0" w:beforeAutospacing="0" w:after="0" w:afterAutospacing="0"/>
+        <w:ind w:left="540"/>
+        <w:rPr>
+          <w:sz w:val="28"/>
+          <w:szCs w:val="28"/>
+        </w:rPr>
+      </w:pPr>
+      <w:r>
+        <w:rPr>
+          <w:sz w:val="28"/>
+          <w:szCs w:val="28"/>
+        </w:rPr>
+        <w:t> </w:t>
+      </w:r>
+    </w:p>
+    <w:p>
+      <w:pPr>
+        <w:numPr>
+          <w:ilvl w:val="0"/>
+          <w:numId w:val="21"/>
+        </w:numPr>
+        <w:textAlignment w:val="center"/>
+        <w:rPr>
+          <w:rFonts w:eastAsia="Times New Roman"/>
+          <w:sz w:val="28"/>
+          <w:szCs w:val="28"/>
+        </w:rPr>
+      </w:pPr>
+      <w:r>
+        <w:rPr>
+          <w:rFonts w:eastAsia="Times New Roman"/>
+          <w:b/>
+          <w:bCs/>
+          <w:sz w:val="28"/>
+          <w:szCs w:val="28"/>
+        </w:rPr>
+        <w:t>git commit -m "Mensagem do commit"</w:t>
+      </w:r>
+      <w:r>
+        <w:rPr>
+          <w:rFonts w:eastAsia="Times New Roman"/>
+          <w:sz w:val="28"/>
+          <w:szCs w:val="28"/>
+        </w:rPr>
+        <w:t xml:space="preserve"> - Sinaliza uma mensagem para enviar para o repo como anotação</w:t>
+      </w:r>
+    </w:p>
+    <w:p>
+      <w:pPr>
+        <w:pStyle w:val="NormalWeb"/>
+        <w:spacing w:before="0" w:beforeAutospacing="0" w:after="0" w:afterAutospacing="0"/>
+        <w:ind w:left="540"/>
+        <w:rPr>
+          <w:sz w:val="28"/>
+          <w:szCs w:val="28"/>
+        </w:rPr>
+      </w:pPr>
+      <w:r>
+        <w:rPr>
+          <w:sz w:val="28"/>
+          <w:szCs w:val="28"/>
+        </w:rPr>
+        <w:t> </w:t>
+      </w:r>
+    </w:p>
+    <w:p>
+      <w:pPr>
+        <w:numPr>
+          <w:ilvl w:val="0"/>
+          <w:numId w:val="22"/>
+        </w:numPr>
+        <w:textAlignment w:val="center"/>
+        <w:rPr>
+          <w:rFonts w:eastAsia="Times New Roman"/>
+          <w:sz w:val="28"/>
+          <w:szCs w:val="28"/>
+        </w:rPr>
+      </w:pPr>
+      <w:r>
+        <w:rPr>
+          <w:rFonts w:eastAsia="Times New Roman"/>
+          <w:b/>
+          <w:bCs/>
+          <w:sz w:val="28"/>
+          <w:szCs w:val="28"/>
+        </w:rPr>
+        <w:t>git branch -</w:t>
+      </w:r>
+      <w:r>
+        <w:rPr>
+          <w:rFonts w:eastAsia="Times New Roman"/>
+          <w:sz w:val="28"/>
+          <w:szCs w:val="28"/>
+        </w:rPr>
+        <w:t xml:space="preserve"> M nomedabranch - </w:t>
+      </w:r>
+      <w:r>
+        <w:rPr>
+          <w:rFonts w:eastAsia="Times New Roman"/>
+          <w:sz w:val="28"/>
+          <w:szCs w:val="28"/>
+        </w:rPr>
+        <w:t>Criação de uma branch no repositório local</w:t>
+      </w:r>
+    </w:p>
+    <w:p>
+      <w:pPr>
+        <w:pStyle w:val="NormalWeb"/>
+        <w:spacing w:before="0" w:beforeAutospacing="0" w:after="0" w:afterAutospacing="0"/>
+        <w:ind w:left="540"/>
+        <w:rPr>
+          <w:sz w:val="28"/>
+          <w:szCs w:val="28"/>
+        </w:rPr>
+      </w:pPr>
+      <w:r>
+        <w:rPr>
+          <w:sz w:val="28"/>
+          <w:szCs w:val="28"/>
+        </w:rPr>
+        <w:t> </w:t>
+      </w:r>
+    </w:p>
+    <w:p>
+      <w:pPr>
+        <w:numPr>
+          <w:ilvl w:val="0"/>
+          <w:numId w:val="23"/>
+        </w:numPr>
+        <w:textAlignment w:val="center"/>
+        <w:rPr>
+          <w:rFonts w:eastAsia="Times New Roman"/>
+          <w:sz w:val="28"/>
+          <w:szCs w:val="28"/>
+        </w:rPr>
+      </w:pPr>
+      <w:r>
+        <w:rPr>
+          <w:rFonts w:eastAsia="Times New Roman"/>
+          <w:b/>
+          <w:bCs/>
+          <w:sz w:val="28"/>
+          <w:szCs w:val="28"/>
+        </w:rPr>
+        <w:t>git status -</w:t>
+      </w:r>
+      <w:r>
+        <w:rPr>
+          <w:rFonts w:eastAsia="Times New Roman"/>
+          <w:sz w:val="28"/>
+          <w:szCs w:val="28"/>
+        </w:rPr>
+        <w:t xml:space="preserve"> verificar mudanças feitas nos arquivos</w:t>
+      </w:r>
+    </w:p>
+    <w:p>
+      <w:pPr>
+        <w:pStyle w:val="NormalWeb"/>
+        <w:spacing w:before="0" w:beforeAutospacing="0" w:after="0" w:afterAutospacing="0"/>
+        <w:rPr>
+          <w:sz w:val="28"/>
+          <w:szCs w:val="28"/>
+        </w:rPr>
+      </w:pPr>
+      <w:r>
+        <w:rPr>
+          <w:sz w:val="28"/>
+          <w:szCs w:val="28"/>
+        </w:rPr>
+        <w:t> </w:t>
+      </w:r>
+    </w:p>
+    <w:p>
+      <w:pPr>
+        <w:numPr>
+          <w:ilvl w:val="0"/>
+          <w:numId w:val="24"/>
+        </w:numPr>
+        <w:textAlignment w:val="center"/>
+        <w:rPr>
+          <w:rFonts w:eastAsia="Times New Roman"/>
+          <w:sz w:val="28"/>
+          <w:szCs w:val="28"/>
+        </w:rPr>
+      </w:pPr>
+      <w:r>
+        <w:rPr>
+          <w:rFonts w:eastAsia="Times New Roman"/>
+          <w:b/>
+          <w:bCs/>
+          <w:sz w:val="28"/>
+          <w:szCs w:val="28"/>
+        </w:rPr>
+        <w:t>git add nomearquivo</w:t>
+      </w:r>
+      <w:r>
+        <w:rPr>
+          <w:rFonts w:eastAsia="Times New Roman"/>
+          <w:sz w:val="28"/>
+          <w:szCs w:val="28"/>
+        </w:rPr>
+        <w:t xml:space="preserve"> - Adicionando arquivos para serem commitados</w:t>
+      </w:r>
+    </w:p>
+    <w:p>
+      <w:pPr>
+        <w:numPr>
+          <w:ilvl w:val="0"/>
+          <w:numId w:val="24"/>
+        </w:numPr>
+        <w:textAlignment w:val="center"/>
+        <w:rPr>
+          <w:rFonts w:eastAsia="Times New Roman"/>
+          <w:sz w:val="28"/>
+          <w:szCs w:val="28"/>
+        </w:rPr>
+      </w:pPr>
+      <w:r>
+        <w:rPr>
+          <w:rFonts w:eastAsia="Times New Roman"/>
+          <w:b/>
+          <w:bCs/>
+          <w:sz w:val="28"/>
+          <w:szCs w:val="28"/>
+        </w:rPr>
+        <w:t>git add .</w:t>
+      </w:r>
+      <w:r>
+        <w:rPr>
+          <w:rFonts w:eastAsia="Times New Roman"/>
+          <w:sz w:val="28"/>
+          <w:szCs w:val="28"/>
+        </w:rPr>
+        <w:t xml:space="preserve"> - Adicionando todos os arquivos de uma vez</w:t>
+      </w:r>
+    </w:p>
+    <w:p>
+      <w:pPr>
+        <w:pStyle w:val="NormalWeb"/>
+        <w:spacing w:before="0" w:beforeAutospacing="0" w:after="0" w:afterAutospacing="0"/>
+        <w:rPr>
+          <w:sz w:val="28"/>
+          <w:szCs w:val="28"/>
+        </w:rPr>
+      </w:pPr>
+      <w:r>
+        <w:rPr>
+          <w:sz w:val="28"/>
+          <w:szCs w:val="28"/>
+        </w:rPr>
+        <w:t> </w:t>
+      </w:r>
+    </w:p>
+    <w:p>
+      <w:pPr>
+        <w:numPr>
+          <w:ilvl w:val="0"/>
+          <w:numId w:val="25"/>
+        </w:numPr>
+        <w:textAlignment w:val="center"/>
+        <w:rPr>
+          <w:rFonts w:eastAsia="Times New Roman"/>
+          <w:sz w:val="28"/>
+          <w:szCs w:val="28"/>
+        </w:rPr>
+      </w:pPr>
+      <w:r>
+        <w:rPr>
+          <w:rFonts w:eastAsia="Times New Roman"/>
+          <w:b/>
+          <w:bCs/>
+          <w:sz w:val="28"/>
+          <w:szCs w:val="28"/>
+        </w:rPr>
+        <w:t xml:space="preserve">git rm - </w:t>
+      </w:r>
+      <w:r>
+        <w:rPr>
+          <w:rFonts w:eastAsia="Times New Roman"/>
+          <w:sz w:val="28"/>
+          <w:szCs w:val="28"/>
+        </w:rPr>
+        <w:t xml:space="preserve">removendo arquivos </w:t>
+      </w:r>
+    </w:p>
+    <w:p>
+      <w:pPr>
+        <w:pStyle w:val="NormalWeb"/>
+        <w:spacing w:before="0" w:beforeAutospacing="0" w:after="0" w:afterAutospacing="0"/>
+        <w:rPr>
+          <w:sz w:val="28"/>
+          <w:szCs w:val="28"/>
+        </w:rPr>
+      </w:pPr>
+      <w:r>
+        <w:rPr>
+          <w:sz w:val="28"/>
+          <w:szCs w:val="28"/>
+        </w:rPr>
+        <w:t> </w:t>
+      </w:r>
+    </w:p>
+    <w:p>
+      <w:pPr>
+        <w:numPr>
+          <w:ilvl w:val="0"/>
+          <w:numId w:val="26"/>
+        </w:numPr>
+        <w:textAlignment w:val="center"/>
+        <w:rPr>
+          <w:rFonts w:eastAsia="Times New Roman"/>
+          <w:sz w:val="28"/>
+          <w:szCs w:val="28"/>
+        </w:rPr>
+      </w:pPr>
+      <w:r>
+        <w:rPr>
+          <w:rFonts w:eastAsia="Times New Roman"/>
+          <w:b/>
+          <w:bCs/>
+          <w:sz w:val="28"/>
+          <w:szCs w:val="28"/>
+        </w:rPr>
+        <w:t xml:space="preserve">git </w:t>
+      </w:r>
+      <w:r>
+        <w:rPr>
+          <w:rFonts w:eastAsia="Times New Roman"/>
+          <w:b/>
+          <w:bCs/>
+          <w:sz w:val="28"/>
+          <w:szCs w:val="28"/>
+        </w:rPr>
+        <w:t xml:space="preserve">log - </w:t>
+      </w:r>
+      <w:r>
+        <w:rPr>
+          <w:rFonts w:eastAsia="Times New Roman"/>
+          <w:sz w:val="28"/>
+          <w:szCs w:val="28"/>
+        </w:rPr>
+        <w:t>Verifica todos os commit's feitos até o momento detalhadamente</w:t>
+      </w:r>
+    </w:p>
+    <w:p>
+      <w:pPr>
+        <w:numPr>
+          <w:ilvl w:val="0"/>
+          <w:numId w:val="26"/>
+        </w:numPr>
+        <w:textAlignment w:val="center"/>
+        <w:rPr>
+          <w:rFonts w:eastAsia="Times New Roman"/>
+          <w:sz w:val="28"/>
+          <w:szCs w:val="28"/>
+        </w:rPr>
+      </w:pPr>
+      <w:r>
+        <w:rPr>
+          <w:rFonts w:eastAsia="Times New Roman"/>
+          <w:b/>
+          <w:bCs/>
+          <w:sz w:val="28"/>
+          <w:szCs w:val="28"/>
+        </w:rPr>
+        <w:t>git log --oneline</w:t>
+      </w:r>
+      <w:r>
+        <w:rPr>
+          <w:rFonts w:eastAsia="Times New Roman"/>
+          <w:sz w:val="28"/>
+          <w:szCs w:val="28"/>
+        </w:rPr>
+        <w:t xml:space="preserve"> - Mostra todos os commits em uma linha só</w:t>
+      </w:r>
+    </w:p>
+    <w:p>
+      <w:pPr>
+        <w:pStyle w:val="NormalWeb"/>
+        <w:spacing w:before="0" w:beforeAutospacing="0" w:after="0" w:afterAutospacing="0"/>
+        <w:rPr>
+          <w:sz w:val="28"/>
+          <w:szCs w:val="28"/>
+        </w:rPr>
+      </w:pPr>
+      <w:r>
+        <w:rPr>
+          <w:sz w:val="28"/>
+          <w:szCs w:val="28"/>
+        </w:rPr>
+        <w:t> </w:t>
+      </w:r>
+    </w:p>
+    <w:p>
+      <w:pPr>
+        <w:numPr>
+          <w:ilvl w:val="0"/>
+          <w:numId w:val="27"/>
+        </w:numPr>
+        <w:textAlignment w:val="center"/>
+        <w:rPr>
+          <w:rFonts w:eastAsia="Times New Roman"/>
+          <w:sz w:val="28"/>
+          <w:szCs w:val="28"/>
+        </w:rPr>
+      </w:pPr>
+      <w:r>
+        <w:rPr>
+          <w:rFonts w:eastAsia="Times New Roman"/>
+          <w:b/>
+          <w:bCs/>
+          <w:sz w:val="28"/>
+          <w:szCs w:val="28"/>
+        </w:rPr>
+        <w:t>git revert HEAD</w:t>
+      </w:r>
+      <w:r>
+        <w:rPr>
+          <w:rFonts w:eastAsia="Times New Roman"/>
+          <w:sz w:val="28"/>
+          <w:szCs w:val="28"/>
+        </w:rPr>
+        <w:t xml:space="preserve"> - Reverte o último commit feito</w:t>
+      </w:r>
+    </w:p>
+    <w:p>
+      <w:pPr>
+        <w:pStyle w:val="NormalWeb"/>
+        <w:spacing w:before="0" w:beforeAutospacing="0" w:after="0" w:afterAutospacing="0"/>
+        <w:ind w:left="540"/>
+        <w:rPr>
+          <w:sz w:val="28"/>
+          <w:szCs w:val="28"/>
+        </w:rPr>
+      </w:pPr>
+      <w:r>
+        <w:rPr>
+          <w:sz w:val="28"/>
+          <w:szCs w:val="28"/>
+        </w:rPr>
+        <w:t> </w:t>
+      </w:r>
+    </w:p>
+    <w:p>
+      <w:pPr>
+        <w:pStyle w:val="NormalWeb"/>
+        <w:spacing w:before="0" w:beforeAutospacing="0" w:after="0" w:afterAutospacing="0"/>
+        <w:rPr>
+          <w:sz w:val="28"/>
+          <w:szCs w:val="28"/>
+        </w:rPr>
+      </w:pPr>
+      <w:r>
+        <w:rPr>
+          <w:sz w:val="28"/>
+          <w:szCs w:val="28"/>
+        </w:rPr>
+        <w:t> </w:t>
+      </w:r>
+    </w:p>
+    <w:p>
+      <w:pPr>
+        <w:pStyle w:val="NormalWeb"/>
+        <w:spacing w:before="0" w:beforeAutospacing="0" w:after="0" w:afterAutospacing="0"/>
+        <w:rPr>
+          <w:sz w:val="28"/>
+          <w:szCs w:val="28"/>
+        </w:rPr>
+      </w:pPr>
+      <w:r>
+        <w:rPr>
+          <w:sz w:val="28"/>
+          <w:szCs w:val="28"/>
+        </w:rPr>
+        <w:t> </w:t>
+      </w:r>
+    </w:p>
+    <w:p>
+      <w:pPr>
+        <w:pStyle w:val="NormalWeb"/>
+        <w:spacing w:before="0" w:beforeAutospacing="0" w:after="0" w:afterAutospacing="0"/>
+        <w:rPr>
+          <w:sz w:val="28"/>
+          <w:szCs w:val="28"/>
+        </w:rPr>
+      </w:pPr>
+      <w:r>
+        <w:rPr>
+          <w:sz w:val="28"/>
+          <w:szCs w:val="28"/>
+        </w:rPr>
+        <w:t> </w:t>
+      </w:r>
+    </w:p>
+    <w:p>
+      <w:pPr>
+        <w:pStyle w:val="NormalWeb"/>
+        <w:spacing w:before="0" w:beforeAutospacing="0" w:after="0" w:afterAutospacing="0"/>
+        <w:rPr>
+          <w:sz w:val="40"/>
+          <w:szCs w:val="40"/>
+        </w:rPr>
+      </w:pPr>
+      <w:r>
+        <w:rPr>
+          <w:b/>
+          <w:bCs/>
+          <w:sz w:val="40"/>
+          <w:szCs w:val="40"/>
+        </w:rPr>
+        <w:t>Casos específicos</w:t>
+      </w:r>
+    </w:p>
+    <w:p>
+      <w:pPr>
+        <w:pStyle w:val="NormalWeb"/>
+        <w:spacing w:before="0" w:beforeAutospacing="0" w:after="0" w:afterAutospacing="0"/>
+        <w:rPr>
+          <w:rFonts w:ascii="Calibri" w:hAnsi="Calibri" w:cs="Calibri"/>
+          <w:color w:val="767676"/>
+          <w:sz w:val="20"/>
+          <w:szCs w:val="20"/>
+        </w:rPr>
+      </w:pPr>
+      <w:r>
+        <w:rPr>
+          <w:rFonts w:ascii="Calibri" w:hAnsi="Calibri" w:cs="Calibri"/>
+          <w:color w:val="767676"/>
+          <w:sz w:val="20"/>
+          <w:szCs w:val="20"/>
+        </w:rPr>
+        <w:t>ter</w:t>
+      </w:r>
+      <w:r>
+        <w:rPr>
+          <w:rFonts w:ascii="Calibri" w:hAnsi="Calibri" w:cs="Calibri"/>
+          <w:color w:val="767676"/>
+          <w:sz w:val="20"/>
+          <w:szCs w:val="20"/>
+          <w:lang w:val="pt-AO"/>
+        </w:rPr>
+        <w:t>ç</w:t>
+      </w:r>
+      <w:r>
+        <w:rPr>
+          <w:rFonts w:ascii="Calibri" w:hAnsi="Calibri" w:cs="Calibri"/>
+          <w:color w:val="767676"/>
+          <w:sz w:val="20"/>
+          <w:szCs w:val="20"/>
+        </w:rPr>
+        <w:t>a-feira, 20 de junho de 2023</w:t>
+      </w:r>
+    </w:p>
+    <w:p>
+      <w:pPr>
+        <w:pStyle w:val="NormalWeb"/>
+        <w:spacing w:before="0" w:beforeAutospacing="0" w:after="0" w:afterAutospacing="0"/>
+        <w:rPr>
+          <w:rFonts w:ascii="Calibri" w:hAnsi="Calibri" w:cs="Calibri"/>
+          <w:color w:val="767676"/>
+          <w:sz w:val="20"/>
+          <w:szCs w:val="20"/>
+        </w:rPr>
+      </w:pPr>
+      <w:r>
+        <w:rPr>
+          <w:rFonts w:ascii="Calibri" w:hAnsi="Calibri" w:cs="Calibri"/>
+          <w:color w:val="767676"/>
+          <w:sz w:val="20"/>
+          <w:szCs w:val="20"/>
+        </w:rPr>
+        <w:t>18:20</w:t>
+      </w:r>
+    </w:p>
+    <w:p>
+      <w:pPr>
+        <w:pStyle w:val="NormalWeb"/>
+        <w:spacing w:before="0" w:beforeAutospacing="0" w:after="0" w:afterAutospacing="0"/>
+        <w:rPr>
+          <w:sz w:val="28"/>
+          <w:szCs w:val="28"/>
+        </w:rPr>
+      </w:pPr>
+      <w:r>
+        <w:rPr>
+          <w:sz w:val="28"/>
+          <w:szCs w:val="28"/>
+        </w:rPr>
+        <w:t> </w:t>
+      </w:r>
+    </w:p>
+    <w:p>
+      <w:pPr>
+        <w:pStyle w:val="NormalWeb"/>
+        <w:spacing w:before="0" w:beforeAutospacing="0" w:after="0" w:afterAutospacing="0"/>
+        <w:rPr>
+          <w:sz w:val="28"/>
+          <w:szCs w:val="28"/>
+        </w:rPr>
+      </w:pPr>
+      <w:r>
+        <w:rPr>
+          <w:b/>
+          <w:bCs/>
+          <w:sz w:val="28"/>
+          <w:szCs w:val="28"/>
+        </w:rPr>
+        <w:t>Caso o arquivo contenha espaços no nome como excluir?</w:t>
+      </w:r>
+    </w:p>
+    <w:p>
+      <w:pPr>
+        <w:pStyle w:val="NormalWeb"/>
+        <w:spacing w:before="0" w:beforeAutospacing="0" w:after="0" w:afterAutospacing="0"/>
+        <w:rPr>
+          <w:sz w:val="28"/>
+          <w:szCs w:val="28"/>
+        </w:rPr>
+      </w:pPr>
+      <w:r>
+        <w:rPr>
+          <w:sz w:val="28"/>
+          <w:szCs w:val="28"/>
+        </w:rPr>
+        <w:t> </w:t>
+      </w:r>
+    </w:p>
+    <w:p>
+      <w:pPr>
+        <w:pStyle w:val="NormalWeb"/>
+        <w:spacing w:before="0" w:beforeAutospacing="0" w:after="0" w:afterAutospacing="0"/>
+        <w:rPr>
+          <w:sz w:val="28"/>
+          <w:szCs w:val="28"/>
+        </w:rPr>
+      </w:pPr>
+      <w:r>
+        <w:rPr>
+          <w:noProof/>
+          <w:sz w:val="28"/>
+          <w:szCs w:val="28"/>
+        </w:rPr>
+        <w:drawing>
+          <wp:inline distT="0" distB="0" distL="0" distR="0">
+            <wp:extent cx="4619625" cy="1057275"/>
+            <wp:effectExtent l="0" t="0" r="9525" b="9525"/>
+            <wp:docPr id="18" name="Imagem 18"/>
+            <wp:cNvGraphicFramePr>
+              <a:graphicFrameLocks xmlns:a="http://schemas.openxmlformats.org/drawingml/2006/main" noChangeAspect="1"/>
+            </wp:cNvGraphicFramePr>
+            <a:graphic xmlns:a="http://schemas.openxmlformats.org/drawingml/2006/main">
+              <a:graphicData uri="http://schemas.openxmlformats.org/drawingml/2006/picture">
+                <pic:pic xmlns:pic="http://schemas.openxmlformats.org/drawingml/2006/picture">
+                  <pic:nvPicPr>
+                    <pic:cNvPr id="0" name="Picture 18"/>
+                    <pic:cNvPicPr>
+                      <a:picLocks noChangeAspect="1" noChangeArrowheads="1"/>
+                    </pic:cNvPicPr>
+                  </pic:nvPicPr>
+                  <pic:blipFill>
+                    <a:blip r:embed="rId22">
+                      <a:extLst>
+                        <a:ext uri="{28A0092B-C50C-407E-A947-70E740481C1C}">
+                          <a14:useLocalDpi xmlns:a14="http://schemas.microsoft.com/office/drawing/2010/main" val="0"/>
+                        </a:ext>
+                      </a:extLst>
+                    </a:blip>
+                    <a:srcRect/>
+                    <a:stretch>
+                      <a:fillRect/>
+                    </a:stretch>
+                  </pic:blipFill>
+                  <pic:spPr bwMode="auto">
+                    <a:xfrm>
+                      <a:off x="0" y="0"/>
                       <a:ext cx="4619625" cy="1057275"/>
                     </a:xfrm>
                     <a:prstGeom prst="rect">
@@ -6443,6 +7188,453 @@
         <w:t xml:space="preserve">deve-se usar \ + espaço para representar o espaço </w:t>
       </w:r>
     </w:p>
+    <w:p>
+      <w:pPr>
+        <w:pStyle w:val="NormalWeb"/>
+        <w:spacing w:before="0" w:beforeAutospacing="0" w:after="0" w:afterAutospacing="0"/>
+        <w:rPr>
+          <w:sz w:val="28"/>
+          <w:szCs w:val="28"/>
+        </w:rPr>
+      </w:pPr>
+      <w:r>
+        <w:rPr>
+          <w:sz w:val="28"/>
+          <w:szCs w:val="28"/>
+        </w:rPr>
+        <w:t> </w:t>
+      </w:r>
+    </w:p>
+    <w:p>
+      <w:pPr>
+        <w:pStyle w:val="NormalWeb"/>
+        <w:spacing w:before="0" w:beforeAutospacing="0" w:after="0" w:afterAutospacing="0"/>
+        <w:rPr>
+          <w:sz w:val="28"/>
+          <w:szCs w:val="28"/>
+        </w:rPr>
+      </w:pPr>
+      <w:r>
+        <w:rPr>
+          <w:b/>
+          <w:bCs/>
+          <w:sz w:val="28"/>
+          <w:szCs w:val="28"/>
+        </w:rPr>
+        <w:t>Movendo um arquivo</w:t>
+      </w:r>
+    </w:p>
+    <w:p>
+      <w:pPr>
+        <w:pStyle w:val="NormalWeb"/>
+        <w:spacing w:before="0" w:beforeAutospacing="0" w:after="0" w:afterAutospacing="0"/>
+        <w:rPr>
+          <w:sz w:val="28"/>
+          <w:szCs w:val="28"/>
+        </w:rPr>
+      </w:pPr>
+      <w:r>
+        <w:rPr>
+          <w:sz w:val="28"/>
+          <w:szCs w:val="28"/>
+        </w:rPr>
+        <w:t> </w:t>
+      </w:r>
+    </w:p>
+    <w:p>
+      <w:pPr>
+        <w:pStyle w:val="NormalWeb"/>
+        <w:spacing w:before="0" w:beforeAutospacing="0" w:after="0" w:afterAutospacing="0"/>
+        <w:rPr>
+          <w:sz w:val="28"/>
+          <w:szCs w:val="28"/>
+        </w:rPr>
+      </w:pPr>
+      <w:r>
+        <w:rPr>
+          <w:noProof/>
+          <w:sz w:val="28"/>
+          <w:szCs w:val="28"/>
+        </w:rPr>
+        <w:drawing>
+          <wp:inline distT="0" distB="0" distL="0" distR="0">
+            <wp:extent cx="4162425" cy="1628775"/>
+            <wp:effectExtent l="0" t="0" r="9525" b="9525"/>
+            <wp:docPr id="19" name="Imagem 19"/>
+            <wp:cNvGraphicFramePr>
+              <a:graphicFrameLocks xmlns:a="http://schemas.openxmlformats.org/drawingml/2006/main" noChangeAspect="1"/>
+            </wp:cNvGraphicFramePr>
+            <a:graphic xmlns:a="http://schemas.openxmlformats.org/drawingml/2006/main">
+              <a:graphicData uri="http://schemas.openxmlformats.org/drawingml/2006/picture">
+                <pic:pic xmlns:pic="http://schemas.openxmlformats.org/drawingml/2006/picture">
+                  <pic:nvPicPr>
+                    <pic:cNvPr id="0" name="Picture 19"/>
+                    <pic:cNvPicPr>
+                      <a:picLocks noChangeAspect="1" noChangeArrowheads="1"/>
+                    </pic:cNvPicPr>
+                  </pic:nvPicPr>
+                  <pic:blipFill>
+                    <a:blip r:embed="rId18">
+                      <a:extLst>
+                        <a:ext uri="{28A0092B-C50C-407E-A947-70E740481C1C}">
+                          <a14:useLocalDpi xmlns:a14="http://schemas.microsoft.com/office/drawing/2010/main" val="0"/>
+                        </a:ext>
+                      </a:extLst>
+                    </a:blip>
+                    <a:srcRect/>
+                    <a:stretch>
+                      <a:fillRect/>
+                    </a:stretch>
+                  </pic:blipFill>
+                  <pic:spPr bwMode="auto">
+                    <a:xfrm>
+                      <a:off x="0" y="0"/>
+                      <a:ext cx="4162425" cy="1628775"/>
+                    </a:xfrm>
+                    <a:prstGeom prst="rect">
+                      <a:avLst/>
+                    </a:prstGeom>
+                    <a:noFill/>
+                    <a:ln>
+                      <a:noFill/>
+                    </a:ln>
+                  </pic:spPr>
+                </pic:pic>
+              </a:graphicData>
+            </a:graphic>
+          </wp:inline>
+        </w:drawing>
+      </w:r>
+    </w:p>
+    <w:p>
+      <w:pPr>
+        <w:pStyle w:val="NormalWeb"/>
+        <w:spacing w:before="0" w:beforeAutospacing="0" w:after="0" w:afterAutospacing="0"/>
+        <w:rPr>
+          <w:sz w:val="28"/>
+          <w:szCs w:val="28"/>
+        </w:rPr>
+      </w:pPr>
+      <w:r>
+        <w:rPr>
+          <w:sz w:val="28"/>
+          <w:szCs w:val="28"/>
+        </w:rPr>
+        <w:t> </w:t>
+      </w:r>
+    </w:p>
+    <w:p>
+      <w:pPr>
+        <w:pStyle w:val="NormalWeb"/>
+        <w:spacing w:before="0" w:beforeAutospacing="0" w:after="0" w:afterAutospacing="0"/>
+        <w:rPr>
+          <w:sz w:val="28"/>
+          <w:szCs w:val="28"/>
+        </w:rPr>
+      </w:pPr>
+      <w:r>
+        <w:rPr>
+          <w:b/>
+          <w:bCs/>
+          <w:sz w:val="28"/>
+          <w:szCs w:val="28"/>
+        </w:rPr>
+        <w:t>OBS:</w:t>
+      </w:r>
+      <w:r>
+        <w:rPr>
+          <w:sz w:val="28"/>
+          <w:szCs w:val="28"/>
+        </w:rPr>
+        <w:t xml:space="preserve"> </w:t>
+      </w:r>
+      <w:r>
+        <w:rPr>
+          <w:sz w:val="28"/>
+          <w:szCs w:val="28"/>
+        </w:rPr>
+        <w:t>Caso o arquivo seja novo, devemos primeiro add para o monitoramento do git para depois renomear ou alterar sua pasta.</w:t>
+      </w:r>
+    </w:p>
+    <w:p>
+      <w:pPr>
+        <w:pStyle w:val="NormalWeb"/>
+        <w:spacing w:before="0" w:beforeAutospacing="0" w:after="0" w:afterAutospacing="0"/>
+        <w:rPr>
+          <w:sz w:val="28"/>
+          <w:szCs w:val="28"/>
+        </w:rPr>
+      </w:pPr>
+      <w:r>
+        <w:rPr>
+          <w:sz w:val="28"/>
+          <w:szCs w:val="28"/>
+        </w:rPr>
+        <w:t> </w:t>
+      </w:r>
+    </w:p>
+    <w:p>
+      <w:pPr>
+        <w:pStyle w:val="NormalWeb"/>
+        <w:spacing w:before="0" w:beforeAutospacing="0" w:after="0" w:afterAutospacing="0"/>
+        <w:rPr>
+          <w:sz w:val="28"/>
+          <w:szCs w:val="28"/>
+        </w:rPr>
+      </w:pPr>
+      <w:r>
+        <w:rPr>
+          <w:sz w:val="28"/>
+          <w:szCs w:val="28"/>
+        </w:rPr>
+        <w:t> </w:t>
+      </w:r>
+    </w:p>
+    <w:p>
+      <w:pPr>
+        <w:pStyle w:val="NormalWeb"/>
+        <w:spacing w:before="0" w:beforeAutospacing="0" w:after="0" w:afterAutospacing="0"/>
+        <w:rPr>
+          <w:sz w:val="28"/>
+          <w:szCs w:val="28"/>
+        </w:rPr>
+      </w:pPr>
+      <w:r>
+        <w:rPr>
+          <w:b/>
+          <w:bCs/>
+          <w:sz w:val="28"/>
+          <w:szCs w:val="28"/>
+        </w:rPr>
+        <w:t>Modificando arquivos</w:t>
+      </w:r>
+    </w:p>
+    <w:p>
+      <w:pPr>
+        <w:pStyle w:val="NormalWeb"/>
+        <w:spacing w:before="0" w:beforeAutospacing="0" w:after="0" w:afterAutospacing="0"/>
+        <w:rPr>
+          <w:sz w:val="28"/>
+          <w:szCs w:val="28"/>
+        </w:rPr>
+      </w:pPr>
+      <w:r>
+        <w:rPr>
+          <w:sz w:val="28"/>
+          <w:szCs w:val="28"/>
+        </w:rPr>
+        <w:t> </w:t>
+      </w:r>
+    </w:p>
+    <w:p>
+      <w:pPr>
+        <w:pStyle w:val="NormalWeb"/>
+        <w:spacing w:before="0" w:beforeAutospacing="0" w:after="0" w:afterAutospacing="0"/>
+        <w:rPr>
+          <w:sz w:val="28"/>
+          <w:szCs w:val="28"/>
+        </w:rPr>
+      </w:pPr>
+      <w:r>
+        <w:rPr>
+          <w:noProof/>
+          <w:sz w:val="28"/>
+          <w:szCs w:val="28"/>
+        </w:rPr>
+        <w:drawing>
+          <wp:inline distT="0" distB="0" distL="0" distR="0">
+            <wp:extent cx="4657725" cy="2571750"/>
+            <wp:effectExtent l="0" t="0" r="9525" b="0"/>
+            <wp:docPr id="20" name="Imagem 20"/>
+            <wp:cNvGraphicFramePr>
+              <a:graphicFrameLocks xmlns:a="http://schemas.openxmlformats.org/drawingml/2006/main" noChangeAspect="1"/>
+            </wp:cNvGraphicFramePr>
+            <a:graphic xmlns:a="http://schemas.openxmlformats.org/drawingml/2006/main">
+              <a:graphicData uri="http://schemas.openxmlformats.org/drawingml/2006/picture">
+                <pic:pic xmlns:pic="http://schemas.openxmlformats.org/drawingml/2006/picture">
+                  <pic:nvPicPr>
+                    <pic:cNvPr id="0" name="Picture 20"/>
+                    <pic:cNvPicPr>
+                      <a:picLocks noChangeAspect="1" noChangeArrowheads="1"/>
+                    </pic:cNvPicPr>
+                  </pic:nvPicPr>
+                  <pic:blipFill>
+                    <a:blip r:embed="rId23">
+                      <a:extLst>
+                        <a:ext uri="{28A0092B-C50C-407E-A947-70E740481C1C}">
+                          <a14:useLocalDpi xmlns:a14="http://schemas.microsoft.com/office/drawing/2010/main" val="0"/>
+                        </a:ext>
+                      </a:extLst>
+                    </a:blip>
+                    <a:srcRect/>
+                    <a:stretch>
+                      <a:fillRect/>
+                    </a:stretch>
+                  </pic:blipFill>
+                  <pic:spPr bwMode="auto">
+                    <a:xfrm>
+                      <a:off x="0" y="0"/>
+                      <a:ext cx="4657725" cy="2571750"/>
+                    </a:xfrm>
+                    <a:prstGeom prst="rect">
+                      <a:avLst/>
+                    </a:prstGeom>
+                    <a:noFill/>
+                    <a:ln>
+                      <a:noFill/>
+                    </a:ln>
+                  </pic:spPr>
+                </pic:pic>
+              </a:graphicData>
+            </a:graphic>
+          </wp:inline>
+        </w:drawing>
+      </w:r>
+    </w:p>
+    <w:p>
+      <w:pPr>
+        <w:pStyle w:val="NormalWeb"/>
+        <w:spacing w:before="0" w:beforeAutospacing="0" w:after="0" w:afterAutospacing="0"/>
+        <w:rPr>
+          <w:sz w:val="28"/>
+          <w:szCs w:val="28"/>
+        </w:rPr>
+      </w:pPr>
+      <w:r>
+        <w:rPr>
+          <w:sz w:val="28"/>
+          <w:szCs w:val="28"/>
+        </w:rPr>
+        <w:t> </w:t>
+      </w:r>
+    </w:p>
+    <w:p>
+      <w:pPr>
+        <w:pStyle w:val="NormalWeb"/>
+        <w:spacing w:before="0" w:beforeAutospacing="0" w:after="0" w:afterAutospacing="0"/>
+        <w:rPr>
+          <w:sz w:val="28"/>
+          <w:szCs w:val="28"/>
+        </w:rPr>
+      </w:pPr>
+      <w:r>
+        <w:rPr>
+          <w:sz w:val="28"/>
+          <w:szCs w:val="28"/>
+        </w:rPr>
+        <w:t>Podemos observar no exemplo a seguir, quando modificamos um arquivo já existente, não precisamos mais usar o git add, podemos apenas usar o gi</w:t>
+      </w:r>
+      <w:r>
+        <w:rPr>
+          <w:sz w:val="28"/>
+          <w:szCs w:val="28"/>
+        </w:rPr>
+        <w:t>t commit -a -m "Mensagem" para poder enviar o conteúdo para o repositório.</w:t>
+      </w:r>
+    </w:p>
+    <w:p>
+      <w:pPr>
+        <w:pStyle w:val="NormalWeb"/>
+        <w:spacing w:before="0" w:beforeAutospacing="0" w:after="0" w:afterAutospacing="0"/>
+        <w:rPr>
+          <w:sz w:val="28"/>
+          <w:szCs w:val="28"/>
+        </w:rPr>
+      </w:pPr>
+      <w:r>
+        <w:rPr>
+          <w:sz w:val="28"/>
+          <w:szCs w:val="28"/>
+        </w:rPr>
+        <w:t> </w:t>
+      </w:r>
+    </w:p>
+    <w:p>
+      <w:pPr>
+        <w:pStyle w:val="NormalWeb"/>
+        <w:spacing w:before="0" w:beforeAutospacing="0" w:after="0" w:afterAutospacing="0"/>
+        <w:rPr>
+          <w:sz w:val="28"/>
+          <w:szCs w:val="28"/>
+        </w:rPr>
+      </w:pPr>
+      <w:r>
+        <w:rPr>
+          <w:sz w:val="28"/>
+          <w:szCs w:val="28"/>
+        </w:rPr>
+        <w:t> </w:t>
+      </w:r>
+    </w:p>
+    <w:p>
+      <w:pPr>
+        <w:pStyle w:val="NormalWeb"/>
+        <w:spacing w:before="0" w:beforeAutospacing="0" w:after="0" w:afterAutospacing="0"/>
+        <w:ind w:left="540"/>
+        <w:rPr>
+          <w:sz w:val="28"/>
+          <w:szCs w:val="28"/>
+        </w:rPr>
+      </w:pPr>
+      <w:r>
+        <w:rPr>
+          <w:sz w:val="28"/>
+          <w:szCs w:val="28"/>
+        </w:rPr>
+        <w:t> </w:t>
+      </w:r>
+    </w:p>
+    <w:p>
+      <w:pPr>
+        <w:pStyle w:val="NormalWeb"/>
+        <w:spacing w:before="0" w:beforeAutospacing="0" w:after="0" w:afterAutospacing="0"/>
+        <w:rPr>
+          <w:sz w:val="28"/>
+          <w:szCs w:val="28"/>
+        </w:rPr>
+      </w:pPr>
+      <w:r>
+        <w:rPr>
+          <w:sz w:val="28"/>
+          <w:szCs w:val="28"/>
+        </w:rPr>
+        <w:t> </w:t>
+      </w:r>
+    </w:p>
+    <w:p>
+      <w:pPr>
+        <w:pStyle w:val="NormalWeb"/>
+        <w:spacing w:before="0" w:beforeAutospacing="0" w:after="0" w:afterAutospacing="0"/>
+        <w:rPr>
+          <w:sz w:val="28"/>
+          <w:szCs w:val="28"/>
+        </w:rPr>
+      </w:pPr>
+      <w:r>
+        <w:rPr>
+          <w:sz w:val="28"/>
+          <w:szCs w:val="28"/>
+        </w:rPr>
+        <w:t> </w:t>
+      </w:r>
+    </w:p>
+    <w:p>
+      <w:pPr>
+        <w:pStyle w:val="NormalWeb"/>
+        <w:spacing w:before="0" w:beforeAutospacing="0" w:after="0" w:afterAutospacing="0"/>
+        <w:rPr>
+          <w:sz w:val="28"/>
+          <w:szCs w:val="28"/>
+        </w:rPr>
+      </w:pPr>
+      <w:r>
+        <w:rPr>
+          <w:sz w:val="28"/>
+          <w:szCs w:val="28"/>
+        </w:rPr>
+        <w:t> </w:t>
+      </w:r>
+    </w:p>
     <w:sectPr>
       <w:pgSz w:w="11906" w:h="16838"/>
       <w:pgMar w:top="1417" w:right="1701" w:bottom="1417" w:left="1701" w:header="708" w:footer="708" w:gutter="0"/>
@@ -6456,9 +7648,9 @@
 <file path=word/numbering.xml><?xml version="1.0" encoding="utf-8"?>
 <w:numbering xmlns:wpc="http://schemas.microsoft.com/office/word/2010/wordprocessingCanvas" xmlns:cx="http://schemas.microsoft.com/office/drawing/2014/chartex" xmlns:cx1="http://schemas.microsoft.com/office/drawing/2015/9/8/chartex" xmlns:cx2="http://schemas.microsoft.com/office/drawing/2015/10/21/chartex" xmlns:cx3="http://schemas.microsoft.com/office/drawing/2016/5/9/chartex" xmlns:cx4="http://schemas.microsoft.com/office/drawing/2016/5/10/chartex" xmlns:cx5="http://schemas.microsoft.com/office/drawing/2016/5/11/chartex" xmlns:cx6="http://schemas.microsoft.com/office/drawing/2016/5/12/chartex" xmlns:cx7="http://schemas.microsoft.com/office/drawing/2016/5/13/chartex" xmlns:cx8="http://schemas.microsoft.com/office/drawing/2016/5/14/chartex" xmlns:mc="http://schemas.openxmlformats.org/markup-compatibility/2006" xmlns:aink="http://schemas.microsoft.com/office/drawing/2016/ink" xmlns:am3d="http://schemas.microsoft.com/office/drawing/2017/model3d" xmlns:o="urn:schemas-microsoft-com:office:office" xmlns:oel="http://schemas.microsoft.com/office/2019/extlst" xmlns:r="http://schemas.openxmlformats.org/officeDocument/2006/relationships" xmlns:m="http://schemas.openxmlformats.org/officeDocument/2006/math" xmlns:v="urn:schemas-microsoft-com:vml" xmlns:wp14="http://schemas.microsoft.com/office/word/2010/wordprocessingDrawing" xmlns:wp="http://schemas.openxmlformats.org/drawingml/2006/wordprocessingDrawing" xmlns:w10="urn:schemas-microsoft-com:office:word" xmlns:w="http://schemas.openxmlformats.org/wordprocessingml/2006/main" xmlns:w14="http://schemas.microsoft.com/office/word/2010/wordml" xmlns:w15="http://schemas.microsoft.com/office/word/2012/wordml" xmlns:w16cex="http://schemas.microsoft.com/office/word/2018/wordml/cex" xmlns:w16cid="http://schemas.microsoft.com/office/word/2016/wordml/cid" xmlns:w16="http://schemas.microsoft.com/office/word/2018/wordml" xmlns:w16sdtdh="http://schemas.microsoft.com/office/word/2020/wordml/sdtdatahash" xmlns:w16se="http://schemas.microsoft.com/office/word/2015/wordml/symex" xmlns:wpg="http://schemas.microsoft.com/office/word/2010/wordprocessingGroup" xmlns:wpi="http://schemas.microsoft.com/office/word/2010/wordprocessingInk" xmlns:wne="http://schemas.microsoft.com/office/word/2006/wordml" xmlns:wps="http://schemas.microsoft.com/office/word/2010/wordprocessingShape" mc:Ignorable="w14 w15 w16se w16cid w16 w16cex w16sdtdh wp14">
   <w:abstractNum w:abstractNumId="0" w15:restartNumberingAfterBreak="0">
-    <w:nsid w:val="03503D46"/>
+    <w:nsid w:val="023F49CD"/>
     <w:multiLevelType w:val="multilevel"/>
-    <w:tmpl w:val="A8320C38"/>
+    <w:tmpl w:val="02223110"/>
     <w:lvl w:ilvl="0">
       <w:start w:val="1"/>
       <w:numFmt w:val="bullet"/>
@@ -6605,9 +7797,9 @@
     </w:lvl>
   </w:abstractNum>
   <w:abstractNum w:abstractNumId="1" w15:restartNumberingAfterBreak="0">
-    <w:nsid w:val="067C6BB2"/>
+    <w:nsid w:val="17973DFA"/>
     <w:multiLevelType w:val="multilevel"/>
-    <w:tmpl w:val="D8A01E82"/>
+    <w:tmpl w:val="BF6AD5C6"/>
     <w:lvl w:ilvl="0">
       <w:start w:val="1"/>
       <w:numFmt w:val="bullet"/>
@@ -6754,9 +7946,9 @@
     </w:lvl>
   </w:abstractNum>
   <w:abstractNum w:abstractNumId="2" w15:restartNumberingAfterBreak="0">
-    <w:nsid w:val="11226FF5"/>
+    <w:nsid w:val="1BC174C3"/>
     <w:multiLevelType w:val="multilevel"/>
-    <w:tmpl w:val="A0124362"/>
+    <w:tmpl w:val="742EAB38"/>
     <w:lvl w:ilvl="0">
       <w:start w:val="1"/>
       <w:numFmt w:val="bullet"/>
@@ -6903,9 +8095,9 @@
     </w:lvl>
   </w:abstractNum>
   <w:abstractNum w:abstractNumId="3" w15:restartNumberingAfterBreak="0">
-    <w:nsid w:val="13E1431B"/>
+    <w:nsid w:val="1DE91B70"/>
     <w:multiLevelType w:val="multilevel"/>
-    <w:tmpl w:val="2CC2622C"/>
+    <w:tmpl w:val="8EB437B2"/>
     <w:lvl w:ilvl="0">
       <w:start w:val="1"/>
       <w:numFmt w:val="bullet"/>
@@ -7052,9 +8244,9 @@
     </w:lvl>
   </w:abstractNum>
   <w:abstractNum w:abstractNumId="4" w15:restartNumberingAfterBreak="0">
-    <w:nsid w:val="16E21131"/>
+    <w:nsid w:val="1E920C8F"/>
     <w:multiLevelType w:val="multilevel"/>
-    <w:tmpl w:val="600294CA"/>
+    <w:tmpl w:val="18C48C32"/>
     <w:lvl w:ilvl="0">
       <w:start w:val="1"/>
       <w:numFmt w:val="bullet"/>
@@ -7071,7 +8263,7 @@
         <w:sz w:val="20"/>
       </w:rPr>
     </w:lvl>
-    <w:lvl w:ilvl="1">
+    <w:lvl w:ilvl="1" w:tentative="1">
       <w:start w:val="1"/>
       <w:numFmt w:val="bullet"/>
       <w:lvlText w:val=""/>
@@ -7090,7 +8282,7 @@
     <w:lvl w:ilvl="2" w:tentative="1">
       <w:start w:val="1"/>
       <w:numFmt w:val="bullet"/>
-      <w:lvlText w:val=""/>
+      <w:lvlText w:val=""/>
       <w:lvlJc w:val="left"/>
       <w:pPr>
         <w:tabs>
@@ -7099,14 +8291,14 @@
         <w:ind w:left="2160" w:hanging="360"/>
       </w:pPr>
       <w:rPr>
-        <w:rFonts w:ascii="Wingdings" w:hAnsi="Wingdings" w:hint="default"/>
+        <w:rFonts w:ascii="Symbol" w:hAnsi="Symbol" w:hint="default"/>
         <w:sz w:val="20"/>
       </w:rPr>
     </w:lvl>
     <w:lvl w:ilvl="3" w:tentative="1">
       <w:start w:val="1"/>
       <w:numFmt w:val="bullet"/>
-      <w:lvlText w:val=""/>
+      <w:lvlText w:val=""/>
       <w:lvlJc w:val="left"/>
       <w:pPr>
         <w:tabs>
@@ -7115,14 +8307,14 @@
         <w:ind w:left="2880" w:hanging="360"/>
       </w:pPr>
       <w:rPr>
-        <w:rFonts w:ascii="Wingdings" w:hAnsi="Wingdings" w:hint="default"/>
+        <w:rFonts w:ascii="Symbol" w:hAnsi="Symbol" w:hint="default"/>
         <w:sz w:val="20"/>
       </w:rPr>
     </w:lvl>
     <w:lvl w:ilvl="4" w:tentative="1">
       <w:start w:val="1"/>
       <w:numFmt w:val="bullet"/>
-      <w:lvlText w:val=""/>
+      <w:lvlText w:val=""/>
       <w:lvlJc w:val="left"/>
       <w:pPr>
         <w:tabs>
@@ -7131,14 +8323,14 @@
         <w:ind w:left="3600" w:hanging="360"/>
       </w:pPr>
       <w:rPr>
-        <w:rFonts w:ascii="Wingdings" w:hAnsi="Wingdings" w:hint="default"/>
+        <w:rFonts w:ascii="Symbol" w:hAnsi="Symbol" w:hint="default"/>
         <w:sz w:val="20"/>
       </w:rPr>
     </w:lvl>
     <w:lvl w:ilvl="5" w:tentative="1">
       <w:start w:val="1"/>
       <w:numFmt w:val="bullet"/>
-      <w:lvlText w:val=""/>
+      <w:lvlText w:val=""/>
       <w:lvlJc w:val="left"/>
       <w:pPr>
         <w:tabs>
@@ -7147,14 +8339,14 @@
         <w:ind w:left="4320" w:hanging="360"/>
       </w:pPr>
       <w:rPr>
-        <w:rFonts w:ascii="Wingdings" w:hAnsi="Wingdings" w:hint="default"/>
+        <w:rFonts w:ascii="Symbol" w:hAnsi="Symbol" w:hint="default"/>
         <w:sz w:val="20"/>
       </w:rPr>
     </w:lvl>
     <w:lvl w:ilvl="6" w:tentative="1">
       <w:start w:val="1"/>
       <w:numFmt w:val="bullet"/>
-      <w:lvlText w:val=""/>
+      <w:lvlText w:val=""/>
       <w:lvlJc w:val="left"/>
       <w:pPr>
         <w:tabs>
@@ -7163,14 +8355,14 @@
         <w:ind w:left="5040" w:hanging="360"/>
       </w:pPr>
       <w:rPr>
-        <w:rFonts w:ascii="Wingdings" w:hAnsi="Wingdings" w:hint="default"/>
+        <w:rFonts w:ascii="Symbol" w:hAnsi="Symbol" w:hint="default"/>
         <w:sz w:val="20"/>
       </w:rPr>
     </w:lvl>
     <w:lvl w:ilvl="7" w:tentative="1">
       <w:start w:val="1"/>
       <w:numFmt w:val="bullet"/>
-      <w:lvlText w:val=""/>
+      <w:lvlText w:val=""/>
       <w:lvlJc w:val="left"/>
       <w:pPr>
         <w:tabs>
@@ -7179,14 +8371,14 @@
         <w:ind w:left="5760" w:hanging="360"/>
       </w:pPr>
       <w:rPr>
-        <w:rFonts w:ascii="Wingdings" w:hAnsi="Wingdings" w:hint="default"/>
+        <w:rFonts w:ascii="Symbol" w:hAnsi="Symbol" w:hint="default"/>
         <w:sz w:val="20"/>
       </w:rPr>
     </w:lvl>
     <w:lvl w:ilvl="8" w:tentative="1">
       <w:start w:val="1"/>
       <w:numFmt w:val="bullet"/>
-      <w:lvlText w:val=""/>
+      <w:lvlText w:val=""/>
       <w:lvlJc w:val="left"/>
       <w:pPr>
         <w:tabs>
@@ -7195,15 +8387,15 @@
         <w:ind w:left="6480" w:hanging="360"/>
       </w:pPr>
       <w:rPr>
-        <w:rFonts w:ascii="Wingdings" w:hAnsi="Wingdings" w:hint="default"/>
+        <w:rFonts w:ascii="Symbol" w:hAnsi="Symbol" w:hint="default"/>
         <w:sz w:val="20"/>
       </w:rPr>
     </w:lvl>
   </w:abstractNum>
   <w:abstractNum w:abstractNumId="5" w15:restartNumberingAfterBreak="0">
-    <w:nsid w:val="1CA80A4C"/>
+    <w:nsid w:val="1EB708D6"/>
     <w:multiLevelType w:val="multilevel"/>
-    <w:tmpl w:val="5D7CE064"/>
+    <w:tmpl w:val="3F76E7AE"/>
     <w:lvl w:ilvl="0">
       <w:start w:val="1"/>
       <w:numFmt w:val="bullet"/>
@@ -7350,9 +8542,9 @@
     </w:lvl>
   </w:abstractNum>
   <w:abstractNum w:abstractNumId="6" w15:restartNumberingAfterBreak="0">
-    <w:nsid w:val="20336D09"/>
+    <w:nsid w:val="25C23357"/>
     <w:multiLevelType w:val="multilevel"/>
-    <w:tmpl w:val="9A506372"/>
+    <w:tmpl w:val="AA48238E"/>
     <w:lvl w:ilvl="0">
       <w:start w:val="1"/>
       <w:numFmt w:val="bullet"/>
@@ -7499,9 +8691,9 @@
     </w:lvl>
   </w:abstractNum>
   <w:abstractNum w:abstractNumId="7" w15:restartNumberingAfterBreak="0">
-    <w:nsid w:val="234307FB"/>
+    <w:nsid w:val="26293D7B"/>
     <w:multiLevelType w:val="multilevel"/>
-    <w:tmpl w:val="8C7C17FA"/>
+    <w:tmpl w:val="9BC41496"/>
     <w:lvl w:ilvl="0">
       <w:start w:val="1"/>
       <w:numFmt w:val="bullet"/>
@@ -7648,9 +8840,9 @@
     </w:lvl>
   </w:abstractNum>
   <w:abstractNum w:abstractNumId="8" w15:restartNumberingAfterBreak="0">
-    <w:nsid w:val="268D2B53"/>
+    <w:nsid w:val="268A4445"/>
     <w:multiLevelType w:val="multilevel"/>
-    <w:tmpl w:val="72D4C778"/>
+    <w:tmpl w:val="9258E10C"/>
     <w:lvl w:ilvl="0">
       <w:start w:val="1"/>
       <w:numFmt w:val="bullet"/>
@@ -7797,9 +8989,9 @@
     </w:lvl>
   </w:abstractNum>
   <w:abstractNum w:abstractNumId="9" w15:restartNumberingAfterBreak="0">
-    <w:nsid w:val="2A0D7AA1"/>
+    <w:nsid w:val="28307752"/>
     <w:multiLevelType w:val="multilevel"/>
-    <w:tmpl w:val="9E686C7C"/>
+    <w:tmpl w:val="91A02F40"/>
     <w:lvl w:ilvl="0">
       <w:start w:val="1"/>
       <w:numFmt w:val="bullet"/>
@@ -7946,9 +9138,9 @@
     </w:lvl>
   </w:abstractNum>
   <w:abstractNum w:abstractNumId="10" w15:restartNumberingAfterBreak="0">
-    <w:nsid w:val="2E105718"/>
+    <w:nsid w:val="28DB14C1"/>
     <w:multiLevelType w:val="multilevel"/>
-    <w:tmpl w:val="E6C4855C"/>
+    <w:tmpl w:val="E4401F82"/>
     <w:lvl w:ilvl="0">
       <w:start w:val="1"/>
       <w:numFmt w:val="bullet"/>
@@ -8095,9 +9287,9 @@
     </w:lvl>
   </w:abstractNum>
   <w:abstractNum w:abstractNumId="11" w15:restartNumberingAfterBreak="0">
-    <w:nsid w:val="33A8602A"/>
+    <w:nsid w:val="30014AD8"/>
     <w:multiLevelType w:val="multilevel"/>
-    <w:tmpl w:val="FABEF2E2"/>
+    <w:tmpl w:val="E42854D6"/>
     <w:lvl w:ilvl="0">
       <w:start w:val="1"/>
       <w:numFmt w:val="bullet"/>
@@ -8244,9 +9436,9 @@
     </w:lvl>
   </w:abstractNum>
   <w:abstractNum w:abstractNumId="12" w15:restartNumberingAfterBreak="0">
-    <w:nsid w:val="35E0155E"/>
+    <w:nsid w:val="301C65F0"/>
     <w:multiLevelType w:val="multilevel"/>
-    <w:tmpl w:val="C522450C"/>
+    <w:tmpl w:val="D42C409E"/>
     <w:lvl w:ilvl="0">
       <w:start w:val="1"/>
       <w:numFmt w:val="bullet"/>
@@ -8263,7 +9455,7 @@
         <w:sz w:val="20"/>
       </w:rPr>
     </w:lvl>
-    <w:lvl w:ilvl="1" w:tentative="1">
+    <w:lvl w:ilvl="1">
       <w:start w:val="1"/>
       <w:numFmt w:val="bullet"/>
       <w:lvlText w:val=""/>
@@ -8282,7 +9474,7 @@
     <w:lvl w:ilvl="2" w:tentative="1">
       <w:start w:val="1"/>
       <w:numFmt w:val="bullet"/>
-      <w:lvlText w:val=""/>
+      <w:lvlText w:val=""/>
       <w:lvlJc w:val="left"/>
       <w:pPr>
         <w:tabs>
@@ -8291,14 +9483,14 @@
         <w:ind w:left="2160" w:hanging="360"/>
       </w:pPr>
       <w:rPr>
-        <w:rFonts w:ascii="Symbol" w:hAnsi="Symbol" w:hint="default"/>
+        <w:rFonts w:ascii="Wingdings" w:hAnsi="Wingdings" w:hint="default"/>
         <w:sz w:val="20"/>
       </w:rPr>
     </w:lvl>
     <w:lvl w:ilvl="3" w:tentative="1">
       <w:start w:val="1"/>
       <w:numFmt w:val="bullet"/>
-      <w:lvlText w:val=""/>
+      <w:lvlText w:val=""/>
       <w:lvlJc w:val="left"/>
       <w:pPr>
         <w:tabs>
@@ -8307,14 +9499,14 @@
         <w:ind w:left="2880" w:hanging="360"/>
       </w:pPr>
       <w:rPr>
-        <w:rFonts w:ascii="Symbol" w:hAnsi="Symbol" w:hint="default"/>
+        <w:rFonts w:ascii="Wingdings" w:hAnsi="Wingdings" w:hint="default"/>
         <w:sz w:val="20"/>
       </w:rPr>
     </w:lvl>
     <w:lvl w:ilvl="4" w:tentative="1">
       <w:start w:val="1"/>
       <w:numFmt w:val="bullet"/>
-      <w:lvlText w:val=""/>
+      <w:lvlText w:val=""/>
       <w:lvlJc w:val="left"/>
       <w:pPr>
         <w:tabs>
@@ -8323,14 +9515,14 @@
         <w:ind w:left="3600" w:hanging="360"/>
       </w:pPr>
       <w:rPr>
-        <w:rFonts w:ascii="Symbol" w:hAnsi="Symbol" w:hint="default"/>
+        <w:rFonts w:ascii="Wingdings" w:hAnsi="Wingdings" w:hint="default"/>
         <w:sz w:val="20"/>
       </w:rPr>
     </w:lvl>
     <w:lvl w:ilvl="5" w:tentative="1">
       <w:start w:val="1"/>
       <w:numFmt w:val="bullet"/>
-      <w:lvlText w:val=""/>
+      <w:lvlText w:val=""/>
       <w:lvlJc w:val="left"/>
       <w:pPr>
         <w:tabs>
@@ -8339,14 +9531,14 @@
         <w:ind w:left="4320" w:hanging="360"/>
       </w:pPr>
       <w:rPr>
-        <w:rFonts w:ascii="Symbol" w:hAnsi="Symbol" w:hint="default"/>
+        <w:rFonts w:ascii="Wingdings" w:hAnsi="Wingdings" w:hint="default"/>
         <w:sz w:val="20"/>
       </w:rPr>
     </w:lvl>
     <w:lvl w:ilvl="6" w:tentative="1">
       <w:start w:val="1"/>
       <w:numFmt w:val="bullet"/>
-      <w:lvlText w:val=""/>
+      <w:lvlText w:val=""/>
       <w:lvlJc w:val="left"/>
       <w:pPr>
         <w:tabs>
@@ -8355,14 +9547,14 @@
         <w:ind w:left="5040" w:hanging="360"/>
       </w:pPr>
       <w:rPr>
-        <w:rFonts w:ascii="Symbol" w:hAnsi="Symbol" w:hint="default"/>
+        <w:rFonts w:ascii="Wingdings" w:hAnsi="Wingdings" w:hint="default"/>
         <w:sz w:val="20"/>
       </w:rPr>
     </w:lvl>
     <w:lvl w:ilvl="7" w:tentative="1">
       <w:start w:val="1"/>
       <w:numFmt w:val="bullet"/>
-      <w:lvlText w:val=""/>
+      <w:lvlText w:val=""/>
       <w:lvlJc w:val="left"/>
       <w:pPr>
         <w:tabs>
@@ -8371,14 +9563,14 @@
         <w:ind w:left="5760" w:hanging="360"/>
       </w:pPr>
       <w:rPr>
-        <w:rFonts w:ascii="Symbol" w:hAnsi="Symbol" w:hint="default"/>
+        <w:rFonts w:ascii="Wingdings" w:hAnsi="Wingdings" w:hint="default"/>
         <w:sz w:val="20"/>
       </w:rPr>
     </w:lvl>
     <w:lvl w:ilvl="8" w:tentative="1">
       <w:start w:val="1"/>
       <w:numFmt w:val="bullet"/>
-      <w:lvlText w:val=""/>
+      <w:lvlText w:val=""/>
       <w:lvlJc w:val="left"/>
       <w:pPr>
         <w:tabs>
@@ -8387,15 +9579,15 @@
         <w:ind w:left="6480" w:hanging="360"/>
       </w:pPr>
       <w:rPr>
-        <w:rFonts w:ascii="Symbol" w:hAnsi="Symbol" w:hint="default"/>
+        <w:rFonts w:ascii="Wingdings" w:hAnsi="Wingdings" w:hint="default"/>
         <w:sz w:val="20"/>
       </w:rPr>
     </w:lvl>
   </w:abstractNum>
   <w:abstractNum w:abstractNumId="13" w15:restartNumberingAfterBreak="0">
-    <w:nsid w:val="37AB5196"/>
+    <w:nsid w:val="32D73254"/>
     <w:multiLevelType w:val="multilevel"/>
-    <w:tmpl w:val="4134FBFC"/>
+    <w:tmpl w:val="DB40C03C"/>
     <w:lvl w:ilvl="0">
       <w:start w:val="1"/>
       <w:numFmt w:val="bullet"/>
@@ -8542,9 +9734,9 @@
     </w:lvl>
   </w:abstractNum>
   <w:abstractNum w:abstractNumId="14" w15:restartNumberingAfterBreak="0">
-    <w:nsid w:val="385B4179"/>
+    <w:nsid w:val="42160CA7"/>
     <w:multiLevelType w:val="multilevel"/>
-    <w:tmpl w:val="1CB0F0C4"/>
+    <w:tmpl w:val="2B023762"/>
     <w:lvl w:ilvl="0">
       <w:start w:val="1"/>
       <w:numFmt w:val="bullet"/>
@@ -8691,9 +9883,9 @@
     </w:lvl>
   </w:abstractNum>
   <w:abstractNum w:abstractNumId="15" w15:restartNumberingAfterBreak="0">
-    <w:nsid w:val="38EF5602"/>
+    <w:nsid w:val="489D7362"/>
     <w:multiLevelType w:val="multilevel"/>
-    <w:tmpl w:val="9E62C2F0"/>
+    <w:tmpl w:val="8B28FAE8"/>
     <w:lvl w:ilvl="0">
       <w:start w:val="1"/>
       <w:numFmt w:val="bullet"/>
@@ -8840,9 +10032,9 @@
     </w:lvl>
   </w:abstractNum>
   <w:abstractNum w:abstractNumId="16" w15:restartNumberingAfterBreak="0">
-    <w:nsid w:val="3FF00E4E"/>
+    <w:nsid w:val="4A612DE4"/>
     <w:multiLevelType w:val="multilevel"/>
-    <w:tmpl w:val="14AC8832"/>
+    <w:tmpl w:val="7CCC0852"/>
     <w:lvl w:ilvl="0">
       <w:start w:val="1"/>
       <w:numFmt w:val="bullet"/>
@@ -8859,7 +10051,7 @@
         <w:sz w:val="20"/>
       </w:rPr>
     </w:lvl>
-    <w:lvl w:ilvl="1">
+    <w:lvl w:ilvl="1" w:tentative="1">
       <w:start w:val="1"/>
       <w:numFmt w:val="bullet"/>
       <w:lvlText w:val=""/>
@@ -8878,7 +10070,7 @@
     <w:lvl w:ilvl="2" w:tentative="1">
       <w:start w:val="1"/>
       <w:numFmt w:val="bullet"/>
-      <w:lvlText w:val=""/>
+      <w:lvlText w:val=""/>
       <w:lvlJc w:val="left"/>
       <w:pPr>
         <w:tabs>
@@ -8887,14 +10079,14 @@
         <w:ind w:left="2160" w:hanging="360"/>
       </w:pPr>
       <w:rPr>
-        <w:rFonts w:ascii="Wingdings" w:hAnsi="Wingdings" w:hint="default"/>
+        <w:rFonts w:ascii="Symbol" w:hAnsi="Symbol" w:hint="default"/>
         <w:sz w:val="20"/>
       </w:rPr>
     </w:lvl>
     <w:lvl w:ilvl="3" w:tentative="1">
       <w:start w:val="1"/>
       <w:numFmt w:val="bullet"/>
-      <w:lvlText w:val=""/>
+      <w:lvlText w:val=""/>
       <w:lvlJc w:val="left"/>
       <w:pPr>
         <w:tabs>
@@ -8903,14 +10095,14 @@
         <w:ind w:left="2880" w:hanging="360"/>
       </w:pPr>
       <w:rPr>
-        <w:rFonts w:ascii="Wingdings" w:hAnsi="Wingdings" w:hint="default"/>
+        <w:rFonts w:ascii="Symbol" w:hAnsi="Symbol" w:hint="default"/>
         <w:sz w:val="20"/>
       </w:rPr>
     </w:lvl>
     <w:lvl w:ilvl="4" w:tentative="1">
       <w:start w:val="1"/>
       <w:numFmt w:val="bullet"/>
-      <w:lvlText w:val=""/>
+      <w:lvlText w:val=""/>
       <w:lvlJc w:val="left"/>
       <w:pPr>
         <w:tabs>
@@ -8919,14 +10111,14 @@
         <w:ind w:left="3600" w:hanging="360"/>
       </w:pPr>
       <w:rPr>
-        <w:rFonts w:ascii="Wingdings" w:hAnsi="Wingdings" w:hint="default"/>
+        <w:rFonts w:ascii="Symbol" w:hAnsi="Symbol" w:hint="default"/>
         <w:sz w:val="20"/>
       </w:rPr>
     </w:lvl>
     <w:lvl w:ilvl="5" w:tentative="1">
       <w:start w:val="1"/>
       <w:numFmt w:val="bullet"/>
-      <w:lvlText w:val=""/>
+      <w:lvlText w:val=""/>
       <w:lvlJc w:val="left"/>
       <w:pPr>
         <w:tabs>
@@ -8935,14 +10127,14 @@
         <w:ind w:left="4320" w:hanging="360"/>
       </w:pPr>
       <w:rPr>
-        <w:rFonts w:ascii="Wingdings" w:hAnsi="Wingdings" w:hint="default"/>
+        <w:rFonts w:ascii="Symbol" w:hAnsi="Symbol" w:hint="default"/>
         <w:sz w:val="20"/>
       </w:rPr>
     </w:lvl>
     <w:lvl w:ilvl="6" w:tentative="1">
       <w:start w:val="1"/>
       <w:numFmt w:val="bullet"/>
-      <w:lvlText w:val=""/>
+      <w:lvlText w:val=""/>
       <w:lvlJc w:val="left"/>
       <w:pPr>
         <w:tabs>
@@ -8951,14 +10143,14 @@
         <w:ind w:left="5040" w:hanging="360"/>
       </w:pPr>
       <w:rPr>
-        <w:rFonts w:ascii="Wingdings" w:hAnsi="Wingdings" w:hint="default"/>
+        <w:rFonts w:ascii="Symbol" w:hAnsi="Symbol" w:hint="default"/>
         <w:sz w:val="20"/>
       </w:rPr>
     </w:lvl>
     <w:lvl w:ilvl="7" w:tentative="1">
       <w:start w:val="1"/>
       <w:numFmt w:val="bullet"/>
-      <w:lvlText w:val=""/>
+      <w:lvlText w:val=""/>
       <w:lvlJc w:val="left"/>
       <w:pPr>
         <w:tabs>
@@ -8967,14 +10159,14 @@
         <w:ind w:left="5760" w:hanging="360"/>
       </w:pPr>
       <w:rPr>
-        <w:rFonts w:ascii="Wingdings" w:hAnsi="Wingdings" w:hint="default"/>
+        <w:rFonts w:ascii="Symbol" w:hAnsi="Symbol" w:hint="default"/>
         <w:sz w:val="20"/>
       </w:rPr>
     </w:lvl>
     <w:lvl w:ilvl="8" w:tentative="1">
       <w:start w:val="1"/>
       <w:numFmt w:val="bullet"/>
-      <w:lvlText w:val=""/>
+      <w:lvlText w:val=""/>
       <w:lvlJc w:val="left"/>
       <w:pPr>
         <w:tabs>
@@ -8983,15 +10175,15 @@
         <w:ind w:left="6480" w:hanging="360"/>
       </w:pPr>
       <w:rPr>
-        <w:rFonts w:ascii="Wingdings" w:hAnsi="Wingdings" w:hint="default"/>
+        <w:rFonts w:ascii="Symbol" w:hAnsi="Symbol" w:hint="default"/>
         <w:sz w:val="20"/>
       </w:rPr>
     </w:lvl>
   </w:abstractNum>
   <w:abstractNum w:abstractNumId="17" w15:restartNumberingAfterBreak="0">
-    <w:nsid w:val="4B720BB6"/>
+    <w:nsid w:val="4C440BC0"/>
     <w:multiLevelType w:val="multilevel"/>
-    <w:tmpl w:val="CB9CCD9A"/>
+    <w:tmpl w:val="F4B0B672"/>
     <w:lvl w:ilvl="0">
       <w:start w:val="1"/>
       <w:numFmt w:val="bullet"/>
@@ -9138,9 +10330,9 @@
     </w:lvl>
   </w:abstractNum>
   <w:abstractNum w:abstractNumId="18" w15:restartNumberingAfterBreak="0">
-    <w:nsid w:val="4BB1784B"/>
+    <w:nsid w:val="4D9041E7"/>
     <w:multiLevelType w:val="multilevel"/>
-    <w:tmpl w:val="6B10A116"/>
+    <w:tmpl w:val="14206924"/>
     <w:lvl w:ilvl="0">
       <w:start w:val="1"/>
       <w:numFmt w:val="bullet"/>
@@ -9157,7 +10349,7 @@
         <w:sz w:val="20"/>
       </w:rPr>
     </w:lvl>
-    <w:lvl w:ilvl="1" w:tentative="1">
+    <w:lvl w:ilvl="1">
       <w:start w:val="1"/>
       <w:numFmt w:val="bullet"/>
       <w:lvlText w:val=""/>
@@ -9176,7 +10368,7 @@
     <w:lvl w:ilvl="2" w:tentative="1">
       <w:start w:val="1"/>
       <w:numFmt w:val="bullet"/>
-      <w:lvlText w:val=""/>
+      <w:lvlText w:val=""/>
       <w:lvlJc w:val="left"/>
       <w:pPr>
         <w:tabs>
@@ -9185,14 +10377,14 @@
         <w:ind w:left="2160" w:hanging="360"/>
       </w:pPr>
       <w:rPr>
-        <w:rFonts w:ascii="Symbol" w:hAnsi="Symbol" w:hint="default"/>
+        <w:rFonts w:ascii="Wingdings" w:hAnsi="Wingdings" w:hint="default"/>
         <w:sz w:val="20"/>
       </w:rPr>
     </w:lvl>
     <w:lvl w:ilvl="3" w:tentative="1">
       <w:start w:val="1"/>
       <w:numFmt w:val="bullet"/>
-      <w:lvlText w:val=""/>
+      <w:lvlText w:val=""/>
       <w:lvlJc w:val="left"/>
       <w:pPr>
         <w:tabs>
@@ -9201,14 +10393,14 @@
         <w:ind w:left="2880" w:hanging="360"/>
       </w:pPr>
       <w:rPr>
-        <w:rFonts w:ascii="Symbol" w:hAnsi="Symbol" w:hint="default"/>
+        <w:rFonts w:ascii="Wingdings" w:hAnsi="Wingdings" w:hint="default"/>
         <w:sz w:val="20"/>
       </w:rPr>
     </w:lvl>
     <w:lvl w:ilvl="4" w:tentative="1">
       <w:start w:val="1"/>
       <w:numFmt w:val="bullet"/>
-      <w:lvlText w:val=""/>
+      <w:lvlText w:val=""/>
       <w:lvlJc w:val="left"/>
       <w:pPr>
         <w:tabs>
@@ -9217,14 +10409,14 @@
         <w:ind w:left="3600" w:hanging="360"/>
       </w:pPr>
       <w:rPr>
-        <w:rFonts w:ascii="Symbol" w:hAnsi="Symbol" w:hint="default"/>
+        <w:rFonts w:ascii="Wingdings" w:hAnsi="Wingdings" w:hint="default"/>
         <w:sz w:val="20"/>
       </w:rPr>
     </w:lvl>
     <w:lvl w:ilvl="5" w:tentative="1">
       <w:start w:val="1"/>
       <w:numFmt w:val="bullet"/>
-      <w:lvlText w:val=""/>
+      <w:lvlText w:val=""/>
       <w:lvlJc w:val="left"/>
       <w:pPr>
         <w:tabs>
@@ -9233,14 +10425,14 @@
         <w:ind w:left="4320" w:hanging="360"/>
       </w:pPr>
       <w:rPr>
-        <w:rFonts w:ascii="Symbol" w:hAnsi="Symbol" w:hint="default"/>
+        <w:rFonts w:ascii="Wingdings" w:hAnsi="Wingdings" w:hint="default"/>
         <w:sz w:val="20"/>
       </w:rPr>
     </w:lvl>
     <w:lvl w:ilvl="6" w:tentative="1">
       <w:start w:val="1"/>
       <w:numFmt w:val="bullet"/>
-      <w:lvlText w:val=""/>
+      <w:lvlText w:val=""/>
       <w:lvlJc w:val="left"/>
       <w:pPr>
         <w:tabs>
@@ -9249,14 +10441,14 @@
         <w:ind w:left="5040" w:hanging="360"/>
       </w:pPr>
       <w:rPr>
-        <w:rFonts w:ascii="Symbol" w:hAnsi="Symbol" w:hint="default"/>
+        <w:rFonts w:ascii="Wingdings" w:hAnsi="Wingdings" w:hint="default"/>
         <w:sz w:val="20"/>
       </w:rPr>
     </w:lvl>
     <w:lvl w:ilvl="7" w:tentative="1">
       <w:start w:val="1"/>
       <w:numFmt w:val="bullet"/>
-      <w:lvlText w:val=""/>
+      <w:lvlText w:val=""/>
       <w:lvlJc w:val="left"/>
       <w:pPr>
         <w:tabs>
@@ -9265,14 +10457,14 @@
         <w:ind w:left="5760" w:hanging="360"/>
       </w:pPr>
       <w:rPr>
-        <w:rFonts w:ascii="Symbol" w:hAnsi="Symbol" w:hint="default"/>
+        <w:rFonts w:ascii="Wingdings" w:hAnsi="Wingdings" w:hint="default"/>
         <w:sz w:val="20"/>
       </w:rPr>
     </w:lvl>
     <w:lvl w:ilvl="8" w:tentative="1">
       <w:start w:val="1"/>
       <w:numFmt w:val="bullet"/>
-      <w:lvlText w:val=""/>
+      <w:lvlText w:val=""/>
       <w:lvlJc w:val="left"/>
       <w:pPr>
         <w:tabs>
@@ -9281,15 +10473,15 @@
         <w:ind w:left="6480" w:hanging="360"/>
       </w:pPr>
       <w:rPr>
-        <w:rFonts w:ascii="Symbol" w:hAnsi="Symbol" w:hint="default"/>
+        <w:rFonts w:ascii="Wingdings" w:hAnsi="Wingdings" w:hint="default"/>
         <w:sz w:val="20"/>
       </w:rPr>
     </w:lvl>
   </w:abstractNum>
   <w:abstractNum w:abstractNumId="19" w15:restartNumberingAfterBreak="0">
-    <w:nsid w:val="4DB556F2"/>
+    <w:nsid w:val="560B39CF"/>
     <w:multiLevelType w:val="multilevel"/>
-    <w:tmpl w:val="9CEE00A4"/>
+    <w:tmpl w:val="E21E3D3C"/>
     <w:lvl w:ilvl="0">
       <w:start w:val="1"/>
       <w:numFmt w:val="bullet"/>
@@ -9436,9 +10628,9 @@
     </w:lvl>
   </w:abstractNum>
   <w:abstractNum w:abstractNumId="20" w15:restartNumberingAfterBreak="0">
-    <w:nsid w:val="545C12DB"/>
+    <w:nsid w:val="60BF4037"/>
     <w:multiLevelType w:val="multilevel"/>
-    <w:tmpl w:val="068C6814"/>
+    <w:tmpl w:val="732035EE"/>
     <w:lvl w:ilvl="0">
       <w:start w:val="1"/>
       <w:numFmt w:val="bullet"/>
@@ -9585,9 +10777,9 @@
     </w:lvl>
   </w:abstractNum>
   <w:abstractNum w:abstractNumId="21" w15:restartNumberingAfterBreak="0">
-    <w:nsid w:val="59F41ECB"/>
+    <w:nsid w:val="61287F81"/>
     <w:multiLevelType w:val="multilevel"/>
-    <w:tmpl w:val="08D8CB94"/>
+    <w:tmpl w:val="A648B39E"/>
     <w:lvl w:ilvl="0">
       <w:start w:val="1"/>
       <w:numFmt w:val="bullet"/>
@@ -9734,9 +10926,9 @@
     </w:lvl>
   </w:abstractNum>
   <w:abstractNum w:abstractNumId="22" w15:restartNumberingAfterBreak="0">
-    <w:nsid w:val="61FB1D51"/>
+    <w:nsid w:val="6CAF3D34"/>
     <w:multiLevelType w:val="multilevel"/>
-    <w:tmpl w:val="A2063916"/>
+    <w:tmpl w:val="6D245C32"/>
     <w:lvl w:ilvl="0">
       <w:start w:val="1"/>
       <w:numFmt w:val="bullet"/>
@@ -9883,9 +11075,9 @@
     </w:lvl>
   </w:abstractNum>
   <w:abstractNum w:abstractNumId="23" w15:restartNumberingAfterBreak="0">
-    <w:nsid w:val="7EE26D61"/>
+    <w:nsid w:val="6F4E5F81"/>
     <w:multiLevelType w:val="multilevel"/>
-    <w:tmpl w:val="E18EC9FC"/>
+    <w:tmpl w:val="609EE0EE"/>
     <w:lvl w:ilvl="0">
       <w:start w:val="1"/>
       <w:numFmt w:val="bullet"/>
@@ -10032,9 +11224,9 @@
     </w:lvl>
   </w:abstractNum>
   <w:abstractNum w:abstractNumId="24" w15:restartNumberingAfterBreak="0">
-    <w:nsid w:val="7F924609"/>
+    <w:nsid w:val="717B511E"/>
     <w:multiLevelType w:val="multilevel"/>
-    <w:tmpl w:val="1F8C9BDC"/>
+    <w:tmpl w:val="5F2E0234"/>
     <w:lvl w:ilvl="0">
       <w:start w:val="1"/>
       <w:numFmt w:val="bullet"/>
@@ -10180,80 +11372,384 @@
       </w:rPr>
     </w:lvl>
   </w:abstractNum>
-  <w:num w:numId="1" w16cid:durableId="1133525648">
+  <w:abstractNum w:abstractNumId="25" w15:restartNumberingAfterBreak="0">
+    <w:nsid w:val="7C8C51B2"/>
+    <w:multiLevelType w:val="multilevel"/>
+    <w:tmpl w:val="BB5C350E"/>
+    <w:lvl w:ilvl="0">
+      <w:start w:val="1"/>
+      <w:numFmt w:val="bullet"/>
+      <w:lvlText w:val=""/>
+      <w:lvlJc w:val="left"/>
+      <w:pPr>
+        <w:tabs>
+          <w:tab w:val="num" w:pos="720"/>
+        </w:tabs>
+        <w:ind w:left="720" w:hanging="360"/>
+      </w:pPr>
+      <w:rPr>
+        <w:rFonts w:ascii="Symbol" w:hAnsi="Symbol" w:hint="default"/>
+        <w:sz w:val="20"/>
+      </w:rPr>
+    </w:lvl>
+    <w:lvl w:ilvl="1" w:tentative="1">
+      <w:start w:val="1"/>
+      <w:numFmt w:val="bullet"/>
+      <w:lvlText w:val=""/>
+      <w:lvlJc w:val="left"/>
+      <w:pPr>
+        <w:tabs>
+          <w:tab w:val="num" w:pos="1440"/>
+        </w:tabs>
+        <w:ind w:left="1440" w:hanging="360"/>
+      </w:pPr>
+      <w:rPr>
+        <w:rFonts w:ascii="Symbol" w:hAnsi="Symbol" w:hint="default"/>
+        <w:sz w:val="20"/>
+      </w:rPr>
+    </w:lvl>
+    <w:lvl w:ilvl="2" w:tentative="1">
+      <w:start w:val="1"/>
+      <w:numFmt w:val="bullet"/>
+      <w:lvlText w:val=""/>
+      <w:lvlJc w:val="left"/>
+      <w:pPr>
+        <w:tabs>
+          <w:tab w:val="num" w:pos="2160"/>
+        </w:tabs>
+        <w:ind w:left="2160" w:hanging="360"/>
+      </w:pPr>
+      <w:rPr>
+        <w:rFonts w:ascii="Symbol" w:hAnsi="Symbol" w:hint="default"/>
+        <w:sz w:val="20"/>
+      </w:rPr>
+    </w:lvl>
+    <w:lvl w:ilvl="3" w:tentative="1">
+      <w:start w:val="1"/>
+      <w:numFmt w:val="bullet"/>
+      <w:lvlText w:val=""/>
+      <w:lvlJc w:val="left"/>
+      <w:pPr>
+        <w:tabs>
+          <w:tab w:val="num" w:pos="2880"/>
+        </w:tabs>
+        <w:ind w:left="2880" w:hanging="360"/>
+      </w:pPr>
+      <w:rPr>
+        <w:rFonts w:ascii="Symbol" w:hAnsi="Symbol" w:hint="default"/>
+        <w:sz w:val="20"/>
+      </w:rPr>
+    </w:lvl>
+    <w:lvl w:ilvl="4" w:tentative="1">
+      <w:start w:val="1"/>
+      <w:numFmt w:val="bullet"/>
+      <w:lvlText w:val=""/>
+      <w:lvlJc w:val="left"/>
+      <w:pPr>
+        <w:tabs>
+          <w:tab w:val="num" w:pos="3600"/>
+        </w:tabs>
+        <w:ind w:left="3600" w:hanging="360"/>
+      </w:pPr>
+      <w:rPr>
+        <w:rFonts w:ascii="Symbol" w:hAnsi="Symbol" w:hint="default"/>
+        <w:sz w:val="20"/>
+      </w:rPr>
+    </w:lvl>
+    <w:lvl w:ilvl="5" w:tentative="1">
+      <w:start w:val="1"/>
+      <w:numFmt w:val="bullet"/>
+      <w:lvlText w:val=""/>
+      <w:lvlJc w:val="left"/>
+      <w:pPr>
+        <w:tabs>
+          <w:tab w:val="num" w:pos="4320"/>
+        </w:tabs>
+        <w:ind w:left="4320" w:hanging="360"/>
+      </w:pPr>
+      <w:rPr>
+        <w:rFonts w:ascii="Symbol" w:hAnsi="Symbol" w:hint="default"/>
+        <w:sz w:val="20"/>
+      </w:rPr>
+    </w:lvl>
+    <w:lvl w:ilvl="6" w:tentative="1">
+      <w:start w:val="1"/>
+      <w:numFmt w:val="bullet"/>
+      <w:lvlText w:val=""/>
+      <w:lvlJc w:val="left"/>
+      <w:pPr>
+        <w:tabs>
+          <w:tab w:val="num" w:pos="5040"/>
+        </w:tabs>
+        <w:ind w:left="5040" w:hanging="360"/>
+      </w:pPr>
+      <w:rPr>
+        <w:rFonts w:ascii="Symbol" w:hAnsi="Symbol" w:hint="default"/>
+        <w:sz w:val="20"/>
+      </w:rPr>
+    </w:lvl>
+    <w:lvl w:ilvl="7" w:tentative="1">
+      <w:start w:val="1"/>
+      <w:numFmt w:val="bullet"/>
+      <w:lvlText w:val=""/>
+      <w:lvlJc w:val="left"/>
+      <w:pPr>
+        <w:tabs>
+          <w:tab w:val="num" w:pos="5760"/>
+        </w:tabs>
+        <w:ind w:left="5760" w:hanging="360"/>
+      </w:pPr>
+      <w:rPr>
+        <w:rFonts w:ascii="Symbol" w:hAnsi="Symbol" w:hint="default"/>
+        <w:sz w:val="20"/>
+      </w:rPr>
+    </w:lvl>
+    <w:lvl w:ilvl="8" w:tentative="1">
+      <w:start w:val="1"/>
+      <w:numFmt w:val="bullet"/>
+      <w:lvlText w:val=""/>
+      <w:lvlJc w:val="left"/>
+      <w:pPr>
+        <w:tabs>
+          <w:tab w:val="num" w:pos="6480"/>
+        </w:tabs>
+        <w:ind w:left="6480" w:hanging="360"/>
+      </w:pPr>
+      <w:rPr>
+        <w:rFonts w:ascii="Symbol" w:hAnsi="Symbol" w:hint="default"/>
+        <w:sz w:val="20"/>
+      </w:rPr>
+    </w:lvl>
+  </w:abstractNum>
+  <w:abstractNum w:abstractNumId="26" w15:restartNumberingAfterBreak="0">
+    <w:nsid w:val="7CA047C2"/>
+    <w:multiLevelType w:val="multilevel"/>
+    <w:tmpl w:val="1E3C4558"/>
+    <w:lvl w:ilvl="0">
+      <w:start w:val="1"/>
+      <w:numFmt w:val="bullet"/>
+      <w:lvlText w:val=""/>
+      <w:lvlJc w:val="left"/>
+      <w:pPr>
+        <w:tabs>
+          <w:tab w:val="num" w:pos="720"/>
+        </w:tabs>
+        <w:ind w:left="720" w:hanging="360"/>
+      </w:pPr>
+      <w:rPr>
+        <w:rFonts w:ascii="Symbol" w:hAnsi="Symbol" w:hint="default"/>
+        <w:sz w:val="20"/>
+      </w:rPr>
+    </w:lvl>
+    <w:lvl w:ilvl="1" w:tentative="1">
+      <w:start w:val="1"/>
+      <w:numFmt w:val="bullet"/>
+      <w:lvlText w:val=""/>
+      <w:lvlJc w:val="left"/>
+      <w:pPr>
+        <w:tabs>
+          <w:tab w:val="num" w:pos="1440"/>
+        </w:tabs>
+        <w:ind w:left="1440" w:hanging="360"/>
+      </w:pPr>
+      <w:rPr>
+        <w:rFonts w:ascii="Symbol" w:hAnsi="Symbol" w:hint="default"/>
+        <w:sz w:val="20"/>
+      </w:rPr>
+    </w:lvl>
+    <w:lvl w:ilvl="2" w:tentative="1">
+      <w:start w:val="1"/>
+      <w:numFmt w:val="bullet"/>
+      <w:lvlText w:val=""/>
+      <w:lvlJc w:val="left"/>
+      <w:pPr>
+        <w:tabs>
+          <w:tab w:val="num" w:pos="2160"/>
+        </w:tabs>
+        <w:ind w:left="2160" w:hanging="360"/>
+      </w:pPr>
+      <w:rPr>
+        <w:rFonts w:ascii="Symbol" w:hAnsi="Symbol" w:hint="default"/>
+        <w:sz w:val="20"/>
+      </w:rPr>
+    </w:lvl>
+    <w:lvl w:ilvl="3" w:tentative="1">
+      <w:start w:val="1"/>
+      <w:numFmt w:val="bullet"/>
+      <w:lvlText w:val=""/>
+      <w:lvlJc w:val="left"/>
+      <w:pPr>
+        <w:tabs>
+          <w:tab w:val="num" w:pos="2880"/>
+        </w:tabs>
+        <w:ind w:left="2880" w:hanging="360"/>
+      </w:pPr>
+      <w:rPr>
+        <w:rFonts w:ascii="Symbol" w:hAnsi="Symbol" w:hint="default"/>
+        <w:sz w:val="20"/>
+      </w:rPr>
+    </w:lvl>
+    <w:lvl w:ilvl="4" w:tentative="1">
+      <w:start w:val="1"/>
+      <w:numFmt w:val="bullet"/>
+      <w:lvlText w:val=""/>
+      <w:lvlJc w:val="left"/>
+      <w:pPr>
+        <w:tabs>
+          <w:tab w:val="num" w:pos="3600"/>
+        </w:tabs>
+        <w:ind w:left="3600" w:hanging="360"/>
+      </w:pPr>
+      <w:rPr>
+        <w:rFonts w:ascii="Symbol" w:hAnsi="Symbol" w:hint="default"/>
+        <w:sz w:val="20"/>
+      </w:rPr>
+    </w:lvl>
+    <w:lvl w:ilvl="5" w:tentative="1">
+      <w:start w:val="1"/>
+      <w:numFmt w:val="bullet"/>
+      <w:lvlText w:val=""/>
+      <w:lvlJc w:val="left"/>
+      <w:pPr>
+        <w:tabs>
+          <w:tab w:val="num" w:pos="4320"/>
+        </w:tabs>
+        <w:ind w:left="4320" w:hanging="360"/>
+      </w:pPr>
+      <w:rPr>
+        <w:rFonts w:ascii="Symbol" w:hAnsi="Symbol" w:hint="default"/>
+        <w:sz w:val="20"/>
+      </w:rPr>
+    </w:lvl>
+    <w:lvl w:ilvl="6" w:tentative="1">
+      <w:start w:val="1"/>
+      <w:numFmt w:val="bullet"/>
+      <w:lvlText w:val=""/>
+      <w:lvlJc w:val="left"/>
+      <w:pPr>
+        <w:tabs>
+          <w:tab w:val="num" w:pos="5040"/>
+        </w:tabs>
+        <w:ind w:left="5040" w:hanging="360"/>
+      </w:pPr>
+      <w:rPr>
+        <w:rFonts w:ascii="Symbol" w:hAnsi="Symbol" w:hint="default"/>
+        <w:sz w:val="20"/>
+      </w:rPr>
+    </w:lvl>
+    <w:lvl w:ilvl="7" w:tentative="1">
+      <w:start w:val="1"/>
+      <w:numFmt w:val="bullet"/>
+      <w:lvlText w:val=""/>
+      <w:lvlJc w:val="left"/>
+      <w:pPr>
+        <w:tabs>
+          <w:tab w:val="num" w:pos="5760"/>
+        </w:tabs>
+        <w:ind w:left="5760" w:hanging="360"/>
+      </w:pPr>
+      <w:rPr>
+        <w:rFonts w:ascii="Symbol" w:hAnsi="Symbol" w:hint="default"/>
+        <w:sz w:val="20"/>
+      </w:rPr>
+    </w:lvl>
+    <w:lvl w:ilvl="8" w:tentative="1">
+      <w:start w:val="1"/>
+      <w:numFmt w:val="bullet"/>
+      <w:lvlText w:val=""/>
+      <w:lvlJc w:val="left"/>
+      <w:pPr>
+        <w:tabs>
+          <w:tab w:val="num" w:pos="6480"/>
+        </w:tabs>
+        <w:ind w:left="6480" w:hanging="360"/>
+      </w:pPr>
+      <w:rPr>
+        <w:rFonts w:ascii="Symbol" w:hAnsi="Symbol" w:hint="default"/>
+        <w:sz w:val="20"/>
+      </w:rPr>
+    </w:lvl>
+  </w:abstractNum>
+  <w:num w:numId="1" w16cid:durableId="846677449">
+    <w:abstractNumId w:val="12"/>
+  </w:num>
+  <w:num w:numId="2" w16cid:durableId="1495561711">
+    <w:abstractNumId w:val="23"/>
+  </w:num>
+  <w:num w:numId="3" w16cid:durableId="1556970228">
+    <w:abstractNumId w:val="5"/>
+  </w:num>
+  <w:num w:numId="4" w16cid:durableId="10223981">
+    <w:abstractNumId w:val="9"/>
+  </w:num>
+  <w:num w:numId="5" w16cid:durableId="954629324">
+    <w:abstractNumId w:val="19"/>
+  </w:num>
+  <w:num w:numId="6" w16cid:durableId="1378970806">
+    <w:abstractNumId w:val="25"/>
+  </w:num>
+  <w:num w:numId="7" w16cid:durableId="312567845">
+    <w:abstractNumId w:val="18"/>
+  </w:num>
+  <w:num w:numId="8" w16cid:durableId="2071346591">
+    <w:abstractNumId w:val="4"/>
+  </w:num>
+  <w:num w:numId="9" w16cid:durableId="957957011">
     <w:abstractNumId w:val="16"/>
   </w:num>
-  <w:num w:numId="2" w16cid:durableId="1237864253">
-    <w:abstractNumId w:val="22"/>
-  </w:num>
-  <w:num w:numId="3" w16cid:durableId="425736029">
+  <w:num w:numId="10" w16cid:durableId="457265666">
     <w:abstractNumId w:val="7"/>
   </w:num>
-  <w:num w:numId="4" w16cid:durableId="425612173">
+  <w:num w:numId="11" w16cid:durableId="313879084">
+    <w:abstractNumId w:val="21"/>
+  </w:num>
+  <w:num w:numId="12" w16cid:durableId="2115053080">
+    <w:abstractNumId w:val="24"/>
+  </w:num>
+  <w:num w:numId="13" w16cid:durableId="222527324">
+    <w:abstractNumId w:val="11"/>
+  </w:num>
+  <w:num w:numId="14" w16cid:durableId="840969444">
+    <w:abstractNumId w:val="13"/>
+  </w:num>
+  <w:num w:numId="15" w16cid:durableId="646591931">
+    <w:abstractNumId w:val="20"/>
+  </w:num>
+  <w:num w:numId="16" w16cid:durableId="1452242792">
+    <w:abstractNumId w:val="26"/>
+  </w:num>
+  <w:num w:numId="17" w16cid:durableId="2107187336">
+    <w:abstractNumId w:val="2"/>
+  </w:num>
+  <w:num w:numId="18" w16cid:durableId="438375172">
+    <w:abstractNumId w:val="15"/>
+  </w:num>
+  <w:num w:numId="19" w16cid:durableId="327903756">
     <w:abstractNumId w:val="14"/>
   </w:num>
-  <w:num w:numId="5" w16cid:durableId="1910188882">
-    <w:abstractNumId w:val="5"/>
+  <w:num w:numId="20" w16cid:durableId="93481362">
+    <w:abstractNumId w:val="3"/>
   </w:num>
-  <w:num w:numId="6" w16cid:durableId="1062026501">
-    <w:abstractNumId w:val="11"/>
+  <w:num w:numId="21" w16cid:durableId="1883246550">
+    <w:abstractNumId w:val="17"/>
   </w:num>
-  <w:num w:numId="7" w16cid:durableId="1416248117">
-    <w:abstractNumId w:val="4"/>
+  <w:num w:numId="22" w16cid:durableId="1152326971">
+    <w:abstractNumId w:val="6"/>
   </w:num>
-  <w:num w:numId="8" w16cid:durableId="1176110009">
+  <w:num w:numId="23" w16cid:durableId="95298112">
+    <w:abstractNumId w:val="8"/>
+  </w:num>
+  <w:num w:numId="24" w16cid:durableId="109709269">
     <w:abstractNumId w:val="10"/>
   </w:num>
-  <w:num w:numId="9" w16cid:durableId="1713967829">
-    <w:abstractNumId w:val="24"/>
+  <w:num w:numId="25" w16cid:durableId="1333681698">
+    <w:abstractNumId w:val="1"/>
   </w:num>
-  <w:num w:numId="10" w16cid:durableId="1360164628">
-    <w:abstractNumId w:val="6"/>
-  </w:num>
-  <w:num w:numId="11" w16cid:durableId="983119623">
-    <w:abstractNumId w:val="23"/>
-  </w:num>
-  <w:num w:numId="12" w16cid:durableId="2000617550">
-    <w:abstractNumId w:val="15"/>
-  </w:num>
-  <w:num w:numId="13" w16cid:durableId="1974217500">
-    <w:abstractNumId w:val="19"/>
-  </w:num>
-  <w:num w:numId="14" w16cid:durableId="1757629846">
-    <w:abstractNumId w:val="3"/>
-  </w:num>
-  <w:num w:numId="15" w16cid:durableId="612369258">
-    <w:abstractNumId w:val="18"/>
-  </w:num>
-  <w:num w:numId="16" w16cid:durableId="666519786">
-    <w:abstractNumId w:val="12"/>
-  </w:num>
-  <w:num w:numId="17" w16cid:durableId="200093056">
+  <w:num w:numId="26" w16cid:durableId="1561402819">
     <w:abstractNumId w:val="0"/>
   </w:num>
-  <w:num w:numId="18" w16cid:durableId="329140497">
-    <w:abstractNumId w:val="17"/>
-  </w:num>
-  <w:num w:numId="19" w16cid:durableId="609164076">
-    <w:abstractNumId w:val="20"/>
-  </w:num>
-  <w:num w:numId="20" w16cid:durableId="1689286789">
-    <w:abstractNumId w:val="8"/>
-  </w:num>
-  <w:num w:numId="21" w16cid:durableId="1348369483">
-    <w:abstractNumId w:val="21"/>
-  </w:num>
-  <w:num w:numId="22" w16cid:durableId="664166219">
-    <w:abstractNumId w:val="9"/>
-  </w:num>
-  <w:num w:numId="23" w16cid:durableId="1017926529">
-    <w:abstractNumId w:val="2"/>
-  </w:num>
-  <w:num w:numId="24" w16cid:durableId="1363823570">
-    <w:abstractNumId w:val="13"/>
-  </w:num>
-  <w:num w:numId="25" w16cid:durableId="1763917994">
-    <w:abstractNumId w:val="1"/>
+  <w:num w:numId="27" w16cid:durableId="746997028">
+    <w:abstractNumId w:val="22"/>
   </w:num>
 </w:numbering>
 </file>

</xml_diff>